<commit_message>
release note and design doc
</commit_message>
<xml_diff>
--- a/用户权限+菜单/Crossroads 6.28.10 Release Notes.docx
+++ b/用户权限+菜单/Crossroads 6.28.10 Release Notes.docx
@@ -226,8 +226,6 @@
         </w:rPr>
         <w:t>PR_3629</w:t>
       </w:r>
-      <w:bookmarkStart w:id="1" w:name="_GoBack"/>
-      <w:bookmarkEnd w:id="1"/>
       <w:r>
         <w:rPr>
           <w:sz w:val="28"/>
@@ -290,7 +288,7 @@
         </w:rPr>
         <w:t>Revision</w:t>
       </w:r>
-      <w:bookmarkStart w:id="2" w:name="version"/>
+      <w:bookmarkStart w:id="1" w:name="version"/>
       <w:r>
         <w:rPr>
           <w:sz w:val="28"/>
@@ -306,7 +304,7 @@
         <w:t>0</w:t>
       </w:r>
     </w:p>
-    <w:bookmarkEnd w:id="2"/>
+    <w:bookmarkEnd w:id="1"/>
     <w:p>
       <w:pPr>
         <w:jc w:val="right"/>
@@ -435,9 +433,9 @@
           <w:szCs w:val="28"/>
         </w:rPr>
       </w:pPr>
-      <w:bookmarkStart w:id="3" w:name="_Toc307814708"/>
-      <w:bookmarkStart w:id="4" w:name="_Toc308513797"/>
-      <w:bookmarkStart w:id="5" w:name="_Toc308948704"/>
+      <w:bookmarkStart w:id="2" w:name="_Toc307814708"/>
+      <w:bookmarkStart w:id="3" w:name="_Toc308513797"/>
+      <w:bookmarkStart w:id="4" w:name="_Toc308948704"/>
       <w:r>
         <w:rPr>
           <w:sz w:val="28"/>
@@ -1819,9 +1817,9 @@
         </w:rPr>
         <w:t>Revision History</w:t>
       </w:r>
+      <w:bookmarkEnd w:id="2"/>
       <w:bookmarkEnd w:id="3"/>
       <w:bookmarkEnd w:id="4"/>
-      <w:bookmarkEnd w:id="5"/>
       <w:r>
         <w:rPr>
           <w:b/>
@@ -2182,7 +2180,7 @@
         </w:rPr>
         <w:br w:type="page"/>
       </w:r>
-      <w:bookmarkStart w:id="6" w:name="_Toc308948705"/>
+      <w:bookmarkStart w:id="5" w:name="_Toc308948705"/>
       <w:r>
         <w:rPr>
           <w:rFonts w:ascii="Arial" w:hAnsi="Arial"/>
@@ -2193,7 +2191,7 @@
         <w:lastRenderedPageBreak/>
         <w:t>Table of Contents</w:t>
       </w:r>
-      <w:bookmarkEnd w:id="6"/>
+      <w:bookmarkEnd w:id="5"/>
     </w:p>
     <w:p>
       <w:pPr>
@@ -4444,32 +4442,32 @@
           <w:szCs w:val="28"/>
         </w:rPr>
       </w:pPr>
-      <w:bookmarkStart w:id="7" w:name="_Toc308948706"/>
-      <w:bookmarkStart w:id="8" w:name="_Toc309016370"/>
-      <w:bookmarkStart w:id="9" w:name="_Toc309114420"/>
-      <w:bookmarkStart w:id="10" w:name="_Toc309115261"/>
-      <w:bookmarkStart w:id="11" w:name="_Toc309463553"/>
-      <w:bookmarkStart w:id="12" w:name="_Toc309463679"/>
-      <w:bookmarkStart w:id="13" w:name="_Toc309530920"/>
-      <w:bookmarkStart w:id="14" w:name="_Toc309549822"/>
-      <w:bookmarkStart w:id="15" w:name="_Toc309623535"/>
-      <w:bookmarkStart w:id="16" w:name="_Toc309629917"/>
-      <w:bookmarkStart w:id="17" w:name="_Toc311343917"/>
-      <w:bookmarkStart w:id="18" w:name="_Toc311351867"/>
-      <w:bookmarkStart w:id="19" w:name="_Toc311359666"/>
-      <w:bookmarkStart w:id="20" w:name="_Toc311360078"/>
-      <w:bookmarkStart w:id="21" w:name="_Toc311360204"/>
-      <w:bookmarkStart w:id="22" w:name="_Toc311360304"/>
-      <w:bookmarkStart w:id="23" w:name="_Toc311360477"/>
-      <w:bookmarkStart w:id="24" w:name="_Toc311360660"/>
-      <w:bookmarkStart w:id="25" w:name="_Toc311367194"/>
-      <w:bookmarkStart w:id="26" w:name="_Toc311425880"/>
-      <w:bookmarkStart w:id="27" w:name="_Toc311426330"/>
-      <w:bookmarkStart w:id="28" w:name="_Toc311430503"/>
-      <w:bookmarkStart w:id="29" w:name="_Toc363435626"/>
-      <w:bookmarkStart w:id="30" w:name="_Toc441469931"/>
-      <w:bookmarkStart w:id="31" w:name="_Toc393176814"/>
-      <w:bookmarkStart w:id="32" w:name="_Toc395548626"/>
+      <w:bookmarkStart w:id="6" w:name="_Toc308948706"/>
+      <w:bookmarkStart w:id="7" w:name="_Toc309016370"/>
+      <w:bookmarkStart w:id="8" w:name="_Toc309114420"/>
+      <w:bookmarkStart w:id="9" w:name="_Toc309115261"/>
+      <w:bookmarkStart w:id="10" w:name="_Toc309463553"/>
+      <w:bookmarkStart w:id="11" w:name="_Toc309463679"/>
+      <w:bookmarkStart w:id="12" w:name="_Toc309530920"/>
+      <w:bookmarkStart w:id="13" w:name="_Toc309549822"/>
+      <w:bookmarkStart w:id="14" w:name="_Toc309623535"/>
+      <w:bookmarkStart w:id="15" w:name="_Toc309629917"/>
+      <w:bookmarkStart w:id="16" w:name="_Toc311343917"/>
+      <w:bookmarkStart w:id="17" w:name="_Toc311351867"/>
+      <w:bookmarkStart w:id="18" w:name="_Toc311359666"/>
+      <w:bookmarkStart w:id="19" w:name="_Toc311360078"/>
+      <w:bookmarkStart w:id="20" w:name="_Toc311360204"/>
+      <w:bookmarkStart w:id="21" w:name="_Toc311360304"/>
+      <w:bookmarkStart w:id="22" w:name="_Toc311360477"/>
+      <w:bookmarkStart w:id="23" w:name="_Toc311360660"/>
+      <w:bookmarkStart w:id="24" w:name="_Toc311367194"/>
+      <w:bookmarkStart w:id="25" w:name="_Toc311425880"/>
+      <w:bookmarkStart w:id="26" w:name="_Toc311426330"/>
+      <w:bookmarkStart w:id="27" w:name="_Toc311430503"/>
+      <w:bookmarkStart w:id="28" w:name="_Toc363435626"/>
+      <w:bookmarkStart w:id="29" w:name="_Toc441469931"/>
+      <w:bookmarkStart w:id="30" w:name="_Toc393176814"/>
+      <w:bookmarkStart w:id="31" w:name="_Toc395548626"/>
       <w:r>
         <w:rPr>
           <w:sz w:val="28"/>
@@ -4478,6 +4476,7 @@
         <w:lastRenderedPageBreak/>
         <w:t>Release Overview</w:t>
       </w:r>
+      <w:bookmarkEnd w:id="6"/>
       <w:bookmarkEnd w:id="7"/>
       <w:bookmarkEnd w:id="8"/>
       <w:bookmarkEnd w:id="9"/>
@@ -4503,7 +4502,6 @@
       <w:bookmarkEnd w:id="29"/>
       <w:bookmarkEnd w:id="30"/>
       <w:bookmarkEnd w:id="31"/>
-      <w:bookmarkEnd w:id="32"/>
     </w:p>
     <w:p>
       <w:pPr>
@@ -4513,9 +4511,9 @@
           <w:szCs w:val="28"/>
         </w:rPr>
       </w:pPr>
-      <w:bookmarkStart w:id="33" w:name="_Toc441469932"/>
-      <w:bookmarkStart w:id="34" w:name="_Toc393176815"/>
-      <w:bookmarkStart w:id="35" w:name="_Toc395548627"/>
+      <w:bookmarkStart w:id="32" w:name="_Toc441469932"/>
+      <w:bookmarkStart w:id="33" w:name="_Toc393176815"/>
+      <w:bookmarkStart w:id="34" w:name="_Toc395548627"/>
       <w:r>
         <w:rPr>
           <w:sz w:val="28"/>
@@ -4523,9 +4521,9 @@
         </w:rPr>
         <w:t>Overview</w:t>
       </w:r>
+      <w:bookmarkEnd w:id="32"/>
       <w:bookmarkEnd w:id="33"/>
       <w:bookmarkEnd w:id="34"/>
-      <w:bookmarkEnd w:id="35"/>
     </w:p>
     <w:p>
       <w:pPr>
@@ -4563,10 +4561,10 @@
           <w:b/>
         </w:rPr>
       </w:pPr>
-      <w:bookmarkStart w:id="36" w:name="Top"/>
-      <w:bookmarkStart w:id="37" w:name="_Toc298705588"/>
-      <w:bookmarkStart w:id="38" w:name="_Toc324804933"/>
-      <w:bookmarkEnd w:id="36"/>
+      <w:bookmarkStart w:id="35" w:name="Top"/>
+      <w:bookmarkStart w:id="36" w:name="_Toc298705588"/>
+      <w:bookmarkStart w:id="37" w:name="_Toc324804933"/>
+      <w:bookmarkEnd w:id="35"/>
     </w:p>
     <w:p>
       <w:pPr>
@@ -4585,11 +4583,11 @@
       <w:r>
         <w:tab/>
       </w:r>
-      <w:bookmarkStart w:id="39" w:name="_Toc395548628"/>
+      <w:bookmarkStart w:id="38" w:name="_Toc395548628"/>
       <w:r>
         <w:t>VisProactive Diameter</w:t>
       </w:r>
-      <w:bookmarkEnd w:id="39"/>
+      <w:bookmarkEnd w:id="38"/>
       <w:r>
         <w:t xml:space="preserve"> [</w:t>
       </w:r>
@@ -4768,32 +4766,32 @@
           <w:szCs w:val="28"/>
         </w:rPr>
       </w:pPr>
-      <w:bookmarkStart w:id="40" w:name="_Toc308948709"/>
-      <w:bookmarkStart w:id="41" w:name="_Toc309016373"/>
-      <w:bookmarkStart w:id="42" w:name="_Toc309114423"/>
-      <w:bookmarkStart w:id="43" w:name="_Toc309115264"/>
-      <w:bookmarkStart w:id="44" w:name="_Toc309463556"/>
-      <w:bookmarkStart w:id="45" w:name="_Toc309463682"/>
-      <w:bookmarkStart w:id="46" w:name="_Toc309530923"/>
-      <w:bookmarkStart w:id="47" w:name="_Toc309549825"/>
-      <w:bookmarkStart w:id="48" w:name="_Toc309623538"/>
-      <w:bookmarkStart w:id="49" w:name="_Toc309629920"/>
-      <w:bookmarkStart w:id="50" w:name="_Toc311343920"/>
-      <w:bookmarkStart w:id="51" w:name="_Toc311351870"/>
-      <w:bookmarkStart w:id="52" w:name="_Toc311359669"/>
-      <w:bookmarkStart w:id="53" w:name="_Toc311360081"/>
-      <w:bookmarkStart w:id="54" w:name="_Toc311360207"/>
-      <w:bookmarkStart w:id="55" w:name="_Toc311360307"/>
-      <w:bookmarkStart w:id="56" w:name="_Toc311360480"/>
-      <w:bookmarkStart w:id="57" w:name="_Toc311360663"/>
-      <w:bookmarkStart w:id="58" w:name="_Toc311367197"/>
-      <w:bookmarkStart w:id="59" w:name="_Toc311425883"/>
-      <w:bookmarkStart w:id="60" w:name="_Toc311426333"/>
-      <w:bookmarkStart w:id="61" w:name="_Toc311430506"/>
-      <w:bookmarkStart w:id="62" w:name="_Toc363435628"/>
-      <w:bookmarkStart w:id="63" w:name="_Toc441469934"/>
+      <w:bookmarkStart w:id="39" w:name="_Toc308948709"/>
+      <w:bookmarkStart w:id="40" w:name="_Toc309016373"/>
+      <w:bookmarkStart w:id="41" w:name="_Toc309114423"/>
+      <w:bookmarkStart w:id="42" w:name="_Toc309115264"/>
+      <w:bookmarkStart w:id="43" w:name="_Toc309463556"/>
+      <w:bookmarkStart w:id="44" w:name="_Toc309463682"/>
+      <w:bookmarkStart w:id="45" w:name="_Toc309530923"/>
+      <w:bookmarkStart w:id="46" w:name="_Toc309549825"/>
+      <w:bookmarkStart w:id="47" w:name="_Toc309623538"/>
+      <w:bookmarkStart w:id="48" w:name="_Toc309629920"/>
+      <w:bookmarkStart w:id="49" w:name="_Toc311343920"/>
+      <w:bookmarkStart w:id="50" w:name="_Toc311351870"/>
+      <w:bookmarkStart w:id="51" w:name="_Toc311359669"/>
+      <w:bookmarkStart w:id="52" w:name="_Toc311360081"/>
+      <w:bookmarkStart w:id="53" w:name="_Toc311360207"/>
+      <w:bookmarkStart w:id="54" w:name="_Toc311360307"/>
+      <w:bookmarkStart w:id="55" w:name="_Toc311360480"/>
+      <w:bookmarkStart w:id="56" w:name="_Toc311360663"/>
+      <w:bookmarkStart w:id="57" w:name="_Toc311367197"/>
+      <w:bookmarkStart w:id="58" w:name="_Toc311425883"/>
+      <w:bookmarkStart w:id="59" w:name="_Toc311426333"/>
+      <w:bookmarkStart w:id="60" w:name="_Toc311430506"/>
+      <w:bookmarkStart w:id="61" w:name="_Toc363435628"/>
+      <w:bookmarkStart w:id="62" w:name="_Toc441469934"/>
+      <w:bookmarkEnd w:id="36"/>
       <w:bookmarkEnd w:id="37"/>
-      <w:bookmarkEnd w:id="38"/>
       <w:r>
         <w:rPr>
           <w:sz w:val="28"/>
@@ -4801,6 +4799,7 @@
         </w:rPr>
         <w:t>Risks</w:t>
       </w:r>
+      <w:bookmarkEnd w:id="39"/>
       <w:bookmarkEnd w:id="40"/>
       <w:bookmarkEnd w:id="41"/>
       <w:bookmarkEnd w:id="42"/>
@@ -4824,7 +4823,6 @@
       <w:bookmarkEnd w:id="60"/>
       <w:bookmarkEnd w:id="61"/>
       <w:bookmarkEnd w:id="62"/>
-      <w:bookmarkEnd w:id="63"/>
     </w:p>
     <w:p>
       <w:pPr>
@@ -4838,34 +4836,34 @@
           <w:szCs w:val="28"/>
         </w:rPr>
       </w:pPr>
-      <w:bookmarkStart w:id="64" w:name="_Toc308513803"/>
-      <w:bookmarkStart w:id="65" w:name="_Toc308948710"/>
-      <w:bookmarkStart w:id="66" w:name="_Toc309016374"/>
-      <w:bookmarkStart w:id="67" w:name="_Toc309114424"/>
-      <w:bookmarkStart w:id="68" w:name="_Toc309115265"/>
-      <w:bookmarkStart w:id="69" w:name="_Toc309463557"/>
-      <w:bookmarkStart w:id="70" w:name="_Toc309463683"/>
-      <w:bookmarkStart w:id="71" w:name="_Toc309530924"/>
-      <w:bookmarkStart w:id="72" w:name="_Toc309549826"/>
-      <w:bookmarkStart w:id="73" w:name="_Toc309623539"/>
-      <w:bookmarkStart w:id="74" w:name="_Toc309629921"/>
-      <w:bookmarkStart w:id="75" w:name="_Toc311343921"/>
-      <w:bookmarkStart w:id="76" w:name="_Toc311351871"/>
-      <w:bookmarkStart w:id="77" w:name="_Toc311359670"/>
-      <w:bookmarkStart w:id="78" w:name="_Toc311360082"/>
-      <w:bookmarkStart w:id="79" w:name="_Toc311360208"/>
-      <w:bookmarkStart w:id="80" w:name="_Toc311360308"/>
-      <w:bookmarkStart w:id="81" w:name="_Toc311360481"/>
-      <w:bookmarkStart w:id="82" w:name="_Toc311360664"/>
-      <w:bookmarkStart w:id="83" w:name="_Toc311367198"/>
-      <w:bookmarkStart w:id="84" w:name="_Toc311425884"/>
-      <w:bookmarkStart w:id="85" w:name="_Toc311426334"/>
-      <w:bookmarkStart w:id="86" w:name="_Toc311430507"/>
-      <w:bookmarkStart w:id="87" w:name="_Toc363435629"/>
-      <w:bookmarkStart w:id="88" w:name="_Toc441469935"/>
-      <w:bookmarkStart w:id="89" w:name="_Toc314824601"/>
-      <w:bookmarkStart w:id="90" w:name="_Toc393176817"/>
-      <w:bookmarkStart w:id="91" w:name="_Toc395548629"/>
+      <w:bookmarkStart w:id="63" w:name="_Toc308513803"/>
+      <w:bookmarkStart w:id="64" w:name="_Toc308948710"/>
+      <w:bookmarkStart w:id="65" w:name="_Toc309016374"/>
+      <w:bookmarkStart w:id="66" w:name="_Toc309114424"/>
+      <w:bookmarkStart w:id="67" w:name="_Toc309115265"/>
+      <w:bookmarkStart w:id="68" w:name="_Toc309463557"/>
+      <w:bookmarkStart w:id="69" w:name="_Toc309463683"/>
+      <w:bookmarkStart w:id="70" w:name="_Toc309530924"/>
+      <w:bookmarkStart w:id="71" w:name="_Toc309549826"/>
+      <w:bookmarkStart w:id="72" w:name="_Toc309623539"/>
+      <w:bookmarkStart w:id="73" w:name="_Toc309629921"/>
+      <w:bookmarkStart w:id="74" w:name="_Toc311343921"/>
+      <w:bookmarkStart w:id="75" w:name="_Toc311351871"/>
+      <w:bookmarkStart w:id="76" w:name="_Toc311359670"/>
+      <w:bookmarkStart w:id="77" w:name="_Toc311360082"/>
+      <w:bookmarkStart w:id="78" w:name="_Toc311360208"/>
+      <w:bookmarkStart w:id="79" w:name="_Toc311360308"/>
+      <w:bookmarkStart w:id="80" w:name="_Toc311360481"/>
+      <w:bookmarkStart w:id="81" w:name="_Toc311360664"/>
+      <w:bookmarkStart w:id="82" w:name="_Toc311367198"/>
+      <w:bookmarkStart w:id="83" w:name="_Toc311425884"/>
+      <w:bookmarkStart w:id="84" w:name="_Toc311426334"/>
+      <w:bookmarkStart w:id="85" w:name="_Toc311430507"/>
+      <w:bookmarkStart w:id="86" w:name="_Toc363435629"/>
+      <w:bookmarkStart w:id="87" w:name="_Toc441469935"/>
+      <w:bookmarkStart w:id="88" w:name="_Toc314824601"/>
+      <w:bookmarkStart w:id="89" w:name="_Toc393176817"/>
+      <w:bookmarkStart w:id="90" w:name="_Toc395548629"/>
       <w:r>
         <w:rPr>
           <w:sz w:val="28"/>
@@ -4873,6 +4871,7 @@
         </w:rPr>
         <w:t>Customer Impact</w:t>
       </w:r>
+      <w:bookmarkEnd w:id="63"/>
       <w:bookmarkEnd w:id="64"/>
       <w:bookmarkEnd w:id="65"/>
       <w:bookmarkEnd w:id="66"/>
@@ -4900,7 +4899,6 @@
       <w:bookmarkEnd w:id="88"/>
       <w:bookmarkEnd w:id="89"/>
       <w:bookmarkEnd w:id="90"/>
-      <w:bookmarkEnd w:id="91"/>
       <w:r>
         <w:rPr>
           <w:sz w:val="28"/>
@@ -4937,34 +4935,34 @@
           <w:szCs w:val="28"/>
         </w:rPr>
       </w:pPr>
-      <w:bookmarkStart w:id="92" w:name="_Toc308513804"/>
-      <w:bookmarkStart w:id="93" w:name="_Toc308948711"/>
-      <w:bookmarkStart w:id="94" w:name="_Toc309016375"/>
-      <w:bookmarkStart w:id="95" w:name="_Toc309114425"/>
-      <w:bookmarkStart w:id="96" w:name="_Toc309115266"/>
-      <w:bookmarkStart w:id="97" w:name="_Toc309463558"/>
-      <w:bookmarkStart w:id="98" w:name="_Toc309463684"/>
-      <w:bookmarkStart w:id="99" w:name="_Toc309530925"/>
-      <w:bookmarkStart w:id="100" w:name="_Toc309549827"/>
-      <w:bookmarkStart w:id="101" w:name="_Toc309623540"/>
-      <w:bookmarkStart w:id="102" w:name="_Toc309629922"/>
-      <w:bookmarkStart w:id="103" w:name="_Toc311343922"/>
-      <w:bookmarkStart w:id="104" w:name="_Toc311351872"/>
-      <w:bookmarkStart w:id="105" w:name="_Toc311359671"/>
-      <w:bookmarkStart w:id="106" w:name="_Toc311360083"/>
-      <w:bookmarkStart w:id="107" w:name="_Toc311360209"/>
-      <w:bookmarkStart w:id="108" w:name="_Toc311360309"/>
-      <w:bookmarkStart w:id="109" w:name="_Toc311360482"/>
-      <w:bookmarkStart w:id="110" w:name="_Toc311360665"/>
-      <w:bookmarkStart w:id="111" w:name="_Toc311367199"/>
-      <w:bookmarkStart w:id="112" w:name="_Toc311425885"/>
-      <w:bookmarkStart w:id="113" w:name="_Toc311426335"/>
-      <w:bookmarkStart w:id="114" w:name="_Toc311430508"/>
-      <w:bookmarkStart w:id="115" w:name="_Toc363435630"/>
-      <w:bookmarkStart w:id="116" w:name="_Toc441469936"/>
-      <w:bookmarkStart w:id="117" w:name="_Toc314824602"/>
-      <w:bookmarkStart w:id="118" w:name="_Toc393176818"/>
-      <w:bookmarkStart w:id="119" w:name="_Toc395548630"/>
+      <w:bookmarkStart w:id="91" w:name="_Toc308513804"/>
+      <w:bookmarkStart w:id="92" w:name="_Toc308948711"/>
+      <w:bookmarkStart w:id="93" w:name="_Toc309016375"/>
+      <w:bookmarkStart w:id="94" w:name="_Toc309114425"/>
+      <w:bookmarkStart w:id="95" w:name="_Toc309115266"/>
+      <w:bookmarkStart w:id="96" w:name="_Toc309463558"/>
+      <w:bookmarkStart w:id="97" w:name="_Toc309463684"/>
+      <w:bookmarkStart w:id="98" w:name="_Toc309530925"/>
+      <w:bookmarkStart w:id="99" w:name="_Toc309549827"/>
+      <w:bookmarkStart w:id="100" w:name="_Toc309623540"/>
+      <w:bookmarkStart w:id="101" w:name="_Toc309629922"/>
+      <w:bookmarkStart w:id="102" w:name="_Toc311343922"/>
+      <w:bookmarkStart w:id="103" w:name="_Toc311351872"/>
+      <w:bookmarkStart w:id="104" w:name="_Toc311359671"/>
+      <w:bookmarkStart w:id="105" w:name="_Toc311360083"/>
+      <w:bookmarkStart w:id="106" w:name="_Toc311360209"/>
+      <w:bookmarkStart w:id="107" w:name="_Toc311360309"/>
+      <w:bookmarkStart w:id="108" w:name="_Toc311360482"/>
+      <w:bookmarkStart w:id="109" w:name="_Toc311360665"/>
+      <w:bookmarkStart w:id="110" w:name="_Toc311367199"/>
+      <w:bookmarkStart w:id="111" w:name="_Toc311425885"/>
+      <w:bookmarkStart w:id="112" w:name="_Toc311426335"/>
+      <w:bookmarkStart w:id="113" w:name="_Toc311430508"/>
+      <w:bookmarkStart w:id="114" w:name="_Toc363435630"/>
+      <w:bookmarkStart w:id="115" w:name="_Toc441469936"/>
+      <w:bookmarkStart w:id="116" w:name="_Toc314824602"/>
+      <w:bookmarkStart w:id="117" w:name="_Toc393176818"/>
+      <w:bookmarkStart w:id="118" w:name="_Toc395548630"/>
       <w:r>
         <w:rPr>
           <w:sz w:val="28"/>
@@ -4972,6 +4970,7 @@
         </w:rPr>
         <w:t>Processor Impact</w:t>
       </w:r>
+      <w:bookmarkEnd w:id="91"/>
       <w:bookmarkEnd w:id="92"/>
       <w:bookmarkEnd w:id="93"/>
       <w:bookmarkEnd w:id="94"/>
@@ -4999,7 +4998,6 @@
       <w:bookmarkEnd w:id="116"/>
       <w:bookmarkEnd w:id="117"/>
       <w:bookmarkEnd w:id="118"/>
-      <w:bookmarkEnd w:id="119"/>
     </w:p>
     <w:p>
       <w:pPr>
@@ -5029,34 +5027,34 @@
           <w:szCs w:val="28"/>
         </w:rPr>
       </w:pPr>
-      <w:bookmarkStart w:id="120" w:name="_Toc311343923"/>
-      <w:bookmarkStart w:id="121" w:name="_Toc311351873"/>
-      <w:bookmarkStart w:id="122" w:name="_Toc311359672"/>
-      <w:bookmarkStart w:id="123" w:name="_Toc311360084"/>
-      <w:bookmarkStart w:id="124" w:name="_Toc311360210"/>
-      <w:bookmarkStart w:id="125" w:name="_Toc311360310"/>
-      <w:bookmarkStart w:id="126" w:name="_Toc311360483"/>
-      <w:bookmarkStart w:id="127" w:name="_Toc311360666"/>
-      <w:bookmarkStart w:id="128" w:name="_Toc311367200"/>
-      <w:bookmarkStart w:id="129" w:name="_Toc311425886"/>
-      <w:bookmarkStart w:id="130" w:name="_Toc311426336"/>
-      <w:bookmarkStart w:id="131" w:name="_Toc311430509"/>
-      <w:bookmarkStart w:id="132" w:name="_Toc363435631"/>
-      <w:bookmarkStart w:id="133" w:name="_Toc441469937"/>
-      <w:bookmarkStart w:id="134" w:name="_Toc314824603"/>
-      <w:bookmarkStart w:id="135" w:name="_Toc393176819"/>
-      <w:bookmarkStart w:id="136" w:name="_Toc395548631"/>
-      <w:bookmarkStart w:id="137" w:name="_Toc308513805"/>
-      <w:bookmarkStart w:id="138" w:name="_Toc308948712"/>
-      <w:bookmarkStart w:id="139" w:name="_Toc309016376"/>
-      <w:bookmarkStart w:id="140" w:name="_Toc309114426"/>
-      <w:bookmarkStart w:id="141" w:name="_Toc309115267"/>
-      <w:bookmarkStart w:id="142" w:name="_Toc309463559"/>
-      <w:bookmarkStart w:id="143" w:name="_Toc309463685"/>
-      <w:bookmarkStart w:id="144" w:name="_Toc309530926"/>
-      <w:bookmarkStart w:id="145" w:name="_Toc309549828"/>
-      <w:bookmarkStart w:id="146" w:name="_Toc309623541"/>
-      <w:bookmarkStart w:id="147" w:name="_Toc309629923"/>
+      <w:bookmarkStart w:id="119" w:name="_Toc311343923"/>
+      <w:bookmarkStart w:id="120" w:name="_Toc311351873"/>
+      <w:bookmarkStart w:id="121" w:name="_Toc311359672"/>
+      <w:bookmarkStart w:id="122" w:name="_Toc311360084"/>
+      <w:bookmarkStart w:id="123" w:name="_Toc311360210"/>
+      <w:bookmarkStart w:id="124" w:name="_Toc311360310"/>
+      <w:bookmarkStart w:id="125" w:name="_Toc311360483"/>
+      <w:bookmarkStart w:id="126" w:name="_Toc311360666"/>
+      <w:bookmarkStart w:id="127" w:name="_Toc311367200"/>
+      <w:bookmarkStart w:id="128" w:name="_Toc311425886"/>
+      <w:bookmarkStart w:id="129" w:name="_Toc311426336"/>
+      <w:bookmarkStart w:id="130" w:name="_Toc311430509"/>
+      <w:bookmarkStart w:id="131" w:name="_Toc363435631"/>
+      <w:bookmarkStart w:id="132" w:name="_Toc441469937"/>
+      <w:bookmarkStart w:id="133" w:name="_Toc314824603"/>
+      <w:bookmarkStart w:id="134" w:name="_Toc393176819"/>
+      <w:bookmarkStart w:id="135" w:name="_Toc395548631"/>
+      <w:bookmarkStart w:id="136" w:name="_Toc308513805"/>
+      <w:bookmarkStart w:id="137" w:name="_Toc308948712"/>
+      <w:bookmarkStart w:id="138" w:name="_Toc309016376"/>
+      <w:bookmarkStart w:id="139" w:name="_Toc309114426"/>
+      <w:bookmarkStart w:id="140" w:name="_Toc309115267"/>
+      <w:bookmarkStart w:id="141" w:name="_Toc309463559"/>
+      <w:bookmarkStart w:id="142" w:name="_Toc309463685"/>
+      <w:bookmarkStart w:id="143" w:name="_Toc309530926"/>
+      <w:bookmarkStart w:id="144" w:name="_Toc309549828"/>
+      <w:bookmarkStart w:id="145" w:name="_Toc309623541"/>
+      <w:bookmarkStart w:id="146" w:name="_Toc309629923"/>
       <w:r>
         <w:rPr>
           <w:sz w:val="28"/>
@@ -5064,6 +5062,7 @@
         </w:rPr>
         <w:t>Data Impact</w:t>
       </w:r>
+      <w:bookmarkEnd w:id="119"/>
       <w:bookmarkEnd w:id="120"/>
       <w:bookmarkEnd w:id="121"/>
       <w:bookmarkEnd w:id="122"/>
@@ -5080,7 +5079,6 @@
       <w:bookmarkEnd w:id="133"/>
       <w:bookmarkEnd w:id="134"/>
       <w:bookmarkEnd w:id="135"/>
-      <w:bookmarkEnd w:id="136"/>
     </w:p>
     <w:p>
       <w:pPr>
@@ -5110,23 +5108,23 @@
           <w:szCs w:val="28"/>
         </w:rPr>
       </w:pPr>
-      <w:bookmarkStart w:id="148" w:name="_Toc311343924"/>
-      <w:bookmarkStart w:id="149" w:name="_Toc311351874"/>
-      <w:bookmarkStart w:id="150" w:name="_Toc311359673"/>
-      <w:bookmarkStart w:id="151" w:name="_Toc311360085"/>
-      <w:bookmarkStart w:id="152" w:name="_Toc311360211"/>
-      <w:bookmarkStart w:id="153" w:name="_Toc311360311"/>
-      <w:bookmarkStart w:id="154" w:name="_Toc311360484"/>
-      <w:bookmarkStart w:id="155" w:name="_Toc311360667"/>
-      <w:bookmarkStart w:id="156" w:name="_Toc311367201"/>
-      <w:bookmarkStart w:id="157" w:name="_Toc311425887"/>
-      <w:bookmarkStart w:id="158" w:name="_Toc311426337"/>
-      <w:bookmarkStart w:id="159" w:name="_Toc311430510"/>
-      <w:bookmarkStart w:id="160" w:name="_Toc363435632"/>
-      <w:bookmarkStart w:id="161" w:name="_Toc441469938"/>
-      <w:bookmarkStart w:id="162" w:name="_Toc314824604"/>
-      <w:bookmarkStart w:id="163" w:name="_Toc393176820"/>
-      <w:bookmarkStart w:id="164" w:name="_Toc395548632"/>
+      <w:bookmarkStart w:id="147" w:name="_Toc311343924"/>
+      <w:bookmarkStart w:id="148" w:name="_Toc311351874"/>
+      <w:bookmarkStart w:id="149" w:name="_Toc311359673"/>
+      <w:bookmarkStart w:id="150" w:name="_Toc311360085"/>
+      <w:bookmarkStart w:id="151" w:name="_Toc311360211"/>
+      <w:bookmarkStart w:id="152" w:name="_Toc311360311"/>
+      <w:bookmarkStart w:id="153" w:name="_Toc311360484"/>
+      <w:bookmarkStart w:id="154" w:name="_Toc311360667"/>
+      <w:bookmarkStart w:id="155" w:name="_Toc311367201"/>
+      <w:bookmarkStart w:id="156" w:name="_Toc311425887"/>
+      <w:bookmarkStart w:id="157" w:name="_Toc311426337"/>
+      <w:bookmarkStart w:id="158" w:name="_Toc311430510"/>
+      <w:bookmarkStart w:id="159" w:name="_Toc363435632"/>
+      <w:bookmarkStart w:id="160" w:name="_Toc441469938"/>
+      <w:bookmarkStart w:id="161" w:name="_Toc314824604"/>
+      <w:bookmarkStart w:id="162" w:name="_Toc393176820"/>
+      <w:bookmarkStart w:id="163" w:name="_Toc395548632"/>
       <w:r>
         <w:rPr>
           <w:sz w:val="28"/>
@@ -5134,6 +5132,7 @@
         </w:rPr>
         <w:t>Interfacing or Related System Impact</w:t>
       </w:r>
+      <w:bookmarkEnd w:id="147"/>
       <w:bookmarkEnd w:id="148"/>
       <w:bookmarkEnd w:id="149"/>
       <w:bookmarkEnd w:id="150"/>
@@ -5150,7 +5149,6 @@
       <w:bookmarkEnd w:id="161"/>
       <w:bookmarkEnd w:id="162"/>
       <w:bookmarkEnd w:id="163"/>
-      <w:bookmarkEnd w:id="164"/>
     </w:p>
     <w:p>
       <w:pPr>
@@ -5197,21 +5195,21 @@
           <w:szCs w:val="28"/>
         </w:rPr>
       </w:pPr>
-      <w:bookmarkStart w:id="165" w:name="_Toc311343925"/>
-      <w:bookmarkStart w:id="166" w:name="_Toc311351875"/>
-      <w:bookmarkStart w:id="167" w:name="_Toc311359674"/>
-      <w:bookmarkStart w:id="168" w:name="_Toc311360086"/>
-      <w:bookmarkStart w:id="169" w:name="_Toc311360212"/>
-      <w:bookmarkStart w:id="170" w:name="_Toc311360312"/>
-      <w:bookmarkStart w:id="171" w:name="_Toc311360485"/>
-      <w:bookmarkStart w:id="172" w:name="_Toc311360668"/>
-      <w:bookmarkStart w:id="173" w:name="_Toc311367202"/>
-      <w:bookmarkStart w:id="174" w:name="_Toc311425888"/>
-      <w:bookmarkStart w:id="175" w:name="_Toc311426338"/>
-      <w:bookmarkStart w:id="176" w:name="_Toc311430511"/>
-      <w:bookmarkStart w:id="177" w:name="_Toc363435633"/>
-      <w:bookmarkStart w:id="178" w:name="_Toc441469939"/>
-      <w:bookmarkStart w:id="179" w:name="_Toc314824605"/>
+      <w:bookmarkStart w:id="164" w:name="_Toc311343925"/>
+      <w:bookmarkStart w:id="165" w:name="_Toc311351875"/>
+      <w:bookmarkStart w:id="166" w:name="_Toc311359674"/>
+      <w:bookmarkStart w:id="167" w:name="_Toc311360086"/>
+      <w:bookmarkStart w:id="168" w:name="_Toc311360212"/>
+      <w:bookmarkStart w:id="169" w:name="_Toc311360312"/>
+      <w:bookmarkStart w:id="170" w:name="_Toc311360485"/>
+      <w:bookmarkStart w:id="171" w:name="_Toc311360668"/>
+      <w:bookmarkStart w:id="172" w:name="_Toc311367202"/>
+      <w:bookmarkStart w:id="173" w:name="_Toc311425888"/>
+      <w:bookmarkStart w:id="174" w:name="_Toc311426338"/>
+      <w:bookmarkStart w:id="175" w:name="_Toc311430511"/>
+      <w:bookmarkStart w:id="176" w:name="_Toc363435633"/>
+      <w:bookmarkStart w:id="177" w:name="_Toc441469939"/>
+      <w:bookmarkStart w:id="178" w:name="_Toc314824605"/>
       <w:r>
         <w:rPr>
           <w:sz w:val="28"/>
@@ -5357,8 +5355,8 @@
           <w:szCs w:val="28"/>
         </w:rPr>
       </w:pPr>
-      <w:bookmarkStart w:id="180" w:name="_Toc393176821"/>
-      <w:bookmarkStart w:id="181" w:name="_Toc395548633"/>
+      <w:bookmarkStart w:id="179" w:name="_Toc393176821"/>
+      <w:bookmarkStart w:id="180" w:name="_Toc395548633"/>
       <w:r>
         <w:rPr>
           <w:sz w:val="28"/>
@@ -5367,6 +5365,7 @@
         <w:lastRenderedPageBreak/>
         <w:t>Network Impact</w:t>
       </w:r>
+      <w:bookmarkEnd w:id="164"/>
       <w:bookmarkEnd w:id="165"/>
       <w:bookmarkEnd w:id="166"/>
       <w:bookmarkEnd w:id="167"/>
@@ -5383,7 +5382,6 @@
       <w:bookmarkEnd w:id="178"/>
       <w:bookmarkEnd w:id="179"/>
       <w:bookmarkEnd w:id="180"/>
-      <w:bookmarkEnd w:id="181"/>
     </w:p>
     <w:p>
       <w:pPr>
@@ -5413,23 +5411,23 @@
           <w:szCs w:val="28"/>
         </w:rPr>
       </w:pPr>
-      <w:bookmarkStart w:id="182" w:name="_Toc311343926"/>
-      <w:bookmarkStart w:id="183" w:name="_Toc311351876"/>
-      <w:bookmarkStart w:id="184" w:name="_Toc311359675"/>
-      <w:bookmarkStart w:id="185" w:name="_Toc311360087"/>
-      <w:bookmarkStart w:id="186" w:name="_Toc311360213"/>
-      <w:bookmarkStart w:id="187" w:name="_Toc311360313"/>
-      <w:bookmarkStart w:id="188" w:name="_Toc311360486"/>
-      <w:bookmarkStart w:id="189" w:name="_Toc311360669"/>
-      <w:bookmarkStart w:id="190" w:name="_Toc311367203"/>
-      <w:bookmarkStart w:id="191" w:name="_Toc311425889"/>
-      <w:bookmarkStart w:id="192" w:name="_Toc311426339"/>
-      <w:bookmarkStart w:id="193" w:name="_Toc311430512"/>
-      <w:bookmarkStart w:id="194" w:name="_Toc363435634"/>
-      <w:bookmarkStart w:id="195" w:name="_Toc441469940"/>
-      <w:bookmarkStart w:id="196" w:name="_Toc314824606"/>
-      <w:bookmarkStart w:id="197" w:name="_Toc393176822"/>
-      <w:bookmarkStart w:id="198" w:name="_Toc395548634"/>
+      <w:bookmarkStart w:id="181" w:name="_Toc311343926"/>
+      <w:bookmarkStart w:id="182" w:name="_Toc311351876"/>
+      <w:bookmarkStart w:id="183" w:name="_Toc311359675"/>
+      <w:bookmarkStart w:id="184" w:name="_Toc311360087"/>
+      <w:bookmarkStart w:id="185" w:name="_Toc311360213"/>
+      <w:bookmarkStart w:id="186" w:name="_Toc311360313"/>
+      <w:bookmarkStart w:id="187" w:name="_Toc311360486"/>
+      <w:bookmarkStart w:id="188" w:name="_Toc311360669"/>
+      <w:bookmarkStart w:id="189" w:name="_Toc311367203"/>
+      <w:bookmarkStart w:id="190" w:name="_Toc311425889"/>
+      <w:bookmarkStart w:id="191" w:name="_Toc311426339"/>
+      <w:bookmarkStart w:id="192" w:name="_Toc311430512"/>
+      <w:bookmarkStart w:id="193" w:name="_Toc363435634"/>
+      <w:bookmarkStart w:id="194" w:name="_Toc441469940"/>
+      <w:bookmarkStart w:id="195" w:name="_Toc314824606"/>
+      <w:bookmarkStart w:id="196" w:name="_Toc393176822"/>
+      <w:bookmarkStart w:id="197" w:name="_Toc395548634"/>
       <w:r>
         <w:rPr>
           <w:sz w:val="28"/>
@@ -5437,6 +5435,7 @@
         </w:rPr>
         <w:t>Data Center Impact</w:t>
       </w:r>
+      <w:bookmarkEnd w:id="181"/>
       <w:bookmarkEnd w:id="182"/>
       <w:bookmarkEnd w:id="183"/>
       <w:bookmarkEnd w:id="184"/>
@@ -5453,7 +5452,6 @@
       <w:bookmarkEnd w:id="195"/>
       <w:bookmarkEnd w:id="196"/>
       <w:bookmarkEnd w:id="197"/>
-      <w:bookmarkEnd w:id="198"/>
     </w:p>
     <w:p>
       <w:pPr>
@@ -5475,6 +5473,7 @@
         </w:rPr>
         <w:t>No additional impact</w:t>
       </w:r>
+      <w:bookmarkEnd w:id="136"/>
       <w:bookmarkEnd w:id="137"/>
       <w:bookmarkEnd w:id="138"/>
       <w:bookmarkEnd w:id="139"/>
@@ -5485,7 +5484,6 @@
       <w:bookmarkEnd w:id="144"/>
       <w:bookmarkEnd w:id="145"/>
       <w:bookmarkEnd w:id="146"/>
-      <w:bookmarkEnd w:id="147"/>
       <w:r>
         <w:rPr>
           <w:sz w:val="28"/>
@@ -5506,32 +5504,32 @@
           <w:szCs w:val="28"/>
         </w:rPr>
       </w:pPr>
-      <w:bookmarkStart w:id="199" w:name="_Toc308948716"/>
-      <w:bookmarkStart w:id="200" w:name="_Toc309016380"/>
-      <w:bookmarkStart w:id="201" w:name="_Toc309114430"/>
-      <w:bookmarkStart w:id="202" w:name="_Toc309115271"/>
-      <w:bookmarkStart w:id="203" w:name="_Toc309463563"/>
-      <w:bookmarkStart w:id="204" w:name="_Toc309463689"/>
-      <w:bookmarkStart w:id="205" w:name="_Toc309530930"/>
-      <w:bookmarkStart w:id="206" w:name="_Toc309549832"/>
-      <w:bookmarkStart w:id="207" w:name="_Toc309623545"/>
-      <w:bookmarkStart w:id="208" w:name="_Toc309629927"/>
-      <w:bookmarkStart w:id="209" w:name="_Toc311343927"/>
-      <w:bookmarkStart w:id="210" w:name="_Toc311351877"/>
-      <w:bookmarkStart w:id="211" w:name="_Toc311359676"/>
-      <w:bookmarkStart w:id="212" w:name="_Toc311360088"/>
-      <w:bookmarkStart w:id="213" w:name="_Toc311360214"/>
-      <w:bookmarkStart w:id="214" w:name="_Toc311360314"/>
-      <w:bookmarkStart w:id="215" w:name="_Toc311360487"/>
-      <w:bookmarkStart w:id="216" w:name="_Toc311360670"/>
-      <w:bookmarkStart w:id="217" w:name="_Toc311367204"/>
-      <w:bookmarkStart w:id="218" w:name="_Toc311425890"/>
-      <w:bookmarkStart w:id="219" w:name="_Toc311426340"/>
-      <w:bookmarkStart w:id="220" w:name="_Toc311430513"/>
-      <w:bookmarkStart w:id="221" w:name="_Toc363435635"/>
-      <w:bookmarkStart w:id="222" w:name="_Toc441469941"/>
-      <w:bookmarkStart w:id="223" w:name="_Toc393176823"/>
-      <w:bookmarkStart w:id="224" w:name="_Toc395548635"/>
+      <w:bookmarkStart w:id="198" w:name="_Toc308948716"/>
+      <w:bookmarkStart w:id="199" w:name="_Toc309016380"/>
+      <w:bookmarkStart w:id="200" w:name="_Toc309114430"/>
+      <w:bookmarkStart w:id="201" w:name="_Toc309115271"/>
+      <w:bookmarkStart w:id="202" w:name="_Toc309463563"/>
+      <w:bookmarkStart w:id="203" w:name="_Toc309463689"/>
+      <w:bookmarkStart w:id="204" w:name="_Toc309530930"/>
+      <w:bookmarkStart w:id="205" w:name="_Toc309549832"/>
+      <w:bookmarkStart w:id="206" w:name="_Toc309623545"/>
+      <w:bookmarkStart w:id="207" w:name="_Toc309629927"/>
+      <w:bookmarkStart w:id="208" w:name="_Toc311343927"/>
+      <w:bookmarkStart w:id="209" w:name="_Toc311351877"/>
+      <w:bookmarkStart w:id="210" w:name="_Toc311359676"/>
+      <w:bookmarkStart w:id="211" w:name="_Toc311360088"/>
+      <w:bookmarkStart w:id="212" w:name="_Toc311360214"/>
+      <w:bookmarkStart w:id="213" w:name="_Toc311360314"/>
+      <w:bookmarkStart w:id="214" w:name="_Toc311360487"/>
+      <w:bookmarkStart w:id="215" w:name="_Toc311360670"/>
+      <w:bookmarkStart w:id="216" w:name="_Toc311367204"/>
+      <w:bookmarkStart w:id="217" w:name="_Toc311425890"/>
+      <w:bookmarkStart w:id="218" w:name="_Toc311426340"/>
+      <w:bookmarkStart w:id="219" w:name="_Toc311430513"/>
+      <w:bookmarkStart w:id="220" w:name="_Toc363435635"/>
+      <w:bookmarkStart w:id="221" w:name="_Toc441469941"/>
+      <w:bookmarkStart w:id="222" w:name="_Toc393176823"/>
+      <w:bookmarkStart w:id="223" w:name="_Toc395548635"/>
       <w:r>
         <w:rPr>
           <w:sz w:val="28"/>
@@ -5540,30 +5538,31 @@
         <w:lastRenderedPageBreak/>
         <w:t>Changes</w:t>
       </w:r>
-      <w:bookmarkStart w:id="225" w:name="_Toc308513810"/>
-      <w:bookmarkStart w:id="226" w:name="_Toc308948717"/>
-      <w:bookmarkStart w:id="227" w:name="_Toc309016381"/>
-      <w:bookmarkStart w:id="228" w:name="_Toc309114431"/>
-      <w:bookmarkStart w:id="229" w:name="_Toc309115272"/>
-      <w:bookmarkStart w:id="230" w:name="_Toc309463564"/>
-      <w:bookmarkStart w:id="231" w:name="_Toc309463690"/>
-      <w:bookmarkStart w:id="232" w:name="_Toc309530931"/>
-      <w:bookmarkStart w:id="233" w:name="_Toc309549833"/>
-      <w:bookmarkStart w:id="234" w:name="_Toc309623546"/>
-      <w:bookmarkStart w:id="235" w:name="_Toc309629928"/>
-      <w:bookmarkStart w:id="236" w:name="_Toc311343928"/>
-      <w:bookmarkStart w:id="237" w:name="_Toc311351878"/>
-      <w:bookmarkStart w:id="238" w:name="_Toc311359677"/>
-      <w:bookmarkStart w:id="239" w:name="_Toc311360089"/>
-      <w:bookmarkStart w:id="240" w:name="_Toc311360215"/>
-      <w:bookmarkStart w:id="241" w:name="_Toc311360315"/>
-      <w:bookmarkStart w:id="242" w:name="_Toc311360488"/>
-      <w:bookmarkStart w:id="243" w:name="_Toc311360671"/>
-      <w:bookmarkStart w:id="244" w:name="_Toc311367205"/>
-      <w:bookmarkStart w:id="245" w:name="_Toc311425891"/>
-      <w:bookmarkStart w:id="246" w:name="_Toc311426341"/>
-      <w:bookmarkStart w:id="247" w:name="_Toc311430514"/>
-      <w:bookmarkStart w:id="248" w:name="_Toc363435636"/>
+      <w:bookmarkStart w:id="224" w:name="_Toc308513810"/>
+      <w:bookmarkStart w:id="225" w:name="_Toc308948717"/>
+      <w:bookmarkStart w:id="226" w:name="_Toc309016381"/>
+      <w:bookmarkStart w:id="227" w:name="_Toc309114431"/>
+      <w:bookmarkStart w:id="228" w:name="_Toc309115272"/>
+      <w:bookmarkStart w:id="229" w:name="_Toc309463564"/>
+      <w:bookmarkStart w:id="230" w:name="_Toc309463690"/>
+      <w:bookmarkStart w:id="231" w:name="_Toc309530931"/>
+      <w:bookmarkStart w:id="232" w:name="_Toc309549833"/>
+      <w:bookmarkStart w:id="233" w:name="_Toc309623546"/>
+      <w:bookmarkStart w:id="234" w:name="_Toc309629928"/>
+      <w:bookmarkStart w:id="235" w:name="_Toc311343928"/>
+      <w:bookmarkStart w:id="236" w:name="_Toc311351878"/>
+      <w:bookmarkStart w:id="237" w:name="_Toc311359677"/>
+      <w:bookmarkStart w:id="238" w:name="_Toc311360089"/>
+      <w:bookmarkStart w:id="239" w:name="_Toc311360215"/>
+      <w:bookmarkStart w:id="240" w:name="_Toc311360315"/>
+      <w:bookmarkStart w:id="241" w:name="_Toc311360488"/>
+      <w:bookmarkStart w:id="242" w:name="_Toc311360671"/>
+      <w:bookmarkStart w:id="243" w:name="_Toc311367205"/>
+      <w:bookmarkStart w:id="244" w:name="_Toc311425891"/>
+      <w:bookmarkStart w:id="245" w:name="_Toc311426341"/>
+      <w:bookmarkStart w:id="246" w:name="_Toc311430514"/>
+      <w:bookmarkStart w:id="247" w:name="_Toc363435636"/>
+      <w:bookmarkEnd w:id="198"/>
       <w:bookmarkEnd w:id="199"/>
       <w:bookmarkEnd w:id="200"/>
       <w:bookmarkEnd w:id="201"/>
@@ -5589,7 +5588,6 @@
       <w:bookmarkEnd w:id="221"/>
       <w:bookmarkEnd w:id="222"/>
       <w:bookmarkEnd w:id="223"/>
-      <w:bookmarkEnd w:id="224"/>
     </w:p>
     <w:p>
       <w:pPr>
@@ -5603,9 +5601,9 @@
           <w:szCs w:val="28"/>
         </w:rPr>
       </w:pPr>
-      <w:bookmarkStart w:id="249" w:name="_Toc441469942"/>
-      <w:bookmarkStart w:id="250" w:name="_Toc393176824"/>
-      <w:bookmarkStart w:id="251" w:name="_Toc395548636"/>
+      <w:bookmarkStart w:id="248" w:name="_Toc441469942"/>
+      <w:bookmarkStart w:id="249" w:name="_Toc393176824"/>
+      <w:bookmarkStart w:id="250" w:name="_Toc395548636"/>
       <w:r>
         <w:rPr>
           <w:sz w:val="28"/>
@@ -5613,9 +5611,9 @@
         </w:rPr>
         <w:t>Tables</w:t>
       </w:r>
+      <w:bookmarkEnd w:id="224"/>
       <w:bookmarkEnd w:id="225"/>
       <w:bookmarkEnd w:id="226"/>
-      <w:bookmarkEnd w:id="227"/>
       <w:r>
         <w:rPr>
           <w:sz w:val="28"/>
@@ -5623,6 +5621,7 @@
         </w:rPr>
         <w:t>/Files</w:t>
       </w:r>
+      <w:bookmarkEnd w:id="227"/>
       <w:bookmarkEnd w:id="228"/>
       <w:bookmarkEnd w:id="229"/>
       <w:bookmarkEnd w:id="230"/>
@@ -5646,7 +5645,6 @@
       <w:bookmarkEnd w:id="248"/>
       <w:bookmarkEnd w:id="249"/>
       <w:bookmarkEnd w:id="250"/>
-      <w:bookmarkEnd w:id="251"/>
       <w:r>
         <w:rPr>
           <w:sz w:val="28"/>
@@ -5700,33 +5698,33 @@
           <w:szCs w:val="28"/>
         </w:rPr>
       </w:pPr>
-      <w:bookmarkStart w:id="252" w:name="_Toc308513813"/>
-      <w:bookmarkStart w:id="253" w:name="_Toc308948722"/>
-      <w:bookmarkStart w:id="254" w:name="_Toc309016386"/>
-      <w:bookmarkStart w:id="255" w:name="_Toc309114435"/>
-      <w:bookmarkStart w:id="256" w:name="_Toc309115276"/>
-      <w:bookmarkStart w:id="257" w:name="_Toc309463567"/>
-      <w:bookmarkStart w:id="258" w:name="_Toc309463693"/>
-      <w:bookmarkStart w:id="259" w:name="_Toc309530934"/>
-      <w:bookmarkStart w:id="260" w:name="_Toc309549836"/>
-      <w:bookmarkStart w:id="261" w:name="_Toc309623549"/>
-      <w:bookmarkStart w:id="262" w:name="_Toc309629931"/>
-      <w:bookmarkStart w:id="263" w:name="_Toc311343929"/>
-      <w:bookmarkStart w:id="264" w:name="_Toc311351879"/>
-      <w:bookmarkStart w:id="265" w:name="_Toc311359678"/>
-      <w:bookmarkStart w:id="266" w:name="_Toc311360090"/>
-      <w:bookmarkStart w:id="267" w:name="_Toc311360216"/>
-      <w:bookmarkStart w:id="268" w:name="_Toc311360316"/>
-      <w:bookmarkStart w:id="269" w:name="_Toc311360489"/>
-      <w:bookmarkStart w:id="270" w:name="_Toc311360672"/>
-      <w:bookmarkStart w:id="271" w:name="_Toc311367206"/>
-      <w:bookmarkStart w:id="272" w:name="_Toc311425892"/>
-      <w:bookmarkStart w:id="273" w:name="_Toc311426342"/>
-      <w:bookmarkStart w:id="274" w:name="_Toc311430515"/>
-      <w:bookmarkStart w:id="275" w:name="_Toc363435637"/>
-      <w:bookmarkStart w:id="276" w:name="_Toc441469943"/>
-      <w:bookmarkStart w:id="277" w:name="_Toc393176825"/>
-      <w:bookmarkStart w:id="278" w:name="_Toc395548637"/>
+      <w:bookmarkStart w:id="251" w:name="_Toc308513813"/>
+      <w:bookmarkStart w:id="252" w:name="_Toc308948722"/>
+      <w:bookmarkStart w:id="253" w:name="_Toc309016386"/>
+      <w:bookmarkStart w:id="254" w:name="_Toc309114435"/>
+      <w:bookmarkStart w:id="255" w:name="_Toc309115276"/>
+      <w:bookmarkStart w:id="256" w:name="_Toc309463567"/>
+      <w:bookmarkStart w:id="257" w:name="_Toc309463693"/>
+      <w:bookmarkStart w:id="258" w:name="_Toc309530934"/>
+      <w:bookmarkStart w:id="259" w:name="_Toc309549836"/>
+      <w:bookmarkStart w:id="260" w:name="_Toc309623549"/>
+      <w:bookmarkStart w:id="261" w:name="_Toc309629931"/>
+      <w:bookmarkStart w:id="262" w:name="_Toc311343929"/>
+      <w:bookmarkStart w:id="263" w:name="_Toc311351879"/>
+      <w:bookmarkStart w:id="264" w:name="_Toc311359678"/>
+      <w:bookmarkStart w:id="265" w:name="_Toc311360090"/>
+      <w:bookmarkStart w:id="266" w:name="_Toc311360216"/>
+      <w:bookmarkStart w:id="267" w:name="_Toc311360316"/>
+      <w:bookmarkStart w:id="268" w:name="_Toc311360489"/>
+      <w:bookmarkStart w:id="269" w:name="_Toc311360672"/>
+      <w:bookmarkStart w:id="270" w:name="_Toc311367206"/>
+      <w:bookmarkStart w:id="271" w:name="_Toc311425892"/>
+      <w:bookmarkStart w:id="272" w:name="_Toc311426342"/>
+      <w:bookmarkStart w:id="273" w:name="_Toc311430515"/>
+      <w:bookmarkStart w:id="274" w:name="_Toc363435637"/>
+      <w:bookmarkStart w:id="275" w:name="_Toc441469943"/>
+      <w:bookmarkStart w:id="276" w:name="_Toc393176825"/>
+      <w:bookmarkStart w:id="277" w:name="_Toc395548637"/>
       <w:r>
         <w:rPr>
           <w:sz w:val="28"/>
@@ -5734,6 +5732,7 @@
         </w:rPr>
         <w:t>Job Processing</w:t>
       </w:r>
+      <w:bookmarkEnd w:id="251"/>
       <w:bookmarkEnd w:id="252"/>
       <w:bookmarkEnd w:id="253"/>
       <w:bookmarkEnd w:id="254"/>
@@ -5760,7 +5759,6 @@
       <w:bookmarkEnd w:id="275"/>
       <w:bookmarkEnd w:id="276"/>
       <w:bookmarkEnd w:id="277"/>
-      <w:bookmarkEnd w:id="278"/>
     </w:p>
     <w:p>
       <w:pPr>
@@ -5788,33 +5786,33 @@
           <w:szCs w:val="28"/>
         </w:rPr>
       </w:pPr>
-      <w:bookmarkStart w:id="279" w:name="_Toc333931142"/>
-      <w:bookmarkStart w:id="280" w:name="_Toc393176826"/>
-      <w:bookmarkStart w:id="281" w:name="_Toc395548638"/>
-      <w:bookmarkStart w:id="282" w:name="_Toc308948737"/>
-      <w:bookmarkStart w:id="283" w:name="_Toc309016402"/>
-      <w:bookmarkStart w:id="284" w:name="_Toc309114444"/>
-      <w:bookmarkStart w:id="285" w:name="_Toc309115286"/>
-      <w:bookmarkStart w:id="286" w:name="_Toc309463577"/>
-      <w:bookmarkStart w:id="287" w:name="_Toc309463703"/>
-      <w:bookmarkStart w:id="288" w:name="_Toc309530944"/>
-      <w:bookmarkStart w:id="289" w:name="_Toc309549847"/>
-      <w:bookmarkStart w:id="290" w:name="_Toc309623560"/>
-      <w:bookmarkStart w:id="291" w:name="_Toc309629942"/>
-      <w:bookmarkStart w:id="292" w:name="_Toc311343946"/>
-      <w:bookmarkStart w:id="293" w:name="_Toc311351898"/>
-      <w:bookmarkStart w:id="294" w:name="_Toc311359697"/>
-      <w:bookmarkStart w:id="295" w:name="_Toc311360109"/>
-      <w:bookmarkStart w:id="296" w:name="_Toc311360235"/>
-      <w:bookmarkStart w:id="297" w:name="_Toc311360335"/>
-      <w:bookmarkStart w:id="298" w:name="_Toc311360508"/>
-      <w:bookmarkStart w:id="299" w:name="_Toc311360691"/>
-      <w:bookmarkStart w:id="300" w:name="_Toc311367225"/>
-      <w:bookmarkStart w:id="301" w:name="_Toc311425911"/>
-      <w:bookmarkStart w:id="302" w:name="_Toc311426361"/>
-      <w:bookmarkStart w:id="303" w:name="_Toc311430534"/>
-      <w:bookmarkStart w:id="304" w:name="_Toc363435646"/>
-      <w:bookmarkStart w:id="305" w:name="_Toc441469945"/>
+      <w:bookmarkStart w:id="278" w:name="_Toc333931142"/>
+      <w:bookmarkStart w:id="279" w:name="_Toc393176826"/>
+      <w:bookmarkStart w:id="280" w:name="_Toc395548638"/>
+      <w:bookmarkStart w:id="281" w:name="_Toc308948737"/>
+      <w:bookmarkStart w:id="282" w:name="_Toc309016402"/>
+      <w:bookmarkStart w:id="283" w:name="_Toc309114444"/>
+      <w:bookmarkStart w:id="284" w:name="_Toc309115286"/>
+      <w:bookmarkStart w:id="285" w:name="_Toc309463577"/>
+      <w:bookmarkStart w:id="286" w:name="_Toc309463703"/>
+      <w:bookmarkStart w:id="287" w:name="_Toc309530944"/>
+      <w:bookmarkStart w:id="288" w:name="_Toc309549847"/>
+      <w:bookmarkStart w:id="289" w:name="_Toc309623560"/>
+      <w:bookmarkStart w:id="290" w:name="_Toc309629942"/>
+      <w:bookmarkStart w:id="291" w:name="_Toc311343946"/>
+      <w:bookmarkStart w:id="292" w:name="_Toc311351898"/>
+      <w:bookmarkStart w:id="293" w:name="_Toc311359697"/>
+      <w:bookmarkStart w:id="294" w:name="_Toc311360109"/>
+      <w:bookmarkStart w:id="295" w:name="_Toc311360235"/>
+      <w:bookmarkStart w:id="296" w:name="_Toc311360335"/>
+      <w:bookmarkStart w:id="297" w:name="_Toc311360508"/>
+      <w:bookmarkStart w:id="298" w:name="_Toc311360691"/>
+      <w:bookmarkStart w:id="299" w:name="_Toc311367225"/>
+      <w:bookmarkStart w:id="300" w:name="_Toc311425911"/>
+      <w:bookmarkStart w:id="301" w:name="_Toc311426361"/>
+      <w:bookmarkStart w:id="302" w:name="_Toc311430534"/>
+      <w:bookmarkStart w:id="303" w:name="_Toc363435646"/>
+      <w:bookmarkStart w:id="304" w:name="_Toc441469945"/>
       <w:r>
         <w:rPr>
           <w:sz w:val="28"/>
@@ -5822,9 +5820,9 @@
         </w:rPr>
         <w:t>Implementation Tasks</w:t>
       </w:r>
+      <w:bookmarkEnd w:id="278"/>
       <w:bookmarkEnd w:id="279"/>
       <w:bookmarkEnd w:id="280"/>
-      <w:bookmarkEnd w:id="281"/>
     </w:p>
     <w:p>
       <w:pPr>
@@ -5852,34 +5850,34 @@
           <w:szCs w:val="28"/>
         </w:rPr>
       </w:pPr>
-      <w:bookmarkStart w:id="306" w:name="_Toc308513829"/>
-      <w:bookmarkStart w:id="307" w:name="_Toc308948743"/>
-      <w:bookmarkStart w:id="308" w:name="_Toc309016409"/>
-      <w:bookmarkStart w:id="309" w:name="_Toc309114448"/>
-      <w:bookmarkStart w:id="310" w:name="_Toc309115290"/>
-      <w:bookmarkStart w:id="311" w:name="_Toc309463582"/>
-      <w:bookmarkStart w:id="312" w:name="_Toc309463708"/>
-      <w:bookmarkStart w:id="313" w:name="_Toc309530950"/>
-      <w:bookmarkStart w:id="314" w:name="_Toc309549853"/>
-      <w:bookmarkStart w:id="315" w:name="_Toc309623566"/>
-      <w:bookmarkStart w:id="316" w:name="_Toc309629949"/>
-      <w:bookmarkStart w:id="317" w:name="_Toc311343951"/>
-      <w:bookmarkStart w:id="318" w:name="_Toc311351903"/>
-      <w:bookmarkStart w:id="319" w:name="_Toc311359700"/>
-      <w:bookmarkStart w:id="320" w:name="_Toc311360112"/>
-      <w:bookmarkStart w:id="321" w:name="_Toc311360238"/>
-      <w:bookmarkStart w:id="322" w:name="_Toc311360338"/>
-      <w:bookmarkStart w:id="323" w:name="_Toc311360511"/>
-      <w:bookmarkStart w:id="324" w:name="_Toc311360694"/>
-      <w:bookmarkStart w:id="325" w:name="_Toc311367228"/>
-      <w:bookmarkStart w:id="326" w:name="_Toc311425914"/>
-      <w:bookmarkStart w:id="327" w:name="_Toc311426364"/>
-      <w:bookmarkStart w:id="328" w:name="_Toc311430537"/>
-      <w:bookmarkStart w:id="329" w:name="_Toc363435649"/>
-      <w:bookmarkStart w:id="330" w:name="_Toc441469946"/>
-      <w:bookmarkStart w:id="331" w:name="_Toc333931143"/>
-      <w:bookmarkStart w:id="332" w:name="_Toc393176827"/>
-      <w:bookmarkStart w:id="333" w:name="_Toc395548639"/>
+      <w:bookmarkStart w:id="305" w:name="_Toc308513829"/>
+      <w:bookmarkStart w:id="306" w:name="_Toc308948743"/>
+      <w:bookmarkStart w:id="307" w:name="_Toc309016409"/>
+      <w:bookmarkStart w:id="308" w:name="_Toc309114448"/>
+      <w:bookmarkStart w:id="309" w:name="_Toc309115290"/>
+      <w:bookmarkStart w:id="310" w:name="_Toc309463582"/>
+      <w:bookmarkStart w:id="311" w:name="_Toc309463708"/>
+      <w:bookmarkStart w:id="312" w:name="_Toc309530950"/>
+      <w:bookmarkStart w:id="313" w:name="_Toc309549853"/>
+      <w:bookmarkStart w:id="314" w:name="_Toc309623566"/>
+      <w:bookmarkStart w:id="315" w:name="_Toc309629949"/>
+      <w:bookmarkStart w:id="316" w:name="_Toc311343951"/>
+      <w:bookmarkStart w:id="317" w:name="_Toc311351903"/>
+      <w:bookmarkStart w:id="318" w:name="_Toc311359700"/>
+      <w:bookmarkStart w:id="319" w:name="_Toc311360112"/>
+      <w:bookmarkStart w:id="320" w:name="_Toc311360238"/>
+      <w:bookmarkStart w:id="321" w:name="_Toc311360338"/>
+      <w:bookmarkStart w:id="322" w:name="_Toc311360511"/>
+      <w:bookmarkStart w:id="323" w:name="_Toc311360694"/>
+      <w:bookmarkStart w:id="324" w:name="_Toc311367228"/>
+      <w:bookmarkStart w:id="325" w:name="_Toc311425914"/>
+      <w:bookmarkStart w:id="326" w:name="_Toc311426364"/>
+      <w:bookmarkStart w:id="327" w:name="_Toc311430537"/>
+      <w:bookmarkStart w:id="328" w:name="_Toc363435649"/>
+      <w:bookmarkStart w:id="329" w:name="_Toc441469946"/>
+      <w:bookmarkStart w:id="330" w:name="_Toc333931143"/>
+      <w:bookmarkStart w:id="331" w:name="_Toc393176827"/>
+      <w:bookmarkStart w:id="332" w:name="_Toc395548639"/>
       <w:r>
         <w:rPr>
           <w:sz w:val="28"/>
@@ -5887,6 +5885,7 @@
         </w:rPr>
         <w:t>Release Procedures</w:t>
       </w:r>
+      <w:bookmarkEnd w:id="305"/>
       <w:bookmarkEnd w:id="306"/>
       <w:bookmarkEnd w:id="307"/>
       <w:bookmarkEnd w:id="308"/>
@@ -5914,28 +5913,27 @@
       <w:bookmarkEnd w:id="330"/>
       <w:bookmarkEnd w:id="331"/>
       <w:bookmarkEnd w:id="332"/>
+    </w:p>
+    <w:p>
+      <w:pPr>
+        <w:pStyle w:val="Heading4"/>
+        <w:rPr>
+          <w:szCs w:val="28"/>
+        </w:rPr>
+      </w:pPr>
+      <w:bookmarkStart w:id="333" w:name="_Toc333931144"/>
+      <w:bookmarkStart w:id="334" w:name="_Toc393176828"/>
+      <w:bookmarkStart w:id="335" w:name="_Toc395548640"/>
+      <w:r>
+        <w:rPr>
+          <w:szCs w:val="28"/>
+        </w:rPr>
+        <w:t>Pre-Release Requirements</w:t>
+      </w:r>
+      <w:bookmarkStart w:id="336" w:name="_Toc441469948"/>
       <w:bookmarkEnd w:id="333"/>
-    </w:p>
-    <w:p>
-      <w:pPr>
-        <w:pStyle w:val="Heading4"/>
-        <w:rPr>
-          <w:szCs w:val="28"/>
-        </w:rPr>
-      </w:pPr>
-      <w:bookmarkStart w:id="334" w:name="_Toc333931144"/>
-      <w:bookmarkStart w:id="335" w:name="_Toc393176828"/>
-      <w:bookmarkStart w:id="336" w:name="_Toc395548640"/>
-      <w:r>
-        <w:rPr>
-          <w:szCs w:val="28"/>
-        </w:rPr>
-        <w:t>Pre-Release Requirements</w:t>
-      </w:r>
-      <w:bookmarkStart w:id="337" w:name="_Toc441469948"/>
       <w:bookmarkEnd w:id="334"/>
       <w:bookmarkEnd w:id="335"/>
-      <w:bookmarkEnd w:id="336"/>
     </w:p>
     <w:p>
       <w:pPr>
@@ -6070,19 +6068,19 @@
           <w:szCs w:val="28"/>
         </w:rPr>
       </w:pPr>
-      <w:bookmarkStart w:id="338" w:name="_Toc333931145"/>
-      <w:bookmarkStart w:id="339" w:name="_Toc393176829"/>
-      <w:bookmarkStart w:id="340" w:name="_Toc395548641"/>
+      <w:bookmarkStart w:id="337" w:name="_Toc333931145"/>
+      <w:bookmarkStart w:id="338" w:name="_Toc393176829"/>
+      <w:bookmarkStart w:id="339" w:name="_Toc395548641"/>
       <w:r>
         <w:rPr>
           <w:szCs w:val="28"/>
         </w:rPr>
         <w:t>Crossroads – Director</w:t>
       </w:r>
+      <w:bookmarkEnd w:id="336"/>
       <w:bookmarkEnd w:id="337"/>
       <w:bookmarkEnd w:id="338"/>
       <w:bookmarkEnd w:id="339"/>
-      <w:bookmarkEnd w:id="340"/>
     </w:p>
     <w:tbl>
       <w:tblPr>
@@ -6757,6 +6755,9 @@
               </w:rPr>
               <w:t>&lt;Location ~ "/(</w:t>
             </w:r>
+            <w:r>
+              <w:t xml:space="preserve"> </w:t>
+            </w:r>
             <w:proofErr w:type="spellStart"/>
             <w:r>
               <w:rPr>
@@ -6764,9 +6765,100 @@
                 <w:bCs/>
                 <w:color w:val="FF0000"/>
               </w:rPr>
-              <w:t>analytics|theServlets</w:t>
+              <w:t>ng</w:t>
             </w:r>
             <w:proofErr w:type="spellEnd"/>
+            <w:r>
+              <w:rPr>
+                <w:b/>
+                <w:bCs/>
+                <w:color w:val="FF0000"/>
+              </w:rPr>
+              <w:t>-diameter/</w:t>
+            </w:r>
+            <w:proofErr w:type="spellStart"/>
+            <w:r>
+              <w:rPr>
+                <w:b/>
+                <w:bCs/>
+                <w:color w:val="FF0000"/>
+              </w:rPr>
+              <w:t>visproGUI</w:t>
+            </w:r>
+            <w:proofErr w:type="spellEnd"/>
+            <w:r>
+              <w:rPr>
+                <w:b/>
+                <w:bCs/>
+                <w:color w:val="FF0000"/>
+              </w:rPr>
+              <w:t>/alert/index.html</w:t>
+            </w:r>
+            <w:r>
+              <w:rPr>
+                <w:b/>
+                <w:bCs/>
+                <w:color w:val="FF0000"/>
+              </w:rPr>
+              <w:t>|</w:t>
+            </w:r>
+            <w:r>
+              <w:t xml:space="preserve"> </w:t>
+            </w:r>
+            <w:proofErr w:type="spellStart"/>
+            <w:r>
+              <w:rPr>
+                <w:b/>
+                <w:bCs/>
+                <w:color w:val="FF0000"/>
+              </w:rPr>
+              <w:t>ng</w:t>
+            </w:r>
+            <w:proofErr w:type="spellEnd"/>
+            <w:r>
+              <w:rPr>
+                <w:b/>
+                <w:bCs/>
+                <w:color w:val="FF0000"/>
+              </w:rPr>
+              <w:t>-diameter/</w:t>
+            </w:r>
+            <w:proofErr w:type="spellStart"/>
+            <w:r>
+              <w:rPr>
+                <w:b/>
+                <w:bCs/>
+                <w:color w:val="FF0000"/>
+              </w:rPr>
+              <w:t>visproGUI</w:t>
+            </w:r>
+            <w:proofErr w:type="spellEnd"/>
+            <w:r>
+              <w:rPr>
+                <w:b/>
+                <w:bCs/>
+                <w:color w:val="FF0000"/>
+              </w:rPr>
+              <w:t>/</w:t>
+            </w:r>
+            <w:proofErr w:type="spellStart"/>
+            <w:r>
+              <w:rPr>
+                <w:b/>
+                <w:bCs/>
+                <w:color w:val="FF0000"/>
+              </w:rPr>
+              <w:t>diameterHeatmap</w:t>
+            </w:r>
+            <w:proofErr w:type="spellEnd"/>
+            <w:r>
+              <w:rPr>
+                <w:b/>
+                <w:bCs/>
+                <w:color w:val="FF0000"/>
+              </w:rPr>
+              <w:t>/index.html</w:t>
+            </w:r>
             <w:r>
               <w:rPr>
                 <w:b/>
@@ -7043,7 +7135,7 @@
                 <w:color w:val="FF0000"/>
                 <w:highlight w:val="yellow"/>
               </w:rPr>
-              <w:t>ACCWEB/ANZ</w:t>
+              <w:t>VisProactive Diameter</w:t>
             </w:r>
             <w:r>
               <w:rPr>
@@ -7052,7 +7144,7 @@
                 <w:color w:val="FF0000"/>
                 <w:highlight w:val="yellow"/>
               </w:rPr>
-              <w:t xml:space="preserve"> ops</w:t>
+              <w:t xml:space="preserve"> Ops</w:t>
             </w:r>
             <w:r>
               <w:rPr>
@@ -7787,6 +7879,7 @@
                 <w:sz w:val="24"/>
                 <w:szCs w:val="24"/>
               </w:rPr>
+              <w:lastRenderedPageBreak/>
               <w:t xml:space="preserve"># </w:t>
             </w:r>
             <w:proofErr w:type="spellStart"/>
@@ -7851,7 +7944,6 @@
                 <w:sz w:val="24"/>
                 <w:szCs w:val="24"/>
               </w:rPr>
-              <w:lastRenderedPageBreak/>
               <w:t>Move the release tar to /share1/</w:t>
             </w:r>
             <w:proofErr w:type="spellStart"/>
@@ -8628,7 +8720,7 @@
                 <w:sz w:val="22"/>
                 <w:szCs w:val="22"/>
               </w:rPr>
-              <w:t>VPDiameter</w:t>
+              <w:t>VisProactive_Diameter</w:t>
             </w:r>
             <w:proofErr w:type="spellEnd"/>
           </w:p>
@@ -9238,7 +9330,7 @@
                 <w:rFonts w:ascii="Arial" w:hAnsi="Arial" w:cs="Arial"/>
                 <w:bCs/>
               </w:rPr>
-              <w:t>VPDiameter</w:t>
+              <w:t>VisProactive_Diameter</w:t>
             </w:r>
             <w:r>
               <w:rPr>
@@ -9265,7 +9357,7 @@
                 <w:rFonts w:ascii="Arial" w:hAnsi="Arial" w:cs="Arial"/>
                 <w:bCs/>
               </w:rPr>
-              <w:t>VPDiameter</w:t>
+              <w:t>VisProactive_Diameter</w:t>
             </w:r>
             <w:r>
               <w:rPr>
@@ -9380,7 +9472,7 @@
                 <w:rFonts w:ascii="Arial" w:hAnsi="Arial" w:cs="Arial"/>
                 <w:bCs/>
               </w:rPr>
-              <w:t>VPDiameter</w:t>
+              <w:t>VisProactive_Diameter</w:t>
             </w:r>
             <w:r>
               <w:rPr>
@@ -9641,6 +9733,7 @@
                 <w:sz w:val="24"/>
                 <w:szCs w:val="24"/>
               </w:rPr>
+              <w:lastRenderedPageBreak/>
               <w:t xml:space="preserve">Now </w:t>
             </w:r>
             <w:r>
@@ -9690,16 +9783,15 @@
               </w:rPr>
               <w:t xml:space="preserve"> ./</w:t>
             </w:r>
-            <w:r>
-              <w:t xml:space="preserve"> </w:t>
-            </w:r>
+            <w:bookmarkStart w:id="340" w:name="_GoBack"/>
+            <w:bookmarkEnd w:id="340"/>
             <w:proofErr w:type="spellStart"/>
             <w:r>
               <w:rPr>
                 <w:rFonts w:ascii="Arial" w:hAnsi="Arial" w:cs="Arial"/>
                 <w:bCs/>
               </w:rPr>
-              <w:t>VPDiameter</w:t>
+              <w:t>VisProactive_Diameter</w:t>
             </w:r>
             <w:r>
               <w:rPr>
@@ -9917,70 +10009,17 @@
             <w:pPr>
               <w:rPr>
                 <w:rFonts w:ascii="Arial" w:hAnsi="Arial" w:cs="Arial"/>
-              </w:rPr>
-            </w:pPr>
-            <w:r>
-              <w:rPr>
-                <w:rFonts w:ascii="Arial" w:hAnsi="Arial" w:cs="Arial"/>
-              </w:rPr>
-              <w:t>From the /crossroads/</w:t>
-            </w:r>
-            <w:proofErr w:type="spellStart"/>
-            <w:r>
-              <w:rPr>
-                <w:rFonts w:ascii="Arial" w:hAnsi="Arial" w:cs="Arial"/>
-              </w:rPr>
-              <w:t>cgi</w:t>
-            </w:r>
-            <w:proofErr w:type="spellEnd"/>
-            <w:r>
-              <w:rPr>
-                <w:rFonts w:ascii="Arial" w:hAnsi="Arial" w:cs="Arial"/>
-              </w:rPr>
-              <w:t xml:space="preserve">-bin directory on the crossroads app tier server, </w:t>
-            </w:r>
-          </w:p>
-          <w:p>
-            <w:pPr>
-              <w:rPr>
-                <w:rFonts w:ascii="Arial" w:hAnsi="Arial" w:cs="Arial"/>
-              </w:rPr>
-            </w:pPr>
-            <w:r>
-              <w:rPr>
-                <w:rFonts w:ascii="Arial" w:hAnsi="Arial" w:cs="Arial"/>
-              </w:rPr>
-              <w:t>Execute this command if not already executed above.</w:t>
-            </w:r>
-          </w:p>
-          <w:p>
-            <w:pPr>
-              <w:rPr>
-                <w:rFonts w:ascii="Arial" w:hAnsi="Arial" w:cs="Arial"/>
+                <w:b/>
+                <w:bCs/>
                 <w:sz w:val="24"/>
                 <w:szCs w:val="24"/>
               </w:rPr>
             </w:pPr>
-          </w:p>
-          <w:p>
-            <w:pPr>
+            <w:r>
               <w:rPr>
                 <w:rFonts w:ascii="Arial" w:hAnsi="Arial" w:cs="Arial"/>
-                <w:b/>
-                <w:bCs/>
-                <w:sz w:val="24"/>
-                <w:szCs w:val="24"/>
-              </w:rPr>
-            </w:pPr>
-            <w:r>
-              <w:rPr>
-                <w:rFonts w:ascii="Arial" w:hAnsi="Arial" w:cs="Arial"/>
-                <w:b/>
-                <w:bCs/>
-                <w:sz w:val="24"/>
-                <w:szCs w:val="24"/>
-              </w:rPr>
-              <w:t>source setClassPath.sh</w:t>
+              </w:rPr>
+              <w:t>No grant permissions. Nothing to do in this step</w:t>
             </w:r>
           </w:p>
           <w:p>
@@ -10015,14 +10054,6 @@
                 <w:szCs w:val="22"/>
               </w:rPr>
             </w:pPr>
-            <w:r>
-              <w:rPr>
-                <w:rFonts w:cs="Arial"/>
-                <w:sz w:val="24"/>
-                <w:szCs w:val="24"/>
-              </w:rPr>
-              <w:t>Step 1</w:t>
-            </w:r>
           </w:p>
         </w:tc>
         <w:tc>
@@ -10039,6 +10070,7 @@
             <w:pPr>
               <w:rPr>
                 <w:rFonts w:ascii="Arial" w:hAnsi="Arial" w:cs="Arial"/>
+                <w:b/>
                 <w:bCs/>
                 <w:sz w:val="22"/>
                 <w:szCs w:val="22"/>
@@ -10047,303 +10079,12 @@
             <w:r>
               <w:rPr>
                 <w:rFonts w:ascii="Arial" w:hAnsi="Arial" w:cs="Arial"/>
+                <w:b/>
                 <w:bCs/>
                 <w:sz w:val="22"/>
                 <w:szCs w:val="22"/>
               </w:rPr>
-              <w:t xml:space="preserve">Execute the following command from the </w:t>
-            </w:r>
-            <w:r>
-              <w:rPr>
-                <w:rFonts w:ascii="Arial" w:hAnsi="Arial" w:cs="Arial"/>
-                <w:bCs/>
-                <w:sz w:val="22"/>
-                <w:szCs w:val="22"/>
-              </w:rPr>
-              <w:t>/crossroads/</w:t>
-            </w:r>
-            <w:proofErr w:type="spellStart"/>
-            <w:r>
-              <w:rPr>
-                <w:rFonts w:ascii="Arial" w:hAnsi="Arial" w:cs="Arial"/>
-                <w:bCs/>
-                <w:sz w:val="22"/>
-                <w:szCs w:val="22"/>
-              </w:rPr>
-              <w:t>cgi</w:t>
-            </w:r>
-            <w:proofErr w:type="spellEnd"/>
-            <w:r>
-              <w:rPr>
-                <w:rFonts w:ascii="Arial" w:hAnsi="Arial" w:cs="Arial"/>
-                <w:bCs/>
-                <w:sz w:val="22"/>
-                <w:szCs w:val="22"/>
-              </w:rPr>
-              <w:t>-bin directory:</w:t>
-            </w:r>
-          </w:p>
-          <w:p>
-            <w:pPr>
-              <w:rPr>
-                <w:rFonts w:ascii="Arial" w:hAnsi="Arial" w:cs="Arial"/>
-                <w:bCs/>
-                <w:sz w:val="22"/>
-                <w:szCs w:val="22"/>
-              </w:rPr>
-            </w:pPr>
-          </w:p>
-          <w:p>
-            <w:pPr>
-              <w:rPr>
-                <w:rFonts w:ascii="Arial" w:hAnsi="Arial" w:cs="Arial"/>
-                <w:bCs/>
-                <w:sz w:val="22"/>
-                <w:szCs w:val="22"/>
-              </w:rPr>
-            </w:pPr>
-            <w:r>
-              <w:rPr>
-                <w:rFonts w:ascii="Arial" w:hAnsi="Arial" w:cs="Arial"/>
-                <w:bCs/>
-                <w:sz w:val="22"/>
-                <w:szCs w:val="22"/>
-              </w:rPr>
-              <w:t>./</w:t>
-            </w:r>
-            <w:proofErr w:type="spellStart"/>
-            <w:r>
-              <w:rPr>
-                <w:rFonts w:ascii="Arial" w:hAnsi="Arial" w:cs="Arial"/>
-                <w:bCs/>
-                <w:sz w:val="22"/>
-                <w:szCs w:val="22"/>
-              </w:rPr>
-              <w:t>grantPermissions</w:t>
-            </w:r>
-            <w:proofErr w:type="spellEnd"/>
-            <w:r>
-              <w:rPr>
-                <w:rFonts w:ascii="Arial" w:hAnsi="Arial" w:cs="Arial"/>
-                <w:bCs/>
-                <w:sz w:val="22"/>
-                <w:szCs w:val="22"/>
-              </w:rPr>
-              <w:t xml:space="preserve"> </w:t>
-            </w:r>
-            <w:proofErr w:type="spellStart"/>
-            <w:r>
-              <w:rPr>
-                <w:rFonts w:ascii="Arial" w:hAnsi="Arial" w:cs="Arial"/>
-                <w:bCs/>
-                <w:sz w:val="22"/>
-                <w:szCs w:val="22"/>
-              </w:rPr>
-              <w:t>VPDiameter</w:t>
-            </w:r>
-            <w:proofErr w:type="spellEnd"/>
-          </w:p>
-          <w:p>
-            <w:pPr>
-              <w:rPr>
-                <w:rFonts w:ascii="Arial" w:hAnsi="Arial" w:cs="Arial"/>
-                <w:bCs/>
-              </w:rPr>
-            </w:pPr>
-          </w:p>
-          <w:p>
-            <w:pPr>
-              <w:rPr>
-                <w:rFonts w:ascii="Arial" w:hAnsi="Arial" w:cs="Arial"/>
-                <w:bCs/>
-                <w:sz w:val="22"/>
-                <w:szCs w:val="22"/>
-              </w:rPr>
-            </w:pPr>
-            <w:r>
-              <w:rPr>
-                <w:rFonts w:ascii="Arial" w:hAnsi="Arial" w:cs="Arial"/>
-                <w:bCs/>
-                <w:sz w:val="22"/>
-                <w:szCs w:val="22"/>
-              </w:rPr>
-              <w:t xml:space="preserve">Make sure that following files are generated after running the above </w:t>
-            </w:r>
-            <w:proofErr w:type="spellStart"/>
-            <w:r>
-              <w:rPr>
-                <w:rFonts w:ascii="Arial" w:hAnsi="Arial" w:cs="Arial"/>
-                <w:bCs/>
-                <w:sz w:val="22"/>
-                <w:szCs w:val="22"/>
-              </w:rPr>
-              <w:t>grantPermissions</w:t>
-            </w:r>
-            <w:proofErr w:type="spellEnd"/>
-          </w:p>
-          <w:p>
-            <w:pPr>
-              <w:rPr>
-                <w:rFonts w:ascii="Arial" w:hAnsi="Arial" w:cs="Arial"/>
-                <w:bCs/>
-                <w:sz w:val="22"/>
-                <w:szCs w:val="22"/>
-              </w:rPr>
-            </w:pPr>
-          </w:p>
-          <w:p>
-            <w:pPr>
-              <w:rPr>
-                <w:rFonts w:ascii="Arial" w:hAnsi="Arial" w:cs="Arial"/>
-                <w:bCs/>
-                <w:sz w:val="22"/>
-                <w:szCs w:val="22"/>
-              </w:rPr>
-            </w:pPr>
-          </w:p>
-          <w:p>
-            <w:pPr>
-              <w:rPr>
-                <w:rFonts w:ascii="Arial" w:hAnsi="Arial" w:cs="Arial"/>
-                <w:bCs/>
-                <w:sz w:val="22"/>
-                <w:szCs w:val="22"/>
-              </w:rPr>
-            </w:pPr>
-            <w:proofErr w:type="spellStart"/>
-            <w:r>
-              <w:rPr>
-                <w:rFonts w:ascii="Arial" w:hAnsi="Arial" w:cs="Arial"/>
-                <w:bCs/>
-                <w:sz w:val="22"/>
-                <w:szCs w:val="22"/>
-              </w:rPr>
-              <w:t>VPDiameter</w:t>
-            </w:r>
-            <w:r>
-              <w:rPr>
-                <w:rFonts w:ascii="Arial" w:hAnsi="Arial" w:cs="Arial"/>
-                <w:bCs/>
-                <w:sz w:val="22"/>
-                <w:szCs w:val="22"/>
-              </w:rPr>
-              <w:t>.</w:t>
-            </w:r>
-            <w:r>
-              <w:rPr>
-                <w:rFonts w:ascii="Arial" w:hAnsi="Arial" w:cs="Arial"/>
-                <w:bCs/>
-                <w:sz w:val="22"/>
-                <w:szCs w:val="22"/>
-              </w:rPr>
-              <w:t>grantPermission</w:t>
-            </w:r>
-            <w:r>
-              <w:rPr>
-                <w:rFonts w:ascii="Arial" w:hAnsi="Arial" w:cs="Arial"/>
-                <w:bCs/>
-                <w:sz w:val="22"/>
-                <w:szCs w:val="22"/>
-              </w:rPr>
-              <w:t>.sql</w:t>
-            </w:r>
-            <w:proofErr w:type="spellEnd"/>
-            <w:r>
-              <w:rPr>
-                <w:rFonts w:ascii="Arial" w:hAnsi="Arial" w:cs="Arial"/>
-                <w:bCs/>
-                <w:sz w:val="22"/>
-                <w:szCs w:val="22"/>
-              </w:rPr>
-              <w:t xml:space="preserve">  </w:t>
-            </w:r>
-          </w:p>
-          <w:p>
-            <w:pPr>
-              <w:rPr>
-                <w:rFonts w:ascii="Arial" w:hAnsi="Arial" w:cs="Arial"/>
-                <w:bCs/>
-                <w:sz w:val="22"/>
-                <w:szCs w:val="22"/>
-              </w:rPr>
-            </w:pPr>
-          </w:p>
-          <w:p>
-            <w:pPr>
-              <w:rPr>
-                <w:rFonts w:ascii="Arial" w:hAnsi="Arial" w:cs="Arial"/>
-                <w:bCs/>
-                <w:sz w:val="22"/>
-                <w:szCs w:val="22"/>
-              </w:rPr>
-            </w:pPr>
-            <w:r>
-              <w:rPr>
-                <w:rFonts w:ascii="Arial" w:hAnsi="Arial" w:cs="Arial"/>
-                <w:bCs/>
-                <w:sz w:val="22"/>
-                <w:szCs w:val="22"/>
-              </w:rPr>
-              <w:t>If this .</w:t>
-            </w:r>
-            <w:proofErr w:type="spellStart"/>
-            <w:r>
-              <w:rPr>
-                <w:rFonts w:ascii="Arial" w:hAnsi="Arial" w:cs="Arial"/>
-                <w:bCs/>
-                <w:sz w:val="22"/>
-                <w:szCs w:val="22"/>
-              </w:rPr>
-              <w:t>sql</w:t>
-            </w:r>
-            <w:proofErr w:type="spellEnd"/>
-            <w:r>
-              <w:rPr>
-                <w:rFonts w:ascii="Arial" w:hAnsi="Arial" w:cs="Arial"/>
-                <w:bCs/>
-                <w:sz w:val="22"/>
-                <w:szCs w:val="22"/>
-              </w:rPr>
-              <w:t xml:space="preserve"> file is not generated then don’t proceed further.</w:t>
-            </w:r>
-          </w:p>
-          <w:p>
-            <w:pPr>
-              <w:rPr>
-                <w:rFonts w:ascii="Arial" w:hAnsi="Arial" w:cs="Arial"/>
-                <w:bCs/>
-                <w:sz w:val="22"/>
-                <w:szCs w:val="22"/>
-              </w:rPr>
-            </w:pPr>
-          </w:p>
-          <w:p>
-            <w:pPr>
-              <w:rPr>
-                <w:rFonts w:ascii="Arial" w:hAnsi="Arial" w:cs="Arial"/>
-                <w:bCs/>
-                <w:sz w:val="22"/>
-                <w:szCs w:val="22"/>
-              </w:rPr>
-            </w:pPr>
-          </w:p>
-          <w:p>
-            <w:pPr>
-              <w:rPr>
-                <w:rFonts w:ascii="Arial" w:hAnsi="Arial" w:cs="Arial"/>
-                <w:bCs/>
-                <w:sz w:val="22"/>
-                <w:szCs w:val="22"/>
-              </w:rPr>
-            </w:pPr>
-            <w:r>
-              <w:rPr>
-                <w:rFonts w:ascii="Arial" w:hAnsi="Arial" w:cs="Arial"/>
-                <w:bCs/>
-                <w:sz w:val="22"/>
-                <w:szCs w:val="22"/>
-              </w:rPr>
-              <w:t xml:space="preserve"> </w:t>
+              <w:t>Restart Web Servers</w:t>
             </w:r>
           </w:p>
         </w:tc>
@@ -10373,7 +10114,7 @@
                 <w:rFonts w:cs="Arial"/>
                 <w:szCs w:val="22"/>
               </w:rPr>
-              <w:t>Step 2</w:t>
+              <w:t>Step 1</w:t>
             </w:r>
           </w:p>
         </w:tc>
@@ -10390,601 +10131,70 @@
           <w:p>
             <w:pPr>
               <w:rPr>
-                <w:rFonts w:ascii="Arial" w:hAnsi="Arial" w:cs="Arial"/>
-                <w:bCs/>
-                <w:sz w:val="22"/>
-                <w:szCs w:val="22"/>
+                <w:bCs/>
+                <w:sz w:val="24"/>
+                <w:szCs w:val="24"/>
               </w:rPr>
             </w:pPr>
             <w:r>
               <w:rPr>
-                <w:rFonts w:ascii="Arial" w:hAnsi="Arial" w:cs="Arial"/>
-                <w:bCs/>
-                <w:sz w:val="22"/>
-                <w:szCs w:val="22"/>
-              </w:rPr>
-              <w:t xml:space="preserve">If the above </w:t>
-            </w:r>
-            <w:proofErr w:type="spellStart"/>
-            <w:r>
-              <w:rPr>
-                <w:rFonts w:ascii="Arial" w:hAnsi="Arial" w:cs="Arial"/>
-                <w:bCs/>
-                <w:sz w:val="22"/>
-                <w:szCs w:val="22"/>
-              </w:rPr>
-              <w:t>grantPermissions</w:t>
-            </w:r>
-            <w:proofErr w:type="spellEnd"/>
-            <w:r>
-              <w:rPr>
-                <w:rFonts w:ascii="Arial" w:hAnsi="Arial" w:cs="Arial"/>
-                <w:bCs/>
-                <w:sz w:val="22"/>
-                <w:szCs w:val="22"/>
-              </w:rPr>
-              <w:t xml:space="preserve"> is successful then execute the SQL from the /crossroads/</w:t>
-            </w:r>
-            <w:proofErr w:type="spellStart"/>
-            <w:r>
-              <w:rPr>
-                <w:rFonts w:ascii="Arial" w:hAnsi="Arial" w:cs="Arial"/>
-                <w:bCs/>
-                <w:sz w:val="22"/>
-                <w:szCs w:val="22"/>
-              </w:rPr>
-              <w:t>cgi</w:t>
-            </w:r>
-            <w:proofErr w:type="spellEnd"/>
-            <w:r>
-              <w:rPr>
-                <w:rFonts w:ascii="Arial" w:hAnsi="Arial" w:cs="Arial"/>
-                <w:bCs/>
-                <w:sz w:val="22"/>
-                <w:szCs w:val="22"/>
-              </w:rPr>
-              <w:t xml:space="preserve">-bin </w:t>
-            </w:r>
-            <w:proofErr w:type="spellStart"/>
-            <w:r>
-              <w:rPr>
-                <w:rFonts w:ascii="Arial" w:hAnsi="Arial" w:cs="Arial"/>
-                <w:bCs/>
-                <w:sz w:val="22"/>
-                <w:szCs w:val="22"/>
-              </w:rPr>
-              <w:t>dir</w:t>
-            </w:r>
-            <w:proofErr w:type="spellEnd"/>
+                <w:b/>
+                <w:bCs/>
+                <w:sz w:val="24"/>
+                <w:szCs w:val="24"/>
+              </w:rPr>
+              <w:t>System Test</w:t>
+            </w:r>
+            <w:r>
+              <w:rPr>
+                <w:b/>
+                <w:bCs/>
+                <w:sz w:val="24"/>
+                <w:szCs w:val="24"/>
+              </w:rPr>
+              <w:t>:</w:t>
+            </w:r>
+            <w:r>
+              <w:rPr>
+                <w:bCs/>
+                <w:sz w:val="24"/>
+                <w:szCs w:val="24"/>
+              </w:rPr>
+              <w:t xml:space="preserve">  Restart the web servers on xroads-oamt1 and xroads-oamt2.</w:t>
+            </w:r>
           </w:p>
           <w:p>
             <w:pPr>
               <w:rPr>
-                <w:rFonts w:ascii="Arial" w:hAnsi="Arial" w:cs="Arial"/>
-                <w:bCs/>
-                <w:sz w:val="22"/>
-                <w:szCs w:val="22"/>
+                <w:b/>
+                <w:bCs/>
+                <w:sz w:val="24"/>
+                <w:szCs w:val="24"/>
               </w:rPr>
             </w:pPr>
           </w:p>
           <w:p>
             <w:pPr>
               <w:rPr>
-                <w:rFonts w:ascii="Arial" w:hAnsi="Arial" w:cs="Arial"/>
-                <w:bCs/>
-                <w:sz w:val="22"/>
-                <w:szCs w:val="22"/>
+                <w:b/>
+                <w:bCs/>
+                <w:sz w:val="24"/>
+                <w:szCs w:val="24"/>
               </w:rPr>
             </w:pPr>
             <w:r>
-              <w:t>.</w:t>
-            </w:r>
-            <w:r>
-              <w:rPr>
-                <w:rFonts w:ascii="Arial" w:hAnsi="Arial" w:cs="Arial"/>
-                <w:bCs/>
-                <w:sz w:val="22"/>
-                <w:szCs w:val="22"/>
-              </w:rPr>
-              <w:t>/runSqlRunner.sh</w:t>
-            </w:r>
-            <w:r>
-              <w:rPr>
-                <w:rFonts w:ascii="Arial" w:hAnsi="Arial" w:cs="Arial"/>
-                <w:bCs/>
-                <w:sz w:val="22"/>
-                <w:szCs w:val="22"/>
-              </w:rPr>
-              <w:t xml:space="preserve"> </w:t>
-            </w:r>
-            <w:r>
-              <w:rPr>
-                <w:rFonts w:ascii="Arial" w:hAnsi="Arial" w:cs="Arial"/>
-                <w:bCs/>
-                <w:sz w:val="22"/>
-                <w:szCs w:val="22"/>
-              </w:rPr>
-              <w:t>./</w:t>
-            </w:r>
-            <w:r>
-              <w:t xml:space="preserve"> </w:t>
-            </w:r>
-            <w:proofErr w:type="spellStart"/>
-            <w:r>
-              <w:rPr>
-                <w:rFonts w:ascii="Arial" w:hAnsi="Arial" w:cs="Arial"/>
-                <w:bCs/>
-                <w:sz w:val="22"/>
-                <w:szCs w:val="22"/>
-              </w:rPr>
-              <w:t>VPDiameter</w:t>
-            </w:r>
-            <w:r>
-              <w:rPr>
-                <w:rFonts w:ascii="Arial" w:hAnsi="Arial" w:cs="Arial"/>
-                <w:bCs/>
-                <w:sz w:val="22"/>
-                <w:szCs w:val="22"/>
-              </w:rPr>
-              <w:t>.</w:t>
-            </w:r>
-            <w:r>
-              <w:rPr>
-                <w:rFonts w:ascii="Arial" w:hAnsi="Arial" w:cs="Arial"/>
-                <w:bCs/>
-                <w:sz w:val="22"/>
-                <w:szCs w:val="22"/>
-              </w:rPr>
-              <w:t>grantPermission</w:t>
-            </w:r>
-            <w:r>
-              <w:rPr>
-                <w:rFonts w:ascii="Arial" w:hAnsi="Arial" w:cs="Arial"/>
-                <w:bCs/>
-                <w:sz w:val="22"/>
-                <w:szCs w:val="22"/>
-              </w:rPr>
-              <w:t>.</w:t>
-            </w:r>
-            <w:r>
-              <w:rPr>
-                <w:rFonts w:ascii="Arial" w:hAnsi="Arial" w:cs="Arial"/>
-                <w:bCs/>
-                <w:sz w:val="22"/>
-                <w:szCs w:val="22"/>
-              </w:rPr>
-              <w:t>sql</w:t>
-            </w:r>
-            <w:proofErr w:type="spellEnd"/>
-            <w:r>
-              <w:rPr>
-                <w:rFonts w:ascii="Arial" w:hAnsi="Arial" w:cs="Arial"/>
-                <w:bCs/>
-                <w:sz w:val="22"/>
-                <w:szCs w:val="22"/>
-              </w:rPr>
-              <w:t xml:space="preserve">  </w:t>
+              <w:rPr>
+                <w:b/>
+                <w:bCs/>
+                <w:sz w:val="24"/>
+                <w:szCs w:val="24"/>
+              </w:rPr>
+              <w:t>Production:</w:t>
             </w:r>
           </w:p>
           <w:p>
             <w:pPr>
               <w:rPr>
-                <w:rFonts w:ascii="Arial" w:hAnsi="Arial" w:cs="Arial"/>
-                <w:bCs/>
-                <w:sz w:val="22"/>
-                <w:szCs w:val="22"/>
-              </w:rPr>
-            </w:pPr>
-          </w:p>
-          <w:p>
-            <w:pPr>
-              <w:rPr>
-                <w:rFonts w:ascii="Arial" w:hAnsi="Arial" w:cs="Arial"/>
-                <w:bCs/>
-                <w:sz w:val="22"/>
-                <w:szCs w:val="22"/>
-              </w:rPr>
-            </w:pPr>
-            <w:r>
-              <w:rPr>
-                <w:rFonts w:ascii="Arial" w:hAnsi="Arial" w:cs="Arial"/>
-                <w:bCs/>
-                <w:sz w:val="22"/>
-                <w:szCs w:val="22"/>
-              </w:rPr>
-              <w:t xml:space="preserve">Check for these files in the </w:t>
-            </w:r>
-            <w:proofErr w:type="spellStart"/>
-            <w:r>
-              <w:rPr>
-                <w:rFonts w:ascii="Arial" w:hAnsi="Arial" w:cs="Arial"/>
-                <w:bCs/>
-                <w:sz w:val="22"/>
-                <w:szCs w:val="22"/>
-              </w:rPr>
-              <w:t>cgi</w:t>
-            </w:r>
-            <w:proofErr w:type="spellEnd"/>
-            <w:r>
-              <w:rPr>
-                <w:rFonts w:ascii="Arial" w:hAnsi="Arial" w:cs="Arial"/>
-                <w:bCs/>
-                <w:sz w:val="22"/>
-                <w:szCs w:val="22"/>
-              </w:rPr>
-              <w:t>-bin directory</w:t>
-            </w:r>
-          </w:p>
-          <w:p>
-            <w:pPr>
-              <w:rPr>
-                <w:rFonts w:ascii="Arial" w:hAnsi="Arial" w:cs="Arial"/>
-                <w:bCs/>
-                <w:sz w:val="22"/>
-                <w:szCs w:val="22"/>
-              </w:rPr>
-            </w:pPr>
-          </w:p>
-          <w:p>
-            <w:pPr>
-              <w:rPr>
-                <w:rFonts w:ascii="Arial" w:hAnsi="Arial" w:cs="Arial"/>
-                <w:bCs/>
-                <w:sz w:val="22"/>
-                <w:szCs w:val="22"/>
-              </w:rPr>
-            </w:pPr>
-            <w:r>
-              <w:rPr>
-                <w:rFonts w:ascii="Arial" w:hAnsi="Arial" w:cs="Arial"/>
-                <w:bCs/>
-                <w:sz w:val="22"/>
-                <w:szCs w:val="22"/>
-              </w:rPr>
-              <w:t>VPDiameter</w:t>
-            </w:r>
-            <w:r>
-              <w:rPr>
-                <w:rFonts w:ascii="Arial" w:hAnsi="Arial" w:cs="Arial"/>
-                <w:bCs/>
-                <w:sz w:val="22"/>
-                <w:szCs w:val="22"/>
-              </w:rPr>
-              <w:t>.</w:t>
-            </w:r>
-            <w:r>
-              <w:rPr>
-                <w:rFonts w:ascii="Arial" w:hAnsi="Arial" w:cs="Arial"/>
-                <w:bCs/>
-                <w:sz w:val="22"/>
-                <w:szCs w:val="22"/>
-              </w:rPr>
-              <w:t>grantPermission</w:t>
-            </w:r>
-            <w:r>
-              <w:rPr>
-                <w:rFonts w:ascii="Arial" w:hAnsi="Arial" w:cs="Arial"/>
-                <w:bCs/>
-                <w:sz w:val="22"/>
-                <w:szCs w:val="22"/>
-              </w:rPr>
-              <w:t>.</w:t>
-            </w:r>
-            <w:r>
-              <w:rPr>
-                <w:rFonts w:ascii="Arial" w:hAnsi="Arial" w:cs="Arial"/>
-                <w:bCs/>
-                <w:sz w:val="22"/>
-                <w:szCs w:val="22"/>
-              </w:rPr>
-              <w:t>sql</w:t>
-            </w:r>
-            <w:r>
-              <w:rPr>
-                <w:rFonts w:ascii="Arial" w:hAnsi="Arial" w:cs="Arial"/>
-                <w:bCs/>
-                <w:sz w:val="22"/>
-                <w:szCs w:val="22"/>
-              </w:rPr>
-              <w:t xml:space="preserve">.status.YYYYMMDDHI24MISS  </w:t>
-            </w:r>
-          </w:p>
-          <w:p>
-            <w:pPr>
-              <w:rPr>
-                <w:rFonts w:ascii="Arial" w:hAnsi="Arial" w:cs="Arial"/>
-                <w:bCs/>
-                <w:sz w:val="22"/>
-                <w:szCs w:val="22"/>
-              </w:rPr>
-            </w:pPr>
-          </w:p>
-          <w:p>
-            <w:pPr>
-              <w:rPr>
-                <w:rFonts w:ascii="Arial" w:hAnsi="Arial" w:cs="Arial"/>
-                <w:bCs/>
-                <w:sz w:val="22"/>
-                <w:szCs w:val="22"/>
-              </w:rPr>
-            </w:pPr>
-          </w:p>
-          <w:p>
-            <w:pPr>
-              <w:rPr>
-                <w:rFonts w:ascii="Arial" w:hAnsi="Arial" w:cs="Arial"/>
-                <w:bCs/>
-                <w:sz w:val="22"/>
-                <w:szCs w:val="22"/>
-              </w:rPr>
-            </w:pPr>
-            <w:proofErr w:type="spellStart"/>
-            <w:r>
-              <w:rPr>
-                <w:rFonts w:ascii="Arial" w:hAnsi="Arial" w:cs="Arial"/>
-                <w:bCs/>
-                <w:sz w:val="22"/>
-                <w:szCs w:val="22"/>
-              </w:rPr>
-              <w:t>Grep</w:t>
-            </w:r>
-            <w:proofErr w:type="spellEnd"/>
-            <w:r>
-              <w:rPr>
-                <w:rFonts w:ascii="Arial" w:hAnsi="Arial" w:cs="Arial"/>
-                <w:bCs/>
-                <w:sz w:val="22"/>
-                <w:szCs w:val="22"/>
-              </w:rPr>
-              <w:t xml:space="preserve"> for the keyword </w:t>
-            </w:r>
-            <w:r>
-              <w:rPr>
-                <w:rFonts w:ascii="Arial" w:hAnsi="Arial" w:cs="Arial"/>
-                <w:b/>
-                <w:bCs/>
-                <w:sz w:val="22"/>
-                <w:szCs w:val="22"/>
-              </w:rPr>
-              <w:t>“</w:t>
-            </w:r>
-            <w:proofErr w:type="spellStart"/>
-            <w:r>
-              <w:rPr>
-                <w:rFonts w:ascii="Arial" w:hAnsi="Arial" w:cs="Arial"/>
-                <w:b/>
-                <w:bCs/>
-                <w:sz w:val="22"/>
-                <w:szCs w:val="22"/>
-              </w:rPr>
-              <w:t>Status</w:t>
-            </w:r>
-            <w:proofErr w:type="gramStart"/>
-            <w:r>
-              <w:rPr>
-                <w:rFonts w:ascii="Arial" w:hAnsi="Arial" w:cs="Arial"/>
-                <w:b/>
-                <w:bCs/>
-                <w:sz w:val="22"/>
-                <w:szCs w:val="22"/>
-              </w:rPr>
-              <w:t>:SUCCESS</w:t>
-            </w:r>
-            <w:proofErr w:type="spellEnd"/>
-            <w:proofErr w:type="gramEnd"/>
-            <w:r>
-              <w:rPr>
-                <w:rFonts w:ascii="Arial" w:hAnsi="Arial" w:cs="Arial"/>
-                <w:b/>
-                <w:bCs/>
-                <w:sz w:val="22"/>
-                <w:szCs w:val="22"/>
-              </w:rPr>
-              <w:t>”</w:t>
-            </w:r>
-            <w:r>
-              <w:rPr>
-                <w:rFonts w:ascii="Arial" w:hAnsi="Arial" w:cs="Arial"/>
-                <w:bCs/>
-                <w:sz w:val="22"/>
-                <w:szCs w:val="22"/>
-              </w:rPr>
-              <w:t xml:space="preserve"> in these files. If this keyword is there in the file it means the SQL has been run successfully otherwise not.</w:t>
-            </w:r>
-          </w:p>
-          <w:p>
-            <w:pPr>
-              <w:rPr>
-                <w:rFonts w:ascii="Arial" w:hAnsi="Arial" w:cs="Arial"/>
-                <w:bCs/>
-                <w:sz w:val="22"/>
-                <w:szCs w:val="22"/>
-              </w:rPr>
-            </w:pPr>
-          </w:p>
-          <w:p>
-            <w:pPr>
-              <w:rPr>
-                <w:rFonts w:ascii="Arial" w:hAnsi="Arial" w:cs="Arial"/>
-                <w:bCs/>
-                <w:sz w:val="22"/>
-                <w:szCs w:val="22"/>
-              </w:rPr>
-            </w:pPr>
-            <w:r>
-              <w:rPr>
-                <w:rFonts w:ascii="Arial" w:hAnsi="Arial" w:cs="Arial"/>
-                <w:bCs/>
-                <w:sz w:val="22"/>
-                <w:szCs w:val="22"/>
-              </w:rPr>
-              <w:t>If the SQL is not run successfully don’t proceed further.</w:t>
-            </w:r>
-          </w:p>
-          <w:p>
-            <w:pPr>
-              <w:rPr>
-                <w:rFonts w:ascii="Arial" w:hAnsi="Arial" w:cs="Arial"/>
-                <w:bCs/>
-                <w:sz w:val="22"/>
-                <w:szCs w:val="22"/>
-              </w:rPr>
-            </w:pPr>
-          </w:p>
-          <w:p>
-            <w:pPr>
-              <w:rPr>
-                <w:rFonts w:ascii="Arial" w:hAnsi="Arial" w:cs="Arial"/>
-                <w:bCs/>
-                <w:sz w:val="22"/>
-                <w:szCs w:val="22"/>
-              </w:rPr>
-            </w:pPr>
-          </w:p>
-        </w:tc>
-      </w:tr>
-      <w:tr>
-        <w:tc>
-          <w:tcPr>
-            <w:tcW w:w="1440" w:type="dxa"/>
-            <w:tcBorders>
-              <w:top w:val="single" w:sz="6" w:space="0" w:color="auto"/>
-              <w:left w:val="single" w:sz="4" w:space="0" w:color="auto"/>
-              <w:bottom w:val="single" w:sz="6" w:space="0" w:color="auto"/>
-              <w:right w:val="single" w:sz="6" w:space="0" w:color="auto"/>
-            </w:tcBorders>
-          </w:tcPr>
-          <w:p>
-            <w:pPr>
-              <w:pStyle w:val="tabletop"/>
-              <w:spacing w:after="60"/>
-              <w:rPr>
-                <w:rFonts w:cs="Arial"/>
-                <w:szCs w:val="22"/>
-              </w:rPr>
-            </w:pPr>
-          </w:p>
-        </w:tc>
-        <w:tc>
-          <w:tcPr>
-            <w:tcW w:w="8640" w:type="dxa"/>
-            <w:tcBorders>
-              <w:top w:val="single" w:sz="6" w:space="0" w:color="auto"/>
-              <w:left w:val="single" w:sz="6" w:space="0" w:color="auto"/>
-              <w:bottom w:val="single" w:sz="6" w:space="0" w:color="auto"/>
-              <w:right w:val="single" w:sz="4" w:space="0" w:color="auto"/>
-            </w:tcBorders>
-          </w:tcPr>
-          <w:p>
-            <w:pPr>
-              <w:rPr>
-                <w:rFonts w:ascii="Arial" w:hAnsi="Arial" w:cs="Arial"/>
-                <w:bCs/>
-                <w:sz w:val="22"/>
-                <w:szCs w:val="22"/>
-              </w:rPr>
-            </w:pPr>
-          </w:p>
-        </w:tc>
-      </w:tr>
-      <w:tr>
-        <w:tc>
-          <w:tcPr>
-            <w:tcW w:w="1440" w:type="dxa"/>
-            <w:tcBorders>
-              <w:top w:val="single" w:sz="6" w:space="0" w:color="auto"/>
-              <w:left w:val="single" w:sz="4" w:space="0" w:color="auto"/>
-              <w:bottom w:val="single" w:sz="6" w:space="0" w:color="auto"/>
-              <w:right w:val="single" w:sz="6" w:space="0" w:color="auto"/>
-            </w:tcBorders>
-          </w:tcPr>
-          <w:p>
-            <w:pPr>
-              <w:pStyle w:val="tabletop"/>
-              <w:spacing w:after="60"/>
-              <w:rPr>
-                <w:rFonts w:cs="Arial"/>
-                <w:szCs w:val="22"/>
-              </w:rPr>
-            </w:pPr>
-          </w:p>
-        </w:tc>
-        <w:tc>
-          <w:tcPr>
-            <w:tcW w:w="8640" w:type="dxa"/>
-            <w:tcBorders>
-              <w:top w:val="single" w:sz="6" w:space="0" w:color="auto"/>
-              <w:left w:val="single" w:sz="6" w:space="0" w:color="auto"/>
-              <w:bottom w:val="single" w:sz="6" w:space="0" w:color="auto"/>
-              <w:right w:val="single" w:sz="4" w:space="0" w:color="auto"/>
-            </w:tcBorders>
-          </w:tcPr>
-          <w:p>
-            <w:pPr>
-              <w:rPr>
-                <w:rFonts w:ascii="Arial" w:hAnsi="Arial" w:cs="Arial"/>
-                <w:b/>
-                <w:bCs/>
-                <w:sz w:val="22"/>
-                <w:szCs w:val="22"/>
-              </w:rPr>
-            </w:pPr>
-            <w:r>
-              <w:rPr>
-                <w:rFonts w:ascii="Arial" w:hAnsi="Arial" w:cs="Arial"/>
-                <w:b/>
-                <w:bCs/>
-                <w:sz w:val="22"/>
-                <w:szCs w:val="22"/>
-              </w:rPr>
-              <w:t>Restart Web Servers</w:t>
-            </w:r>
-          </w:p>
-        </w:tc>
-      </w:tr>
-      <w:tr>
-        <w:tc>
-          <w:tcPr>
-            <w:tcW w:w="1440" w:type="dxa"/>
-            <w:tcBorders>
-              <w:top w:val="single" w:sz="6" w:space="0" w:color="auto"/>
-              <w:left w:val="single" w:sz="4" w:space="0" w:color="auto"/>
-              <w:bottom w:val="single" w:sz="6" w:space="0" w:color="auto"/>
-              <w:right w:val="single" w:sz="6" w:space="0" w:color="auto"/>
-            </w:tcBorders>
-          </w:tcPr>
-          <w:p>
-            <w:pPr>
-              <w:pStyle w:val="tabletop"/>
-              <w:spacing w:after="60"/>
-              <w:rPr>
-                <w:rFonts w:cs="Arial"/>
-                <w:szCs w:val="22"/>
-              </w:rPr>
-            </w:pPr>
-            <w:r>
-              <w:rPr>
-                <w:rFonts w:cs="Arial"/>
-                <w:szCs w:val="22"/>
-              </w:rPr>
-              <w:t>Step 1</w:t>
-            </w:r>
-          </w:p>
-        </w:tc>
-        <w:tc>
-          <w:tcPr>
-            <w:tcW w:w="8640" w:type="dxa"/>
-            <w:tcBorders>
-              <w:top w:val="single" w:sz="6" w:space="0" w:color="auto"/>
-              <w:left w:val="single" w:sz="6" w:space="0" w:color="auto"/>
-              <w:bottom w:val="single" w:sz="6" w:space="0" w:color="auto"/>
-              <w:right w:val="single" w:sz="4" w:space="0" w:color="auto"/>
-            </w:tcBorders>
-          </w:tcPr>
-          <w:p>
-            <w:pPr>
-              <w:rPr>
-                <w:bCs/>
                 <w:sz w:val="24"/>
                 <w:szCs w:val="24"/>
               </w:rPr>
@@ -10996,80 +10206,7 @@
                 <w:sz w:val="24"/>
                 <w:szCs w:val="24"/>
               </w:rPr>
-              <w:t>System Test</w:t>
-            </w:r>
-            <w:r>
-              <w:rPr>
-                <w:b/>
-                <w:bCs/>
-                <w:sz w:val="24"/>
-                <w:szCs w:val="24"/>
-              </w:rPr>
-              <w:t>:</w:t>
-            </w:r>
-            <w:r>
-              <w:rPr>
-                <w:bCs/>
-                <w:sz w:val="24"/>
-                <w:szCs w:val="24"/>
-              </w:rPr>
-              <w:t xml:space="preserve">  Restart the web servers on xroads-oamt1 and xroads-oamt2.</w:t>
-            </w:r>
-          </w:p>
-          <w:p>
-            <w:pPr>
-              <w:rPr>
-                <w:b/>
-                <w:bCs/>
-                <w:sz w:val="24"/>
-                <w:szCs w:val="24"/>
-              </w:rPr>
-            </w:pPr>
-          </w:p>
-          <w:p>
-            <w:pPr>
-              <w:rPr>
-                <w:b/>
-                <w:bCs/>
-                <w:sz w:val="24"/>
-                <w:szCs w:val="24"/>
-              </w:rPr>
-            </w:pPr>
-            <w:r>
-              <w:rPr>
-                <w:b/>
-                <w:bCs/>
-                <w:sz w:val="24"/>
-                <w:szCs w:val="24"/>
-              </w:rPr>
-              <w:t>Production:</w:t>
-            </w:r>
-          </w:p>
-          <w:p>
-            <w:pPr>
-              <w:rPr>
-                <w:sz w:val="24"/>
-                <w:szCs w:val="24"/>
-              </w:rPr>
-            </w:pPr>
-            <w:r>
-              <w:rPr>
-                <w:b/>
-                <w:bCs/>
-                <w:sz w:val="24"/>
-                <w:szCs w:val="24"/>
-              </w:rPr>
-              <w:t xml:space="preserve">Restart the web servers on ( chixroads0105 chixroads0106 chixroads0107 </w:t>
-            </w:r>
-            <w:r>
-              <w:rPr>
-                <w:b/>
-                <w:bCs/>
-                <w:sz w:val="24"/>
-                <w:szCs w:val="24"/>
-              </w:rPr>
-              <w:lastRenderedPageBreak/>
-              <w:t>chixroads0108 dalxroads0107 dalxroads0108 dalxroads0109 dalxroads0110 ):</w:t>
+              <w:t>Restart the web servers on ( chixroads0105 chixroads0106 chixroads0107 chixroads0108 dalxroads0107 dalxroads0108 dalxroads0109 dalxroads0110 ):</w:t>
             </w:r>
           </w:p>
           <w:p>
@@ -11579,9 +10716,8 @@
           <w:sz w:val="24"/>
           <w:szCs w:val="24"/>
         </w:rPr>
-        <w:t>grantPermissions</w:t>
-      </w:r>
-      <w:proofErr w:type="spellEnd"/>
+        <w:t>VisProactive_Diameter</w:t>
+      </w:r>
       <w:r>
         <w:rPr>
           <w:rFonts w:cs="Arial"/>
@@ -11589,9 +10725,8 @@
           <w:sz w:val="24"/>
           <w:szCs w:val="24"/>
         </w:rPr>
-        <w:t xml:space="preserve"> </w:t>
-      </w:r>
-      <w:proofErr w:type="spellStart"/>
+        <w:t>.</w:t>
+      </w:r>
       <w:r>
         <w:rPr>
           <w:rFonts w:cs="Arial"/>
@@ -11599,16 +10734,7 @@
           <w:sz w:val="24"/>
           <w:szCs w:val="24"/>
         </w:rPr>
-        <w:t>VPDiameter</w:t>
-      </w:r>
-      <w:r>
-        <w:rPr>
-          <w:rFonts w:cs="Arial"/>
-          <w:b/>
-          <w:sz w:val="24"/>
-          <w:szCs w:val="24"/>
-        </w:rPr>
-        <w:t>-Backout</w:t>
+        <w:t>backout</w:t>
       </w:r>
       <w:proofErr w:type="spellEnd"/>
       <w:r>
@@ -11676,7 +10802,7 @@
           <w:sz w:val="24"/>
           <w:szCs w:val="24"/>
         </w:rPr>
-        <w:t>VPDiameter</w:t>
+        <w:t>VisProactive_Diameter</w:t>
       </w:r>
       <w:r>
         <w:rPr>
@@ -11685,7 +10811,7 @@
           <w:sz w:val="24"/>
           <w:szCs w:val="24"/>
         </w:rPr>
-        <w:t>-Backout.grantPermission.sql</w:t>
+        <w:t>.backout.sql</w:t>
       </w:r>
       <w:proofErr w:type="spellEnd"/>
     </w:p>
@@ -11697,81 +10823,36 @@
           <w:numId w:val="3"/>
         </w:numPr>
         <w:rPr>
-          <w:sz w:val="24"/>
-          <w:szCs w:val="24"/>
-        </w:rPr>
-      </w:pPr>
-      <w:r>
-        <w:rPr>
           <w:rFonts w:cs="Arial"/>
           <w:sz w:val="24"/>
           <w:szCs w:val="24"/>
         </w:rPr>
-        <w:t xml:space="preserve">Execute </w:t>
-      </w:r>
+      </w:pPr>
       <w:r>
         <w:rPr>
           <w:rFonts w:cs="Arial"/>
-          <w:b/>
-          <w:sz w:val="24"/>
-          <w:szCs w:val="24"/>
-        </w:rPr>
-        <w:t>./</w:t>
+          <w:sz w:val="24"/>
+          <w:szCs w:val="24"/>
+        </w:rPr>
+        <w:t xml:space="preserve">Restore the </w:t>
       </w:r>
       <w:proofErr w:type="spellStart"/>
       <w:r>
         <w:rPr>
           <w:rFonts w:cs="Arial"/>
-          <w:b/>
-          <w:sz w:val="24"/>
-          <w:szCs w:val="24"/>
-        </w:rPr>
-        <w:t>VPDiameter</w:t>
-      </w:r>
+          <w:sz w:val="24"/>
+          <w:szCs w:val="24"/>
+        </w:rPr>
+        <w:t>httpd.conf</w:t>
+      </w:r>
+      <w:proofErr w:type="spellEnd"/>
       <w:r>
         <w:rPr>
           <w:rFonts w:cs="Arial"/>
-          <w:b/>
-          <w:sz w:val="24"/>
-          <w:szCs w:val="24"/>
-        </w:rPr>
-        <w:t>.</w:t>
-      </w:r>
-      <w:r>
-        <w:rPr>
-          <w:rFonts w:cs="Arial"/>
-          <w:b/>
-          <w:sz w:val="24"/>
-          <w:szCs w:val="24"/>
-        </w:rPr>
-        <w:t>backout</w:t>
-      </w:r>
-      <w:proofErr w:type="spellEnd"/>
-      <w:r>
-        <w:rPr>
-          <w:rFonts w:cs="Arial"/>
-          <w:sz w:val="24"/>
-          <w:szCs w:val="24"/>
-        </w:rPr>
-        <w:t xml:space="preserve"> from the </w:t>
-      </w:r>
-      <w:proofErr w:type="spellStart"/>
-      <w:r>
-        <w:rPr>
-          <w:rFonts w:cs="Arial"/>
-          <w:sz w:val="24"/>
-          <w:szCs w:val="24"/>
-        </w:rPr>
-        <w:t>cgi</w:t>
-      </w:r>
-      <w:proofErr w:type="spellEnd"/>
-      <w:r>
-        <w:rPr>
-          <w:rFonts w:cs="Arial"/>
-          <w:sz w:val="24"/>
-          <w:szCs w:val="24"/>
-        </w:rPr>
-        <w:t>-bin directory</w:t>
+          <w:sz w:val="24"/>
+          <w:szCs w:val="24"/>
+        </w:rPr>
+        <w:t xml:space="preserve"> file from backup and restart the proxy servers.</w:t>
       </w:r>
     </w:p>
     <w:p>
@@ -11782,106 +10863,15 @@
           <w:numId w:val="3"/>
         </w:numPr>
         <w:rPr>
+          <w:szCs w:val="24"/>
+        </w:rPr>
+      </w:pPr>
+      <w:r>
+        <w:rPr>
           <w:rFonts w:cs="Arial"/>
           <w:sz w:val="24"/>
           <w:szCs w:val="24"/>
         </w:rPr>
-      </w:pPr>
-      <w:r>
-        <w:rPr>
-          <w:rFonts w:cs="Arial"/>
-          <w:sz w:val="24"/>
-          <w:szCs w:val="24"/>
-        </w:rPr>
-        <w:t xml:space="preserve">Execute </w:t>
-      </w:r>
-      <w:r>
-        <w:rPr>
-          <w:rFonts w:cs="Arial"/>
-          <w:b/>
-          <w:sz w:val="24"/>
-          <w:szCs w:val="24"/>
-        </w:rPr>
-        <w:t xml:space="preserve">./runSqlRunner.sh </w:t>
-      </w:r>
-      <w:proofErr w:type="spellStart"/>
-      <w:r>
-        <w:rPr>
-          <w:rFonts w:cs="Arial"/>
-          <w:b/>
-          <w:sz w:val="24"/>
-          <w:szCs w:val="24"/>
-        </w:rPr>
-        <w:t>VPDiameter</w:t>
-      </w:r>
-      <w:r>
-        <w:rPr>
-          <w:rFonts w:cs="Arial"/>
-          <w:b/>
-          <w:sz w:val="24"/>
-          <w:szCs w:val="24"/>
-        </w:rPr>
-        <w:t>.backout.sql</w:t>
-      </w:r>
-      <w:proofErr w:type="spellEnd"/>
-    </w:p>
-    <w:p>
-      <w:pPr>
-        <w:pStyle w:val="ListParagraph"/>
-        <w:numPr>
-          <w:ilvl w:val="0"/>
-          <w:numId w:val="3"/>
-        </w:numPr>
-        <w:rPr>
-          <w:rFonts w:cs="Arial"/>
-          <w:sz w:val="24"/>
-          <w:szCs w:val="24"/>
-        </w:rPr>
-      </w:pPr>
-      <w:r>
-        <w:rPr>
-          <w:rFonts w:cs="Arial"/>
-          <w:sz w:val="24"/>
-          <w:szCs w:val="24"/>
-        </w:rPr>
-        <w:t xml:space="preserve">Restore the </w:t>
-      </w:r>
-      <w:proofErr w:type="spellStart"/>
-      <w:r>
-        <w:rPr>
-          <w:rFonts w:cs="Arial"/>
-          <w:sz w:val="24"/>
-          <w:szCs w:val="24"/>
-        </w:rPr>
-        <w:t>httpd.conf</w:t>
-      </w:r>
-      <w:proofErr w:type="spellEnd"/>
-      <w:r>
-        <w:rPr>
-          <w:rFonts w:cs="Arial"/>
-          <w:sz w:val="24"/>
-          <w:szCs w:val="24"/>
-        </w:rPr>
-        <w:t xml:space="preserve"> file from backup and restart the proxy servers.</w:t>
-      </w:r>
-    </w:p>
-    <w:p>
-      <w:pPr>
-        <w:pStyle w:val="ListParagraph"/>
-        <w:numPr>
-          <w:ilvl w:val="0"/>
-          <w:numId w:val="3"/>
-        </w:numPr>
-        <w:rPr>
-          <w:szCs w:val="24"/>
-        </w:rPr>
-      </w:pPr>
-      <w:r>
-        <w:rPr>
-          <w:rFonts w:cs="Arial"/>
-          <w:sz w:val="24"/>
-          <w:szCs w:val="24"/>
-        </w:rPr>
         <w:t>Restart the Crossroads Web Servers on each App Tier Server</w:t>
       </w:r>
     </w:p>
@@ -11889,15 +10879,6 @@
       <w:pPr>
         <w:ind w:left="360"/>
         <w:rPr>
-          <w:szCs w:val="24"/>
-        </w:rPr>
-      </w:pPr>
-    </w:p>
-    <w:p>
-      <w:pPr>
-        <w:rPr>
-          <w:rFonts w:cs="Arial"/>
-          <w:sz w:val="24"/>
           <w:szCs w:val="24"/>
         </w:rPr>
       </w:pPr>
@@ -12115,6 +11096,7 @@
         <w:pStyle w:val="text"/>
       </w:pPr>
       <w:r>
+        <w:lastRenderedPageBreak/>
         <w:t xml:space="preserve">Verify that </w:t>
       </w:r>
       <w:r>
@@ -12176,7 +11158,6 @@
           <w:noProof/>
           <w:lang w:eastAsia="zh-CN"/>
         </w:rPr>
-        <w:lastRenderedPageBreak/>
         <w:drawing>
           <wp:inline distT="0" distB="0" distL="0" distR="0" wp14:anchorId="0A4F6BE9" wp14:editId="23EB79D3">
             <wp:extent cx="5486400" cy="4829810"/>
@@ -12294,6 +11275,13 @@
           <w:noProof/>
         </w:rPr>
       </w:pPr>
+    </w:p>
+    <w:p>
+      <w:pPr>
+        <w:rPr>
+          <w:noProof/>
+        </w:rPr>
+      </w:pPr>
       <w:r>
         <w:rPr>
           <w:noProof/>
@@ -12301,10 +11289,10 @@
         </w:rPr>
         <w:lastRenderedPageBreak/>
         <w:drawing>
-          <wp:inline distT="0" distB="0" distL="0" distR="0" wp14:anchorId="5C3D49ED" wp14:editId="3649F525">
-            <wp:extent cx="5486400" cy="3665220"/>
+          <wp:inline distT="0" distB="0" distL="0" distR="0" wp14:anchorId="00B0FCF9" wp14:editId="20E5939B">
+            <wp:extent cx="5486400" cy="2708910"/>
             <wp:effectExtent l="0" t="0" r="0" b="0"/>
-            <wp:docPr id="10" name="Picture 10"/>
+            <wp:docPr id="8" name="Picture 8"/>
             <wp:cNvGraphicFramePr>
               <a:graphicFrameLocks xmlns:a="http://schemas.openxmlformats.org/drawingml/2006/main" noChangeAspect="1"/>
             </wp:cNvGraphicFramePr>
@@ -12324,7 +11312,7 @@
                   <pic:spPr>
                     <a:xfrm>
                       <a:off x="0" y="0"/>
-                      <a:ext cx="5486400" cy="3665220"/>
+                      <a:ext cx="5486400" cy="2708910"/>
                     </a:xfrm>
                     <a:prstGeom prst="rect">
                       <a:avLst/>
@@ -12472,7 +11460,6 @@
       <w:bookmarkStart w:id="466" w:name="_Toc393176835"/>
       <w:bookmarkStart w:id="467" w:name="_Toc395548647"/>
       <w:r>
-        <w:lastRenderedPageBreak/>
         <w:t>Customer Test Company</w:t>
       </w:r>
       <w:bookmarkEnd w:id="466"/>
@@ -12601,6 +11588,7 @@
           <w:noProof/>
           <w:lang w:eastAsia="zh-CN"/>
         </w:rPr>
+        <w:lastRenderedPageBreak/>
         <w:drawing>
           <wp:inline distT="0" distB="0" distL="0" distR="0" wp14:anchorId="464784F5" wp14:editId="40C47808">
             <wp:extent cx="5486400" cy="4481195"/>
@@ -12879,20 +11867,21 @@
         <w:rPr>
           <w:noProof/>
         </w:rPr>
-        <w:t xml:space="preserve">, and </w:t>
+        <w:t>, and  “Alarm Pod Update”</w:t>
       </w:r>
       <w:r>
         <w:rPr>
           <w:noProof/>
         </w:rPr>
-        <w:t xml:space="preserve"> “Alarm Pod Update”</w:t>
-      </w:r>
-      <w:r>
+        <w:t xml:space="preserve"> brings up no link</w:t>
+      </w:r>
+    </w:p>
+    <w:p>
+      <w:pPr>
         <w:rPr>
           <w:noProof/>
         </w:rPr>
-        <w:t xml:space="preserve"> brings up no link</w:t>
-      </w:r>
+      </w:pPr>
     </w:p>
     <w:p>
       <w:pPr>
@@ -12907,10 +11896,10 @@
         </w:rPr>
         <w:lastRenderedPageBreak/>
         <w:drawing>
-          <wp:inline distT="0" distB="0" distL="0" distR="0" wp14:anchorId="3F014BD0" wp14:editId="2FC63544">
-            <wp:extent cx="5486400" cy="3981450"/>
+          <wp:inline distT="0" distB="0" distL="0" distR="0" wp14:anchorId="64007A75" wp14:editId="0166D64A">
+            <wp:extent cx="5486400" cy="3700780"/>
             <wp:effectExtent l="0" t="0" r="0" b="0"/>
-            <wp:docPr id="11" name="Picture 11"/>
+            <wp:docPr id="7" name="Picture 7"/>
             <wp:cNvGraphicFramePr>
               <a:graphicFrameLocks xmlns:a="http://schemas.openxmlformats.org/drawingml/2006/main" noChangeAspect="1"/>
             </wp:cNvGraphicFramePr>
@@ -12930,7 +11919,7 @@
                   <pic:spPr>
                     <a:xfrm>
                       <a:off x="0" y="0"/>
-                      <a:ext cx="5486400" cy="3981450"/>
+                      <a:ext cx="5486400" cy="3700780"/>
                     </a:xfrm>
                     <a:prstGeom prst="rect">
                       <a:avLst/>
@@ -13151,6 +12140,7 @@
         </w:rPr>
         <w:t>Centralized Testing has created a system test plan and executed it in the System Test environment.  Please see their documentation and completion report for more information.</w:t>
       </w:r>
+      <w:bookmarkEnd w:id="281"/>
       <w:bookmarkEnd w:id="282"/>
       <w:bookmarkEnd w:id="283"/>
       <w:bookmarkEnd w:id="284"/>
@@ -13174,7 +12164,6 @@
       <w:bookmarkEnd w:id="302"/>
       <w:bookmarkEnd w:id="303"/>
       <w:bookmarkEnd w:id="304"/>
-      <w:bookmarkEnd w:id="305"/>
     </w:p>
     <w:p>
       <w:pPr>
@@ -13389,7 +12378,7 @@
         <w:sz w:val="22"/>
         <w:szCs w:val="22"/>
       </w:rPr>
-      <w:t>i</w:t>
+      <w:t>6</w:t>
     </w:r>
     <w:r>
       <w:rPr>
@@ -13489,7 +12478,7 @@
         <w:rStyle w:val="PageNumber"/>
         <w:noProof/>
       </w:rPr>
-      <w:t>7</w:t>
+      <w:t>10</w:t>
     </w:r>
     <w:r>
       <w:rPr>
@@ -19225,6 +18214,24 @@
 </file>
 
 <file path=customXml/item1.xml><?xml version="1.0" encoding="utf-8"?>
+<?mso-contentType ?>
+<FormTemplates xmlns="http://schemas.microsoft.com/sharepoint/v3/contenttype/forms">
+  <Display>DocumentLibraryForm</Display>
+  <Edit>DocumentLibraryForm</Edit>
+  <New>DocumentLibraryForm</New>
+</FormTemplates>
+</file>
+
+<file path=customXml/item2.xml><?xml version="1.0" encoding="utf-8"?>
+<p:properties xmlns:p="http://schemas.microsoft.com/office/2006/metadata/properties" xmlns:xsi="http://www.w3.org/2001/XMLSchema-instance" xmlns:pc="http://schemas.microsoft.com/office/infopath/2007/PartnerControls">
+  <documentManagement>
+    <Type_x0020_of_x0020_Document xmlns="b8df573e-26be-4c48-8b55-2d0ad7b433a9">Release Notes</Type_x0020_of_x0020_Document>
+    <Release xmlns="b8df573e-26be-4c48-8b55-2d0ad7b433a9">6.20.00</Release>
+  </documentManagement>
+</p:properties>
+</file>
+
+<file path=customXml/item3.xml><?xml version="1.0" encoding="utf-8"?>
 <ct:contentTypeSchema xmlns:ct="http://schemas.microsoft.com/office/2006/metadata/contentType" xmlns:ma="http://schemas.microsoft.com/office/2006/metadata/properties/metaAttributes" ct:_="" ma:_="" ma:contentTypeName="Document" ma:contentTypeID="0x0101008AC889FABA9D644DB44AD1E3D24CBEE5" ma:contentTypeVersion="4" ma:contentTypeDescription="Create a new document." ma:contentTypeScope="" ma:versionID="68cbe10864b8e08c16fca6ff559535d8">
   <xsd:schema xmlns:xsd="http://www.w3.org/2001/XMLSchema" xmlns:xs="http://www.w3.org/2001/XMLSchema" xmlns:p="http://schemas.microsoft.com/office/2006/metadata/properties" xmlns:ns2="b8df573e-26be-4c48-8b55-2d0ad7b433a9" targetNamespace="http://schemas.microsoft.com/office/2006/metadata/properties" ma:root="true" ma:fieldsID="29f881cdcc988fb687721ada93fad7c1" ns2:_="">
     <xsd:import namespace="b8df573e-26be-4c48-8b55-2d0ad7b433a9"/>
@@ -19401,29 +18408,29 @@
 </ct:contentTypeSchema>
 </file>
 
-<file path=customXml/item2.xml><?xml version="1.0" encoding="utf-8"?>
-<p:properties xmlns:p="http://schemas.microsoft.com/office/2006/metadata/properties" xmlns:xsi="http://www.w3.org/2001/XMLSchema-instance" xmlns:pc="http://schemas.microsoft.com/office/infopath/2007/PartnerControls">
-  <documentManagement>
-    <Type_x0020_of_x0020_Document xmlns="b8df573e-26be-4c48-8b55-2d0ad7b433a9">Release Notes</Type_x0020_of_x0020_Document>
-    <Release xmlns="b8df573e-26be-4c48-8b55-2d0ad7b433a9">6.20.00</Release>
-  </documentManagement>
-</p:properties>
-</file>
-
-<file path=customXml/item3.xml><?xml version="1.0" encoding="utf-8"?>
-<?mso-contentType ?>
-<FormTemplates xmlns="http://schemas.microsoft.com/sharepoint/v3/contenttype/forms">
-  <Display>DocumentLibraryForm</Display>
-  <Edit>DocumentLibraryForm</Edit>
-  <New>DocumentLibraryForm</New>
-</FormTemplates>
-</file>
-
 <file path=customXml/item4.xml><?xml version="1.0" encoding="utf-8"?>
 <b:Sources xmlns:b="http://schemas.openxmlformats.org/officeDocument/2006/bibliography" xmlns="http://schemas.openxmlformats.org/officeDocument/2006/bibliography" SelectedStyle="\APA.XSL" StyleName="APA"/>
 </file>
 
 <file path=customXml/itemProps1.xml><?xml version="1.0" encoding="utf-8"?>
+<ds:datastoreItem xmlns:ds="http://schemas.openxmlformats.org/officeDocument/2006/customXml" ds:itemID="{ACD308E7-7D46-4D2E-9197-CD29D86874DA}">
+  <ds:schemaRefs>
+    <ds:schemaRef ds:uri="http://schemas.microsoft.com/sharepoint/v3/contenttype/forms"/>
+  </ds:schemaRefs>
+</ds:datastoreItem>
+</file>
+
+<file path=customXml/itemProps2.xml><?xml version="1.0" encoding="utf-8"?>
+<ds:datastoreItem xmlns:ds="http://schemas.openxmlformats.org/officeDocument/2006/customXml" ds:itemID="{A91B3468-F78E-4884-B7E1-1CF2A7E0F983}">
+  <ds:schemaRefs>
+    <ds:schemaRef ds:uri="http://schemas.microsoft.com/office/2006/metadata/properties"/>
+    <ds:schemaRef ds:uri="http://schemas.microsoft.com/office/infopath/2007/PartnerControls"/>
+    <ds:schemaRef ds:uri="b8df573e-26be-4c48-8b55-2d0ad7b433a9"/>
+  </ds:schemaRefs>
+</ds:datastoreItem>
+</file>
+
+<file path=customXml/itemProps3.xml><?xml version="1.0" encoding="utf-8"?>
 <ds:datastoreItem xmlns:ds="http://schemas.openxmlformats.org/officeDocument/2006/customXml" ds:itemID="{9F201634-B698-4E72-8E44-ECF367B3129E}">
   <ds:schemaRefs>
     <ds:schemaRef ds:uri="http://schemas.microsoft.com/office/2006/metadata/contentType"/>
@@ -19441,26 +18448,8 @@
 </ds:datastoreItem>
 </file>
 
-<file path=customXml/itemProps2.xml><?xml version="1.0" encoding="utf-8"?>
-<ds:datastoreItem xmlns:ds="http://schemas.openxmlformats.org/officeDocument/2006/customXml" ds:itemID="{A91B3468-F78E-4884-B7E1-1CF2A7E0F983}">
-  <ds:schemaRefs>
-    <ds:schemaRef ds:uri="http://schemas.microsoft.com/office/2006/metadata/properties"/>
-    <ds:schemaRef ds:uri="http://schemas.microsoft.com/office/infopath/2007/PartnerControls"/>
-    <ds:schemaRef ds:uri="b8df573e-26be-4c48-8b55-2d0ad7b433a9"/>
-  </ds:schemaRefs>
-</ds:datastoreItem>
-</file>
-
-<file path=customXml/itemProps3.xml><?xml version="1.0" encoding="utf-8"?>
-<ds:datastoreItem xmlns:ds="http://schemas.openxmlformats.org/officeDocument/2006/customXml" ds:itemID="{ACD308E7-7D46-4D2E-9197-CD29D86874DA}">
-  <ds:schemaRefs>
-    <ds:schemaRef ds:uri="http://schemas.microsoft.com/sharepoint/v3/contenttype/forms"/>
-  </ds:schemaRefs>
-</ds:datastoreItem>
-</file>
-
 <file path=customXml/itemProps4.xml><?xml version="1.0" encoding="utf-8"?>
-<ds:datastoreItem xmlns:ds="http://schemas.openxmlformats.org/officeDocument/2006/customXml" ds:itemID="{941BE85B-462E-4C43-8001-BE2DE59CD707}">
+<ds:datastoreItem xmlns:ds="http://schemas.openxmlformats.org/officeDocument/2006/customXml" ds:itemID="{609621DC-98A9-4520-B6F5-7096CE442593}">
   <ds:schemaRefs>
     <ds:schemaRef ds:uri="http://schemas.openxmlformats.org/officeDocument/2006/bibliography"/>
   </ds:schemaRefs>

</xml_diff>

<commit_message>
Update release note and design document
</commit_message>
<xml_diff>
--- a/用户权限+菜单/Crossroads 6.28.10 Release Notes.docx
+++ b/用户权限+菜单/Crossroads 6.28.10 Release Notes.docx
@@ -890,23 +890,21 @@
           <w:szCs w:val="24"/>
         </w:rPr>
       </w:pPr>
-      <w:proofErr w:type="spellStart"/>
       <w:r>
         <w:rPr>
           <w:bCs/>
           <w:sz w:val="24"/>
           <w:szCs w:val="24"/>
         </w:rPr>
-        <w:t>Iplanet</w:t>
-      </w:r>
-      <w:proofErr w:type="spellEnd"/>
+        <w:t xml:space="preserve">Iplanet Web Server </w:t>
+      </w:r>
       <w:r>
         <w:rPr>
           <w:bCs/>
           <w:sz w:val="24"/>
           <w:szCs w:val="24"/>
         </w:rPr>
-        <w:t xml:space="preserve"> Web Server </w:t>
+        <w:t>7 SP6</w:t>
       </w:r>
       <w:r>
         <w:rPr>
@@ -914,14 +912,49 @@
           <w:sz w:val="24"/>
           <w:szCs w:val="24"/>
         </w:rPr>
+        <w:tab/>
+      </w:r>
+      <w:r>
+        <w:rPr>
+          <w:bCs/>
+          <w:sz w:val="24"/>
+          <w:szCs w:val="24"/>
+        </w:rPr>
+        <w:tab/>
+        <w:t xml:space="preserve">Iplanet Web Server </w:t>
+      </w:r>
+      <w:r>
+        <w:rPr>
+          <w:bCs/>
+          <w:sz w:val="24"/>
+          <w:szCs w:val="24"/>
+        </w:rPr>
         <w:t>7 SP6</w:t>
       </w:r>
-      <w:r>
+    </w:p>
+    <w:p>
+      <w:pPr>
+        <w:ind w:right="-630"/>
         <w:rPr>
           <w:bCs/>
           <w:sz w:val="24"/>
           <w:szCs w:val="24"/>
         </w:rPr>
+      </w:pPr>
+      <w:r>
+        <w:rPr>
+          <w:bCs/>
+          <w:sz w:val="24"/>
+          <w:szCs w:val="24"/>
+        </w:rPr>
+        <w:t>Iplanet Directory Server 5.2</w:t>
+      </w:r>
+      <w:r>
+        <w:rPr>
+          <w:bCs/>
+          <w:sz w:val="24"/>
+          <w:szCs w:val="24"/>
+        </w:rPr>
         <w:tab/>
       </w:r>
       <w:r>
@@ -931,94 +964,7 @@
           <w:szCs w:val="24"/>
         </w:rPr>
         <w:tab/>
-      </w:r>
-      <w:proofErr w:type="spellStart"/>
-      <w:r>
-        <w:rPr>
-          <w:bCs/>
-          <w:sz w:val="24"/>
-          <w:szCs w:val="24"/>
-        </w:rPr>
-        <w:t>Iplanet</w:t>
-      </w:r>
-      <w:proofErr w:type="spellEnd"/>
-      <w:r>
-        <w:rPr>
-          <w:bCs/>
-          <w:sz w:val="24"/>
-          <w:szCs w:val="24"/>
-        </w:rPr>
-        <w:t xml:space="preserve"> Web Server </w:t>
-      </w:r>
-      <w:r>
-        <w:rPr>
-          <w:bCs/>
-          <w:sz w:val="24"/>
-          <w:szCs w:val="24"/>
-        </w:rPr>
-        <w:t>7 SP6</w:t>
-      </w:r>
-    </w:p>
-    <w:p>
-      <w:pPr>
-        <w:ind w:right="-630"/>
-        <w:rPr>
-          <w:bCs/>
-          <w:sz w:val="24"/>
-          <w:szCs w:val="24"/>
-        </w:rPr>
-      </w:pPr>
-      <w:proofErr w:type="spellStart"/>
-      <w:r>
-        <w:rPr>
-          <w:bCs/>
-          <w:sz w:val="24"/>
-          <w:szCs w:val="24"/>
-        </w:rPr>
-        <w:t>Iplanet</w:t>
-      </w:r>
-      <w:proofErr w:type="spellEnd"/>
-      <w:r>
-        <w:rPr>
-          <w:bCs/>
-          <w:sz w:val="24"/>
-          <w:szCs w:val="24"/>
-        </w:rPr>
-        <w:t xml:space="preserve"> Directory Server 5.2</w:t>
-      </w:r>
-      <w:r>
-        <w:rPr>
-          <w:bCs/>
-          <w:sz w:val="24"/>
-          <w:szCs w:val="24"/>
-        </w:rPr>
-        <w:tab/>
-      </w:r>
-      <w:r>
-        <w:rPr>
-          <w:bCs/>
-          <w:sz w:val="24"/>
-          <w:szCs w:val="24"/>
-        </w:rPr>
-        <w:tab/>
-      </w:r>
-      <w:proofErr w:type="spellStart"/>
-      <w:r>
-        <w:rPr>
-          <w:bCs/>
-          <w:sz w:val="24"/>
-          <w:szCs w:val="24"/>
-        </w:rPr>
-        <w:t>Iplanet</w:t>
-      </w:r>
-      <w:proofErr w:type="spellEnd"/>
-      <w:r>
-        <w:rPr>
-          <w:bCs/>
-          <w:sz w:val="24"/>
-          <w:szCs w:val="24"/>
-        </w:rPr>
-        <w:t xml:space="preserve"> Directory Server 5 SP2</w:t>
+        <w:t>Iplanet Directory Server 5 SP2</w:t>
       </w:r>
     </w:p>
     <w:p>
@@ -1708,7 +1654,6 @@
         </w:rPr>
         <w:t xml:space="preserve">Comments: Please list any dependencies that this release may have in relation to other </w:t>
       </w:r>
-      <w:proofErr w:type="spellStart"/>
       <w:r>
         <w:rPr>
           <w:bCs/>
@@ -1723,75 +1668,48 @@
           <w:sz w:val="24"/>
           <w:szCs w:val="24"/>
         </w:rPr>
-        <w:t>application</w:t>
-      </w:r>
-      <w:proofErr w:type="spellEnd"/>
-      <w:r>
+        <w:t>application(s) releases.</w:t>
+      </w:r>
+      <w:r>
+        <w:rPr>
+          <w:sz w:val="24"/>
+          <w:szCs w:val="24"/>
+        </w:rPr>
+        <w:t xml:space="preserve"> </w:t>
+      </w:r>
+    </w:p>
+    <w:p>
+      <w:pPr>
         <w:rPr>
           <w:bCs/>
           <w:sz w:val="24"/>
           <w:szCs w:val="24"/>
         </w:rPr>
-        <w:t>(s) releases.</w:t>
-      </w:r>
-      <w:r>
-        <w:rPr>
+      </w:pPr>
+      <w:r>
+        <w:rPr>
+          <w:bCs/>
+          <w:sz w:val="24"/>
+          <w:szCs w:val="24"/>
+        </w:rPr>
+        <w:lastRenderedPageBreak/>
+        <w:t>VisProactive Diameter</w:t>
+      </w:r>
+      <w:r>
+        <w:rPr>
+          <w:bCs/>
           <w:sz w:val="24"/>
           <w:szCs w:val="24"/>
         </w:rPr>
         <w:t xml:space="preserve"> </w:t>
       </w:r>
-    </w:p>
-    <w:p>
-      <w:pPr>
+      <w:r>
         <w:rPr>
           <w:bCs/>
           <w:sz w:val="24"/>
           <w:szCs w:val="24"/>
         </w:rPr>
-      </w:pPr>
-      <w:r>
-        <w:rPr>
-          <w:bCs/>
-          <w:sz w:val="24"/>
-          <w:szCs w:val="24"/>
-        </w:rPr>
-        <w:lastRenderedPageBreak/>
-        <w:t xml:space="preserve">VisProactive </w:t>
-      </w:r>
-      <w:proofErr w:type="gramStart"/>
-      <w:r>
-        <w:rPr>
-          <w:bCs/>
-          <w:sz w:val="24"/>
-          <w:szCs w:val="24"/>
-        </w:rPr>
-        <w:t>Diameter</w:t>
-      </w:r>
-      <w:r>
-        <w:rPr>
-          <w:bCs/>
-          <w:sz w:val="24"/>
-          <w:szCs w:val="24"/>
-        </w:rPr>
-        <w:t xml:space="preserve"> </w:t>
-      </w:r>
-      <w:r>
-        <w:rPr>
-          <w:bCs/>
-          <w:sz w:val="24"/>
-          <w:szCs w:val="24"/>
-        </w:rPr>
-        <w:t>:</w:t>
-      </w:r>
-      <w:proofErr w:type="gramEnd"/>
-      <w:r>
-        <w:rPr>
-          <w:bCs/>
-          <w:sz w:val="24"/>
-          <w:szCs w:val="24"/>
-        </w:rPr>
-        <w:t xml:space="preserve"> </w:t>
+        <w:t xml:space="preserve">: </w:t>
       </w:r>
     </w:p>
     <w:p>
@@ -5215,30 +5133,14 @@
           <w:sz w:val="28"/>
           <w:szCs w:val="28"/>
         </w:rPr>
-        <w:t xml:space="preserve">VisProactive </w:t>
-      </w:r>
-      <w:proofErr w:type="gramStart"/>
+        <w:t>VisProactive Diameter</w:t>
+      </w:r>
       <w:r>
         <w:rPr>
           <w:sz w:val="28"/>
           <w:szCs w:val="28"/>
         </w:rPr>
-        <w:t>Diameter</w:t>
-      </w:r>
-      <w:r>
-        <w:rPr>
-          <w:sz w:val="28"/>
-          <w:szCs w:val="28"/>
-        </w:rPr>
-        <w:t xml:space="preserve"> :</w:t>
-      </w:r>
-      <w:proofErr w:type="gramEnd"/>
-      <w:r>
-        <w:rPr>
-          <w:sz w:val="28"/>
-          <w:szCs w:val="28"/>
-        </w:rPr>
-        <w:t xml:space="preserve"> </w:t>
+        <w:t xml:space="preserve"> : </w:t>
       </w:r>
     </w:p>
     <w:p>
@@ -6230,25 +6132,7 @@
                 <w:bCs/>
                 <w:color w:val="FF0000"/>
               </w:rPr>
-              <w:t xml:space="preserve"> links will not work </w:t>
-            </w:r>
-            <w:proofErr w:type="spellStart"/>
-            <w:r>
-              <w:rPr>
-                <w:b/>
-                <w:bCs/>
-                <w:color w:val="FF0000"/>
-              </w:rPr>
-              <w:t>utill</w:t>
-            </w:r>
-            <w:proofErr w:type="spellEnd"/>
-            <w:r>
-              <w:rPr>
-                <w:b/>
-                <w:bCs/>
-                <w:color w:val="FF0000"/>
-              </w:rPr>
-              <w:t xml:space="preserve"> </w:t>
+              <w:t xml:space="preserve"> links will not work utill </w:t>
             </w:r>
             <w:r>
               <w:rPr>
@@ -6297,17 +6181,8 @@
                 <w:b/>
                 <w:bCs/>
               </w:rPr>
-              <w:t xml:space="preserve">Web Tier – </w:t>
-            </w:r>
-            <w:proofErr w:type="spellStart"/>
-            <w:r>
-              <w:rPr>
-                <w:b/>
-                <w:bCs/>
-              </w:rPr>
-              <w:t>httpd.conf</w:t>
-            </w:r>
-            <w:proofErr w:type="spellEnd"/>
+              <w:t>Web Tier – httpd.conf</w:t>
+            </w:r>
           </w:p>
         </w:tc>
       </w:tr>
@@ -6338,21 +6213,7 @@
               <w:rPr>
                 <w:bCs/>
               </w:rPr>
-              <w:t xml:space="preserve">Make backup copies of the </w:t>
-            </w:r>
-            <w:proofErr w:type="spellStart"/>
-            <w:r>
-              <w:rPr>
-                <w:bCs/>
-              </w:rPr>
-              <w:t>httpd.conf</w:t>
-            </w:r>
-            <w:proofErr w:type="spellEnd"/>
-            <w:r>
-              <w:rPr>
-                <w:bCs/>
-              </w:rPr>
-              <w:t xml:space="preserve"> files.</w:t>
+              <w:t>Make backup copies of the httpd.conf files.</w:t>
             </w:r>
           </w:p>
         </w:tc>
@@ -6390,25 +6251,7 @@
                 <w:bCs/>
                 <w:color w:val="FF0000"/>
               </w:rPr>
-              <w:t xml:space="preserve">Edit the </w:t>
-            </w:r>
-            <w:proofErr w:type="spellStart"/>
-            <w:r>
-              <w:rPr>
-                <w:b/>
-                <w:bCs/>
-                <w:color w:val="FF0000"/>
-              </w:rPr>
-              <w:t>httpd.conf</w:t>
-            </w:r>
-            <w:proofErr w:type="spellEnd"/>
-            <w:r>
-              <w:rPr>
-                <w:b/>
-                <w:bCs/>
-                <w:color w:val="FF0000"/>
-              </w:rPr>
-              <w:t xml:space="preserve"> files and add the following lines:</w:t>
+              <w:t>Edit the httpd.conf files and add the following lines:</w:t>
             </w:r>
           </w:p>
           <w:p>
@@ -6432,25 +6275,40 @@
                 <w:bCs/>
                 <w:color w:val="FF0000"/>
               </w:rPr>
-              <w:t>&lt;</w:t>
-            </w:r>
-            <w:proofErr w:type="spellStart"/>
-            <w:r>
+              <w:t>&lt;VirtualHost *:7777&gt;</w:t>
+            </w:r>
+          </w:p>
+          <w:p>
+            <w:pPr>
               <w:rPr>
                 <w:b/>
                 <w:bCs/>
                 <w:color w:val="FF0000"/>
               </w:rPr>
-              <w:t>VirtualHost</w:t>
-            </w:r>
-            <w:proofErr w:type="spellEnd"/>
+            </w:pPr>
             <w:r>
               <w:rPr>
                 <w:b/>
                 <w:bCs/>
                 <w:color w:val="FF0000"/>
               </w:rPr>
-              <w:t xml:space="preserve"> *:7777&gt;</w:t>
+              <w:t xml:space="preserve">   ServerName </w:t>
+            </w:r>
+            <w:r>
+              <w:rPr>
+                <w:b/>
+                <w:bCs/>
+                <w:color w:val="FF0000"/>
+              </w:rPr>
+              <w:t>vis-diameter</w:t>
+            </w:r>
+            <w:r>
+              <w:rPr>
+                <w:b/>
+                <w:bCs/>
+                <w:color w:val="FF0000"/>
+              </w:rPr>
+              <w:t>.syniverse.com</w:t>
             </w:r>
           </w:p>
           <w:p>
@@ -6467,76 +6325,7 @@
                 <w:bCs/>
                 <w:color w:val="FF0000"/>
               </w:rPr>
-              <w:t xml:space="preserve">   </w:t>
-            </w:r>
-            <w:proofErr w:type="spellStart"/>
-            <w:r>
-              <w:rPr>
-                <w:b/>
-                <w:bCs/>
-                <w:color w:val="FF0000"/>
-              </w:rPr>
-              <w:t>ServerName</w:t>
-            </w:r>
-            <w:proofErr w:type="spellEnd"/>
-            <w:r>
-              <w:rPr>
-                <w:b/>
-                <w:bCs/>
-                <w:color w:val="FF0000"/>
-              </w:rPr>
-              <w:t xml:space="preserve"> </w:t>
-            </w:r>
-            <w:r>
-              <w:rPr>
-                <w:b/>
-                <w:bCs/>
-                <w:color w:val="FF0000"/>
-              </w:rPr>
-              <w:t>vis-diameter</w:t>
-            </w:r>
-            <w:r>
-              <w:rPr>
-                <w:b/>
-                <w:bCs/>
-                <w:color w:val="FF0000"/>
-              </w:rPr>
-              <w:t>.syniverse.com</w:t>
-            </w:r>
-          </w:p>
-          <w:p>
-            <w:pPr>
-              <w:rPr>
-                <w:b/>
-                <w:bCs/>
-                <w:color w:val="FF0000"/>
-              </w:rPr>
-            </w:pPr>
-            <w:r>
-              <w:rPr>
-                <w:b/>
-                <w:bCs/>
-                <w:color w:val="FF0000"/>
-              </w:rPr>
-              <w:t xml:space="preserve">   </w:t>
-            </w:r>
-            <w:proofErr w:type="spellStart"/>
-            <w:r>
-              <w:rPr>
-                <w:b/>
-                <w:bCs/>
-                <w:color w:val="FF0000"/>
-              </w:rPr>
-              <w:t>SetHandler</w:t>
-            </w:r>
-            <w:proofErr w:type="spellEnd"/>
-            <w:r>
-              <w:rPr>
-                <w:b/>
-                <w:bCs/>
-                <w:color w:val="FF0000"/>
-              </w:rPr>
-              <w:t xml:space="preserve"> ccv</w:t>
+              <w:t xml:space="preserve">   SetHandler ccv</w:t>
             </w:r>
           </w:p>
           <w:p>
@@ -6554,25 +6343,7 @@
                 <w:bCs/>
                 <w:color w:val="FF0000"/>
               </w:rPr>
-              <w:t xml:space="preserve">   </w:t>
-            </w:r>
-            <w:proofErr w:type="spellStart"/>
-            <w:r>
-              <w:rPr>
-                <w:b/>
-                <w:bCs/>
-                <w:color w:val="FF0000"/>
-              </w:rPr>
-              <w:t>ProxyPass</w:t>
-            </w:r>
-            <w:proofErr w:type="spellEnd"/>
-            <w:r>
-              <w:rPr>
-                <w:b/>
-                <w:bCs/>
-                <w:color w:val="FF0000"/>
-              </w:rPr>
-              <w:t xml:space="preserve"> / </w:t>
+              <w:t xml:space="preserve">   ProxyPass / </w:t>
             </w:r>
             <w:hyperlink r:id="rId15" w:history="1">
               <w:r>
@@ -6634,25 +6405,7 @@
                 <w:bCs/>
                 <w:color w:val="FF0000"/>
               </w:rPr>
-              <w:t xml:space="preserve">   </w:t>
-            </w:r>
-            <w:proofErr w:type="spellStart"/>
-            <w:r>
-              <w:rPr>
-                <w:b/>
-                <w:bCs/>
-                <w:color w:val="FF0000"/>
-              </w:rPr>
-              <w:t>ProxyPassReverse</w:t>
-            </w:r>
-            <w:proofErr w:type="spellEnd"/>
-            <w:r>
-              <w:rPr>
-                <w:b/>
-                <w:bCs/>
-                <w:color w:val="FF0000"/>
-              </w:rPr>
-              <w:t xml:space="preserve"> / </w:t>
+              <w:t xml:space="preserve">   ProxyPassReverse / </w:t>
             </w:r>
             <w:hyperlink r:id="rId16" w:history="1">
               <w:r>
@@ -6711,18 +6464,8 @@
                 <w:bCs/>
                 <w:color w:val="FF0000"/>
               </w:rPr>
-              <w:t>&lt;/</w:t>
-            </w:r>
-            <w:proofErr w:type="spellStart"/>
-            <w:r>
-              <w:rPr>
-                <w:b/>
-                <w:bCs/>
-                <w:color w:val="FF0000"/>
-              </w:rPr>
-              <w:t>VirtualHost</w:t>
-            </w:r>
-            <w:proofErr w:type="spellEnd"/>
+              <w:t>&lt;/VirtualHost</w:t>
+            </w:r>
             <w:r>
               <w:rPr>
                 <w:bCs/>
@@ -6758,114 +6501,116 @@
             <w:r>
               <w:t xml:space="preserve"> </w:t>
             </w:r>
-            <w:proofErr w:type="spellStart"/>
             <w:r>
               <w:rPr>
                 <w:b/>
                 <w:bCs/>
                 <w:color w:val="FF0000"/>
               </w:rPr>
-              <w:t>ng</w:t>
-            </w:r>
-            <w:proofErr w:type="spellEnd"/>
+              <w:t>ng-diameter/visproGUI/alert/index.html</w:t>
+            </w:r>
             <w:r>
               <w:rPr>
                 <w:b/>
                 <w:bCs/>
                 <w:color w:val="FF0000"/>
               </w:rPr>
-              <w:t>-diameter/</w:t>
-            </w:r>
-            <w:proofErr w:type="spellStart"/>
+              <w:t>|</w:t>
+            </w:r>
+            <w:r>
+              <w:t xml:space="preserve"> </w:t>
+            </w:r>
             <w:r>
               <w:rPr>
                 <w:b/>
                 <w:bCs/>
                 <w:color w:val="FF0000"/>
               </w:rPr>
-              <w:t>visproGUI</w:t>
-            </w:r>
-            <w:proofErr w:type="spellEnd"/>
+              <w:t>ng-diameter/visproGUI/diameterHeatmap/index.html</w:t>
+            </w:r>
             <w:r>
               <w:rPr>
                 <w:b/>
                 <w:bCs/>
                 <w:color w:val="FF0000"/>
               </w:rPr>
-              <w:t>/alert/index.html</w:t>
-            </w:r>
-            <w:r>
+              <w:t>)"&gt;</w:t>
+            </w:r>
+          </w:p>
+          <w:p>
+            <w:pPr>
               <w:rPr>
                 <w:b/>
                 <w:bCs/>
                 <w:color w:val="FF0000"/>
               </w:rPr>
-              <w:t>|</w:t>
-            </w:r>
-            <w:r>
-              <w:t xml:space="preserve"> </w:t>
-            </w:r>
-            <w:proofErr w:type="spellStart"/>
+            </w:pPr>
             <w:r>
               <w:rPr>
                 <w:b/>
                 <w:bCs/>
                 <w:color w:val="FF0000"/>
               </w:rPr>
-              <w:t>ng</w:t>
-            </w:r>
-            <w:proofErr w:type="spellEnd"/>
-            <w:r>
+              <w:t xml:space="preserve">   order deny,allow</w:t>
+            </w:r>
+          </w:p>
+          <w:p>
+            <w:pPr>
               <w:rPr>
                 <w:b/>
                 <w:bCs/>
                 <w:color w:val="FF0000"/>
               </w:rPr>
-              <w:t>-diameter/</w:t>
-            </w:r>
-            <w:proofErr w:type="spellStart"/>
+            </w:pPr>
             <w:r>
               <w:rPr>
                 <w:b/>
                 <w:bCs/>
                 <w:color w:val="FF0000"/>
               </w:rPr>
-              <w:t>visproGUI</w:t>
-            </w:r>
-            <w:proofErr w:type="spellEnd"/>
+              <w:t xml:space="preserve">   allow from all</w:t>
+            </w:r>
             <w:r>
               <w:rPr>
                 <w:b/>
                 <w:bCs/>
                 <w:color w:val="FF0000"/>
               </w:rPr>
-              <w:t>/</w:t>
-            </w:r>
-            <w:proofErr w:type="spellStart"/>
-            <w:r>
+              <w:t xml:space="preserve"> </w:t>
+            </w:r>
+          </w:p>
+          <w:p>
+            <w:pPr>
               <w:rPr>
                 <w:b/>
                 <w:bCs/>
                 <w:color w:val="FF0000"/>
               </w:rPr>
-              <w:t>diameterHeatmap</w:t>
-            </w:r>
-            <w:proofErr w:type="spellEnd"/>
+            </w:pPr>
             <w:r>
               <w:rPr>
                 <w:b/>
                 <w:bCs/>
                 <w:color w:val="FF0000"/>
               </w:rPr>
-              <w:t>/index.html</w:t>
-            </w:r>
-            <w:r>
+              <w:t xml:space="preserve">   SetHandler weblogic-handler</w:t>
+            </w:r>
+          </w:p>
+          <w:p>
+            <w:pPr>
               <w:rPr>
                 <w:b/>
                 <w:bCs/>
                 <w:color w:val="FF0000"/>
               </w:rPr>
-              <w:t>)"&gt;</w:t>
+            </w:pPr>
+            <w:r>
+              <w:rPr>
+                <w:b/>
+                <w:bCs/>
+                <w:color w:val="FF0000"/>
+              </w:rPr>
+              <w:t xml:space="preserve">   RequestHeader set IS_SSL ssl</w:t>
             </w:r>
           </w:p>
           <w:p>
@@ -6882,210 +6627,32 @@
                 <w:bCs/>
                 <w:color w:val="FF0000"/>
               </w:rPr>
-              <w:t xml:space="preserve">   order </w:t>
-            </w:r>
-            <w:proofErr w:type="spellStart"/>
-            <w:r>
+              <w:t xml:space="preserve">   RequestHeader set WL-Proxy-SSL true</w:t>
+            </w:r>
+          </w:p>
+          <w:p>
+            <w:pPr>
               <w:rPr>
                 <w:b/>
                 <w:bCs/>
                 <w:color w:val="FF0000"/>
               </w:rPr>
-              <w:t>deny,allow</w:t>
-            </w:r>
-            <w:proofErr w:type="spellEnd"/>
-          </w:p>
-          <w:p>
-            <w:pPr>
+            </w:pPr>
+            <w:r>
               <w:rPr>
                 <w:b/>
                 <w:bCs/>
                 <w:color w:val="FF0000"/>
               </w:rPr>
-            </w:pPr>
+              <w:t xml:space="preserve">   </w:t>
+            </w:r>
             <w:r>
               <w:rPr>
                 <w:b/>
                 <w:bCs/>
                 <w:color w:val="FF0000"/>
               </w:rPr>
-              <w:t xml:space="preserve">   allow from all</w:t>
-            </w:r>
-            <w:r>
-              <w:rPr>
-                <w:b/>
-                <w:bCs/>
-                <w:color w:val="FF0000"/>
-              </w:rPr>
-              <w:t xml:space="preserve"> </w:t>
-            </w:r>
-          </w:p>
-          <w:p>
-            <w:pPr>
-              <w:rPr>
-                <w:b/>
-                <w:bCs/>
-                <w:color w:val="FF0000"/>
-              </w:rPr>
-            </w:pPr>
-            <w:r>
-              <w:rPr>
-                <w:b/>
-                <w:bCs/>
-                <w:color w:val="FF0000"/>
-              </w:rPr>
-              <w:t xml:space="preserve">   </w:t>
-            </w:r>
-            <w:proofErr w:type="spellStart"/>
-            <w:r>
-              <w:rPr>
-                <w:b/>
-                <w:bCs/>
-                <w:color w:val="FF0000"/>
-              </w:rPr>
-              <w:t>SetHandler</w:t>
-            </w:r>
-            <w:proofErr w:type="spellEnd"/>
-            <w:r>
-              <w:rPr>
-                <w:b/>
-                <w:bCs/>
-                <w:color w:val="FF0000"/>
-              </w:rPr>
-              <w:t xml:space="preserve"> </w:t>
-            </w:r>
-            <w:proofErr w:type="spellStart"/>
-            <w:r>
-              <w:rPr>
-                <w:b/>
-                <w:bCs/>
-                <w:color w:val="FF0000"/>
-              </w:rPr>
-              <w:t>weblogic</w:t>
-            </w:r>
-            <w:proofErr w:type="spellEnd"/>
-            <w:r>
-              <w:rPr>
-                <w:b/>
-                <w:bCs/>
-                <w:color w:val="FF0000"/>
-              </w:rPr>
-              <w:t>-handler</w:t>
-            </w:r>
-          </w:p>
-          <w:p>
-            <w:pPr>
-              <w:rPr>
-                <w:b/>
-                <w:bCs/>
-                <w:color w:val="FF0000"/>
-              </w:rPr>
-            </w:pPr>
-            <w:r>
-              <w:rPr>
-                <w:b/>
-                <w:bCs/>
-                <w:color w:val="FF0000"/>
-              </w:rPr>
-              <w:t xml:space="preserve">   </w:t>
-            </w:r>
-            <w:proofErr w:type="spellStart"/>
-            <w:r>
-              <w:rPr>
-                <w:b/>
-                <w:bCs/>
-                <w:color w:val="FF0000"/>
-              </w:rPr>
-              <w:t>RequestHeader</w:t>
-            </w:r>
-            <w:proofErr w:type="spellEnd"/>
-            <w:r>
-              <w:rPr>
-                <w:b/>
-                <w:bCs/>
-                <w:color w:val="FF0000"/>
-              </w:rPr>
-              <w:t xml:space="preserve"> set IS_SSL </w:t>
-            </w:r>
-            <w:proofErr w:type="spellStart"/>
-            <w:r>
-              <w:rPr>
-                <w:b/>
-                <w:bCs/>
-                <w:color w:val="FF0000"/>
-              </w:rPr>
-              <w:t>ssl</w:t>
-            </w:r>
-            <w:proofErr w:type="spellEnd"/>
-          </w:p>
-          <w:p>
-            <w:pPr>
-              <w:rPr>
-                <w:b/>
-                <w:bCs/>
-                <w:color w:val="FF0000"/>
-              </w:rPr>
-            </w:pPr>
-            <w:r>
-              <w:rPr>
-                <w:b/>
-                <w:bCs/>
-                <w:color w:val="FF0000"/>
-              </w:rPr>
-              <w:t xml:space="preserve">   </w:t>
-            </w:r>
-            <w:proofErr w:type="spellStart"/>
-            <w:r>
-              <w:rPr>
-                <w:b/>
-                <w:bCs/>
-                <w:color w:val="FF0000"/>
-              </w:rPr>
-              <w:t>RequestHeader</w:t>
-            </w:r>
-            <w:proofErr w:type="spellEnd"/>
-            <w:r>
-              <w:rPr>
-                <w:b/>
-                <w:bCs/>
-                <w:color w:val="FF0000"/>
-              </w:rPr>
-              <w:t xml:space="preserve"> set WL-Proxy-SSL true</w:t>
-            </w:r>
-          </w:p>
-          <w:p>
-            <w:pPr>
-              <w:rPr>
-                <w:b/>
-                <w:bCs/>
-                <w:color w:val="FF0000"/>
-              </w:rPr>
-            </w:pPr>
-            <w:r>
-              <w:rPr>
-                <w:b/>
-                <w:bCs/>
-                <w:color w:val="FF0000"/>
-              </w:rPr>
-              <w:t xml:space="preserve">   </w:t>
-            </w:r>
-            <w:proofErr w:type="spellStart"/>
-            <w:r>
-              <w:rPr>
-                <w:b/>
-                <w:bCs/>
-                <w:color w:val="FF0000"/>
-              </w:rPr>
-              <w:t>WebLogicCluster</w:t>
-            </w:r>
-            <w:proofErr w:type="spellEnd"/>
-            <w:r>
-              <w:rPr>
-                <w:b/>
-                <w:bCs/>
-                <w:color w:val="FF0000"/>
-              </w:rPr>
-              <w:t xml:space="preserve"> </w:t>
+              <w:t xml:space="preserve">WebLogicCluster </w:t>
             </w:r>
             <w:hyperlink r:id="rId17" w:history="1">
               <w:r>
@@ -7179,25 +6746,7 @@
                 <w:bCs/>
                 <w:color w:val="FF0000"/>
               </w:rPr>
-              <w:t>&lt;/</w:t>
-            </w:r>
-            <w:proofErr w:type="spellStart"/>
-            <w:r>
-              <w:rPr>
-                <w:b/>
-                <w:bCs/>
-                <w:color w:val="FF0000"/>
-              </w:rPr>
-              <w:t>VirtualHost</w:t>
-            </w:r>
-            <w:proofErr w:type="spellEnd"/>
-            <w:r>
-              <w:rPr>
-                <w:b/>
-                <w:bCs/>
-                <w:color w:val="FF0000"/>
-              </w:rPr>
-              <w:t>&gt;</w:t>
+              <w:t>&lt;/VirtualHost&gt;</w:t>
             </w:r>
           </w:p>
         </w:tc>
@@ -7297,25 +6846,7 @@
                 <w:sz w:val="24"/>
                 <w:szCs w:val="24"/>
               </w:rPr>
-              <w:t>#</w:t>
-            </w:r>
-            <w:proofErr w:type="spellStart"/>
-            <w:r>
-              <w:rPr>
-                <w:rFonts w:ascii="Arial" w:hAnsi="Arial" w:cs="Arial"/>
-                <w:sz w:val="24"/>
-                <w:szCs w:val="24"/>
-              </w:rPr>
-              <w:t>opmn</w:t>
-            </w:r>
-            <w:proofErr w:type="spellEnd"/>
-            <w:r>
-              <w:rPr>
-                <w:rFonts w:ascii="Arial" w:hAnsi="Arial" w:cs="Arial"/>
-                <w:sz w:val="24"/>
-                <w:szCs w:val="24"/>
-              </w:rPr>
-              <w:t xml:space="preserve">-stop </w:t>
+              <w:t xml:space="preserve">#opmn-stop </w:t>
             </w:r>
           </w:p>
           <w:p>
@@ -7352,23 +6883,13 @@
               </w:rPr>
               <w:t>#</w:t>
             </w:r>
-            <w:proofErr w:type="spellStart"/>
             <w:r>
               <w:rPr>
                 <w:rFonts w:ascii="Arial" w:hAnsi="Arial" w:cs="Arial"/>
                 <w:sz w:val="24"/>
                 <w:szCs w:val="24"/>
               </w:rPr>
-              <w:t>opmn</w:t>
-            </w:r>
-            <w:proofErr w:type="spellEnd"/>
-            <w:r>
-              <w:rPr>
-                <w:rFonts w:ascii="Arial" w:hAnsi="Arial" w:cs="Arial"/>
-                <w:sz w:val="24"/>
-                <w:szCs w:val="24"/>
-              </w:rPr>
-              <w:t>-start</w:t>
+              <w:t>opmn-start</w:t>
             </w:r>
           </w:p>
           <w:p/>
@@ -7443,13 +6964,8 @@
             </w:r>
           </w:p>
           <w:p>
-            <w:proofErr w:type="gramStart"/>
-            <w:r>
-              <w:t>to</w:t>
-            </w:r>
-            <w:proofErr w:type="gramEnd"/>
-            <w:r>
-              <w:t xml:space="preserve"> the application tier servers.</w:t>
+            <w:r>
+              <w:t>to the application tier servers.</w:t>
             </w:r>
           </w:p>
           <w:p/>
@@ -7518,17 +7034,8 @@
                 <w:rFonts w:ascii="Courier New" w:hAnsi="Courier New" w:cs="Courier New"/>
                 <w:color w:val="000000"/>
               </w:rPr>
-              <w:t># cd /</w:t>
-            </w:r>
-            <w:proofErr w:type="spellStart"/>
-            <w:r>
-              <w:rPr>
-                <w:rFonts w:ascii="Courier New" w:hAnsi="Courier New" w:cs="Courier New"/>
-                <w:color w:val="000000"/>
-              </w:rPr>
-              <w:t>tmp</w:t>
-            </w:r>
-            <w:proofErr w:type="spellEnd"/>
+              <w:t># cd /tmp</w:t>
+            </w:r>
           </w:p>
           <w:p>
             <w:pPr>
@@ -7559,25 +7066,7 @@
                 <w:rFonts w:ascii="Courier New" w:hAnsi="Courier New" w:cs="Courier New"/>
                 <w:color w:val="000000"/>
               </w:rPr>
-              <w:t xml:space="preserve"># </w:t>
-            </w:r>
-            <w:proofErr w:type="spellStart"/>
-            <w:proofErr w:type="gramStart"/>
-            <w:r>
-              <w:rPr>
-                <w:rFonts w:ascii="Courier New" w:hAnsi="Courier New" w:cs="Courier New"/>
-                <w:color w:val="000000"/>
-              </w:rPr>
-              <w:t>scp</w:t>
-            </w:r>
-            <w:proofErr w:type="spellEnd"/>
-            <w:proofErr w:type="gramEnd"/>
-            <w:r>
-              <w:rPr>
-                <w:rFonts w:ascii="Courier New" w:hAnsi="Courier New" w:cs="Courier New"/>
-                <w:color w:val="000000"/>
-              </w:rPr>
-              <w:t xml:space="preserve">   </w:t>
+              <w:t xml:space="preserve"># scp   </w:t>
             </w:r>
             <w:r>
               <w:rPr>
@@ -7662,35 +7151,7 @@
               <w:rPr>
                 <w:rFonts w:ascii="Courier New" w:hAnsi="Courier New" w:cs="Courier New"/>
               </w:rPr>
-              <w:t xml:space="preserve"># </w:t>
-            </w:r>
-            <w:proofErr w:type="spellStart"/>
-            <w:r>
-              <w:rPr>
-                <w:rFonts w:ascii="Courier New" w:hAnsi="Courier New" w:cs="Courier New"/>
-              </w:rPr>
-              <w:t>ssh</w:t>
-            </w:r>
-            <w:proofErr w:type="spellEnd"/>
-            <w:r>
-              <w:rPr>
-                <w:rFonts w:ascii="Courier New" w:hAnsi="Courier New" w:cs="Courier New"/>
-              </w:rPr>
-              <w:t xml:space="preserve">   hwcmb01 </w:t>
-            </w:r>
-            <w:proofErr w:type="spellStart"/>
-            <w:r>
-              <w:rPr>
-                <w:rFonts w:ascii="Courier New" w:hAnsi="Courier New" w:cs="Courier New"/>
-              </w:rPr>
-              <w:t>cksum</w:t>
-            </w:r>
-            <w:proofErr w:type="spellEnd"/>
-            <w:r>
-              <w:rPr>
-                <w:rFonts w:ascii="Courier New" w:hAnsi="Courier New" w:cs="Courier New"/>
-              </w:rPr>
-              <w:t xml:space="preserve">  /ccm_builds/crossroads/release_output</w:t>
+              <w:t># ssh   hwcmb01 cksum  /ccm_builds/crossroads/release_output</w:t>
             </w:r>
             <w:r>
               <w:rPr>
@@ -7769,21 +7230,7 @@
               <w:rPr>
                 <w:rFonts w:ascii="Courier New" w:hAnsi="Courier New" w:cs="Courier New"/>
               </w:rPr>
-              <w:t xml:space="preserve"># </w:t>
-            </w:r>
-            <w:proofErr w:type="spellStart"/>
-            <w:r>
-              <w:rPr>
-                <w:rFonts w:ascii="Courier New" w:hAnsi="Courier New" w:cs="Courier New"/>
-              </w:rPr>
-              <w:t>chmod</w:t>
-            </w:r>
-            <w:proofErr w:type="spellEnd"/>
-            <w:r>
-              <w:rPr>
-                <w:rFonts w:ascii="Courier New" w:hAnsi="Courier New" w:cs="Courier New"/>
-              </w:rPr>
-              <w:t xml:space="preserve"> 777 CrossRoads</w:t>
+              <w:t># chmod 777 CrossRoads</w:t>
             </w:r>
             <w:r>
               <w:rPr>
@@ -7834,7 +7281,6 @@
                 <w:rFonts w:ascii="Courier New" w:hAnsi="Courier New" w:cs="Courier New"/>
               </w:rPr>
             </w:pPr>
-            <w:proofErr w:type="spellStart"/>
             <w:r>
               <w:rPr>
                 <w:rFonts w:ascii="Courier New" w:hAnsi="Courier New" w:cs="Courier New"/>
@@ -7842,29 +7288,8 @@
                 <w:bCs/>
                 <w:color w:val="000000"/>
               </w:rPr>
-              <w:t>sudo</w:t>
-            </w:r>
-            <w:proofErr w:type="spellEnd"/>
-            <w:r>
-              <w:rPr>
-                <w:rFonts w:ascii="Courier New" w:hAnsi="Courier New" w:cs="Courier New"/>
-                <w:b/>
-                <w:bCs/>
-                <w:color w:val="000000"/>
-              </w:rPr>
-              <w:t xml:space="preserve"> to </w:t>
-            </w:r>
-            <w:proofErr w:type="spellStart"/>
-            <w:r>
-              <w:rPr>
-                <w:rFonts w:ascii="Courier New" w:hAnsi="Courier New" w:cs="Courier New"/>
-                <w:b/>
-                <w:bCs/>
-                <w:color w:val="000000"/>
-              </w:rPr>
-              <w:t>xroads</w:t>
-            </w:r>
-            <w:proofErr w:type="spellEnd"/>
+              <w:t>sudo to xroads</w:t>
+            </w:r>
           </w:p>
           <w:p>
             <w:pPr>
@@ -7880,54 +7305,8 @@
                 <w:szCs w:val="24"/>
               </w:rPr>
               <w:lastRenderedPageBreak/>
-              <w:t xml:space="preserve"># </w:t>
-            </w:r>
-            <w:proofErr w:type="spellStart"/>
-            <w:r>
-              <w:rPr>
-                <w:color w:val="000000"/>
-                <w:sz w:val="24"/>
-                <w:szCs w:val="24"/>
-              </w:rPr>
-              <w:t>sudo</w:t>
-            </w:r>
-            <w:proofErr w:type="spellEnd"/>
-            <w:r>
-              <w:rPr>
-                <w:color w:val="000000"/>
-                <w:sz w:val="24"/>
-                <w:szCs w:val="24"/>
-              </w:rPr>
-              <w:t xml:space="preserve"> </w:t>
-            </w:r>
-            <w:proofErr w:type="spellStart"/>
-            <w:r>
-              <w:rPr>
-                <w:color w:val="000000"/>
-                <w:sz w:val="24"/>
-                <w:szCs w:val="24"/>
-              </w:rPr>
-              <w:t>su</w:t>
-            </w:r>
-            <w:proofErr w:type="spellEnd"/>
-            <w:r>
-              <w:rPr>
-                <w:color w:val="000000"/>
-                <w:sz w:val="24"/>
-                <w:szCs w:val="24"/>
-              </w:rPr>
-              <w:t xml:space="preserve"> - </w:t>
-            </w:r>
-            <w:proofErr w:type="spellStart"/>
-            <w:r>
-              <w:rPr>
-                <w:color w:val="000000"/>
-                <w:sz w:val="24"/>
-                <w:szCs w:val="24"/>
-              </w:rPr>
-              <w:t>xroads</w:t>
-            </w:r>
-            <w:proofErr w:type="spellEnd"/>
+              <w:t># sudo su - xroads</w:t>
+            </w:r>
           </w:p>
           <w:p>
             <w:pPr>
@@ -7944,29 +7323,7 @@
                 <w:sz w:val="24"/>
                 <w:szCs w:val="24"/>
               </w:rPr>
-              <w:t>Move the release tar to /share1/</w:t>
-            </w:r>
-            <w:proofErr w:type="spellStart"/>
-            <w:r>
-              <w:rPr>
-                <w:b/>
-                <w:bCs/>
-                <w:color w:val="000000"/>
-                <w:sz w:val="24"/>
-                <w:szCs w:val="24"/>
-              </w:rPr>
-              <w:t>xroads</w:t>
-            </w:r>
-            <w:proofErr w:type="spellEnd"/>
-            <w:r>
-              <w:rPr>
-                <w:b/>
-                <w:bCs/>
-                <w:color w:val="000000"/>
-                <w:sz w:val="24"/>
-                <w:szCs w:val="24"/>
-              </w:rPr>
-              <w:t>/releases:</w:t>
+              <w:t>Move the release tar to /share1/xroads/releases:</w:t>
             </w:r>
           </w:p>
           <w:p>
@@ -7998,23 +7355,7 @@
                 <w:rFonts w:ascii="Courier New" w:hAnsi="Courier New" w:cs="Courier New"/>
                 <w:color w:val="000000"/>
               </w:rPr>
-              <w:t># cd /share1/</w:t>
-            </w:r>
-            <w:proofErr w:type="spellStart"/>
-            <w:r>
-              <w:rPr>
-                <w:rFonts w:ascii="Courier New" w:hAnsi="Courier New" w:cs="Courier New"/>
-                <w:color w:val="000000"/>
-              </w:rPr>
-              <w:t>xroads</w:t>
-            </w:r>
-            <w:proofErr w:type="spellEnd"/>
-            <w:r>
-              <w:rPr>
-                <w:rFonts w:ascii="Courier New" w:hAnsi="Courier New" w:cs="Courier New"/>
-                <w:color w:val="000000"/>
-              </w:rPr>
-              <w:t>/releases</w:t>
+              <w:t># cd /share1/xroads/releases</w:t>
             </w:r>
           </w:p>
           <w:p>
@@ -8046,39 +7387,7 @@
                 <w:rFonts w:ascii="Courier New" w:hAnsi="Courier New" w:cs="Courier New"/>
                 <w:color w:val="000000"/>
               </w:rPr>
-              <w:t xml:space="preserve"># </w:t>
-            </w:r>
-            <w:proofErr w:type="gramStart"/>
-            <w:r>
-              <w:rPr>
-                <w:rFonts w:ascii="Courier New" w:hAnsi="Courier New" w:cs="Courier New"/>
-                <w:color w:val="000000"/>
-              </w:rPr>
-              <w:t>mv</w:t>
-            </w:r>
-            <w:proofErr w:type="gramEnd"/>
-            <w:r>
-              <w:rPr>
-                <w:rFonts w:ascii="Courier New" w:hAnsi="Courier New" w:cs="Courier New"/>
-                <w:color w:val="000000"/>
-              </w:rPr>
-              <w:t xml:space="preserve"> /</w:t>
-            </w:r>
-            <w:proofErr w:type="spellStart"/>
-            <w:r>
-              <w:rPr>
-                <w:rFonts w:ascii="Courier New" w:hAnsi="Courier New" w:cs="Courier New"/>
-                <w:color w:val="000000"/>
-              </w:rPr>
-              <w:t>tmp</w:t>
-            </w:r>
-            <w:proofErr w:type="spellEnd"/>
-            <w:r>
-              <w:rPr>
-                <w:rFonts w:ascii="Courier New" w:hAnsi="Courier New" w:cs="Courier New"/>
-                <w:color w:val="000000"/>
-              </w:rPr>
-              <w:t>/CrossRoads</w:t>
+              <w:t># mv /tmp/CrossRoads</w:t>
             </w:r>
             <w:r>
               <w:rPr>
@@ -8138,23 +7447,7 @@
                 <w:rFonts w:ascii="Courier New" w:hAnsi="Courier New" w:cs="Courier New"/>
                 <w:color w:val="000000"/>
               </w:rPr>
-              <w:t xml:space="preserve"># </w:t>
-            </w:r>
-            <w:proofErr w:type="spellStart"/>
-            <w:r>
-              <w:rPr>
-                <w:rFonts w:ascii="Courier New" w:hAnsi="Courier New" w:cs="Courier New"/>
-                <w:color w:val="000000"/>
-              </w:rPr>
-              <w:t>cksum</w:t>
-            </w:r>
-            <w:proofErr w:type="spellEnd"/>
-            <w:r>
-              <w:rPr>
-                <w:rFonts w:ascii="Courier New" w:hAnsi="Courier New" w:cs="Courier New"/>
-                <w:color w:val="000000"/>
-              </w:rPr>
-              <w:t xml:space="preserve"> CrossRoads</w:t>
+              <w:t># cksum CrossRoads</w:t>
             </w:r>
             <w:r>
               <w:rPr>
@@ -8200,29 +7493,7 @@
                 <w:sz w:val="24"/>
                 <w:szCs w:val="24"/>
               </w:rPr>
-              <w:t xml:space="preserve">Ensure the </w:t>
-            </w:r>
-            <w:proofErr w:type="spellStart"/>
-            <w:r>
-              <w:rPr>
-                <w:b/>
-                <w:bCs/>
-                <w:color w:val="000000"/>
-                <w:sz w:val="24"/>
-                <w:szCs w:val="24"/>
-              </w:rPr>
-              <w:t>cksum's</w:t>
-            </w:r>
-            <w:proofErr w:type="spellEnd"/>
-            <w:r>
-              <w:rPr>
-                <w:b/>
-                <w:bCs/>
-                <w:color w:val="000000"/>
-                <w:sz w:val="24"/>
-                <w:szCs w:val="24"/>
-              </w:rPr>
-              <w:t xml:space="preserve"> match.</w:t>
+              <w:t>Ensure the cksum's match.</w:t>
             </w:r>
           </w:p>
           <w:p>
@@ -8274,7 +7545,6 @@
             <w:r>
               <w:t>-</w:t>
             </w:r>
-            <w:proofErr w:type="spellStart"/>
             <w:r>
               <w:t>xv</w:t>
             </w:r>
@@ -8282,11 +7552,7 @@
               <w:t>m</w:t>
             </w:r>
             <w:r>
-              <w:t>f</w:t>
-            </w:r>
-            <w:proofErr w:type="spellEnd"/>
-            <w:r>
-              <w:t xml:space="preserve"> CrossRoads</w:t>
+              <w:t>f CrossRoads</w:t>
             </w:r>
             <w:r>
               <w:t>6.28.10</w:t>
@@ -8329,25 +7595,7 @@
               <w:pStyle w:val="HTMLPreformatted"/>
             </w:pPr>
             <w:r>
-              <w:t xml:space="preserve"># </w:t>
-            </w:r>
-            <w:proofErr w:type="spellStart"/>
-            <w:proofErr w:type="gramStart"/>
-            <w:r>
-              <w:t>cp</w:t>
-            </w:r>
-            <w:proofErr w:type="spellEnd"/>
-            <w:proofErr w:type="gramEnd"/>
-            <w:r>
-              <w:t xml:space="preserve">   /share1/</w:t>
-            </w:r>
-            <w:proofErr w:type="spellStart"/>
-            <w:r>
-              <w:t>xroads</w:t>
-            </w:r>
-            <w:proofErr w:type="spellEnd"/>
-            <w:r>
-              <w:t>/releases/CrossRoads</w:t>
+              <w:t># cp   /share1/xroads/releases/CrossRoads</w:t>
             </w:r>
             <w:r>
               <w:t>6.28.10</w:t>
@@ -8367,63 +7615,22 @@
                 <w:rFonts w:ascii="Courier New" w:hAnsi="Courier New" w:cs="Courier New"/>
                 <w:highlight w:val="yellow"/>
               </w:rPr>
-              <w:t># tar -</w:t>
-            </w:r>
-            <w:proofErr w:type="spellStart"/>
+              <w:t># tar -xvmf CrossRoads</w:t>
+            </w:r>
             <w:r>
               <w:rPr>
                 <w:rFonts w:ascii="Courier New" w:hAnsi="Courier New" w:cs="Courier New"/>
                 <w:highlight w:val="yellow"/>
               </w:rPr>
-              <w:t>xvmf</w:t>
-            </w:r>
-            <w:proofErr w:type="spellEnd"/>
+              <w:t>6.28.10</w:t>
+            </w:r>
             <w:r>
               <w:rPr>
                 <w:rFonts w:ascii="Courier New" w:hAnsi="Courier New" w:cs="Courier New"/>
                 <w:highlight w:val="yellow"/>
               </w:rPr>
-              <w:t xml:space="preserve"> CrossRoads</w:t>
-            </w:r>
-            <w:r>
-              <w:rPr>
-                <w:rFonts w:ascii="Courier New" w:hAnsi="Courier New" w:cs="Courier New"/>
-                <w:highlight w:val="yellow"/>
-              </w:rPr>
-              <w:t>6.28.10</w:t>
-            </w:r>
-            <w:r>
-              <w:rPr>
-                <w:rFonts w:ascii="Courier New" w:hAnsi="Courier New" w:cs="Courier New"/>
-                <w:highlight w:val="yellow"/>
-              </w:rPr>
-              <w:t>.2014MMDD.tar ./</w:t>
-            </w:r>
-            <w:proofErr w:type="spellStart"/>
-            <w:r>
-              <w:rPr>
-                <w:rFonts w:ascii="Courier New" w:hAnsi="Courier New" w:cs="Courier New"/>
-                <w:highlight w:val="yellow"/>
-              </w:rPr>
-              <w:t>cgi</w:t>
-            </w:r>
-            <w:proofErr w:type="spellEnd"/>
-            <w:r>
-              <w:rPr>
-                <w:rFonts w:ascii="Courier New" w:hAnsi="Courier New" w:cs="Courier New"/>
-                <w:highlight w:val="yellow"/>
-              </w:rPr>
-              <w:t>-bin/</w:t>
-            </w:r>
-            <w:proofErr w:type="spellStart"/>
-            <w:r>
-              <w:rPr>
-                <w:rFonts w:ascii="Courier New" w:hAnsi="Courier New" w:cs="Courier New"/>
-                <w:highlight w:val="yellow"/>
-              </w:rPr>
-              <w:t>GenerateLDIF</w:t>
-            </w:r>
-            <w:proofErr w:type="spellEnd"/>
+              <w:t>.2014MMDD.tar ./cgi-bin/GenerateLDIF</w:t>
+            </w:r>
           </w:p>
           <w:p>
             <w:pPr>
@@ -8437,63 +7644,29 @@
                 <w:rFonts w:ascii="Courier New" w:hAnsi="Courier New" w:cs="Courier New"/>
                 <w:highlight w:val="yellow"/>
               </w:rPr>
-              <w:t># tar -</w:t>
-            </w:r>
-            <w:proofErr w:type="spellStart"/>
+              <w:t># tar -xvmf CrossRoads</w:t>
+            </w:r>
             <w:r>
               <w:rPr>
                 <w:rFonts w:ascii="Courier New" w:hAnsi="Courier New" w:cs="Courier New"/>
                 <w:highlight w:val="yellow"/>
               </w:rPr>
-              <w:t>xvmf</w:t>
-            </w:r>
-            <w:proofErr w:type="spellEnd"/>
+              <w:t>6.28.10</w:t>
+            </w:r>
             <w:r>
               <w:rPr>
                 <w:rFonts w:ascii="Courier New" w:hAnsi="Courier New" w:cs="Courier New"/>
                 <w:highlight w:val="yellow"/>
               </w:rPr>
-              <w:t xml:space="preserve"> CrossRoads</w:t>
+              <w:t>.2014MMDD.tar ./cgi-bin/</w:t>
             </w:r>
             <w:r>
               <w:rPr>
                 <w:rFonts w:ascii="Courier New" w:hAnsi="Courier New" w:cs="Courier New"/>
                 <w:highlight w:val="yellow"/>
               </w:rPr>
-              <w:t>6.28.10</w:t>
-            </w:r>
-            <w:r>
-              <w:rPr>
-                <w:rFonts w:ascii="Courier New" w:hAnsi="Courier New" w:cs="Courier New"/>
-                <w:highlight w:val="yellow"/>
-              </w:rPr>
-              <w:t>.2014MMDD.tar ./</w:t>
-            </w:r>
-            <w:proofErr w:type="spellStart"/>
-            <w:r>
-              <w:rPr>
-                <w:rFonts w:ascii="Courier New" w:hAnsi="Courier New" w:cs="Courier New"/>
-                <w:highlight w:val="yellow"/>
-              </w:rPr>
-              <w:t>cgi</w:t>
-            </w:r>
-            <w:proofErr w:type="spellEnd"/>
-            <w:r>
-              <w:rPr>
-                <w:rFonts w:ascii="Courier New" w:hAnsi="Courier New" w:cs="Courier New"/>
-                <w:highlight w:val="yellow"/>
-              </w:rPr>
-              <w:t>-bin/</w:t>
-            </w:r>
-            <w:proofErr w:type="spellStart"/>
-            <w:r>
-              <w:rPr>
-                <w:rFonts w:ascii="Courier New" w:hAnsi="Courier New" w:cs="Courier New"/>
-                <w:highlight w:val="yellow"/>
-              </w:rPr>
               <w:t>grantPermissions</w:t>
             </w:r>
-            <w:proofErr w:type="spellEnd"/>
           </w:p>
           <w:p>
             <w:pPr>
@@ -8633,7 +7806,6 @@
               </w:rPr>
               <w:t>/crossroads/</w:t>
             </w:r>
-            <w:proofErr w:type="spellStart"/>
             <w:r>
               <w:rPr>
                 <w:rFonts w:ascii="Arial" w:hAnsi="Arial" w:cs="Arial"/>
@@ -8641,47 +7813,37 @@
                 <w:sz w:val="22"/>
                 <w:szCs w:val="22"/>
               </w:rPr>
-              <w:t>cgi</w:t>
-            </w:r>
-            <w:proofErr w:type="spellEnd"/>
-            <w:r>
+              <w:t>cgi-bin directory:</w:t>
+            </w:r>
+          </w:p>
+          <w:p>
+            <w:pPr>
               <w:rPr>
                 <w:rFonts w:ascii="Arial" w:hAnsi="Arial" w:cs="Arial"/>
                 <w:bCs/>
                 <w:sz w:val="22"/>
                 <w:szCs w:val="22"/>
               </w:rPr>
-              <w:t>-bin directory:</w:t>
-            </w:r>
-          </w:p>
-          <w:p>
-            <w:pPr>
+            </w:pPr>
+            <w:r>
               <w:rPr>
                 <w:rFonts w:ascii="Arial" w:hAnsi="Arial" w:cs="Arial"/>
                 <w:bCs/>
                 <w:sz w:val="22"/>
                 <w:szCs w:val="22"/>
               </w:rPr>
-            </w:pPr>
-            <w:r>
+              <w:t xml:space="preserve"> </w:t>
+            </w:r>
+          </w:p>
+          <w:p>
+            <w:pPr>
+              <w:pStyle w:val="PlainText"/>
               <w:rPr>
                 <w:rFonts w:ascii="Arial" w:hAnsi="Arial" w:cs="Arial"/>
                 <w:bCs/>
                 <w:sz w:val="22"/>
                 <w:szCs w:val="22"/>
               </w:rPr>
-              <w:t xml:space="preserve"> </w:t>
-            </w:r>
-          </w:p>
-          <w:p>
-            <w:pPr>
-              <w:pStyle w:val="PlainText"/>
-              <w:rPr>
-                <w:rFonts w:ascii="Arial" w:hAnsi="Arial" w:cs="Arial"/>
-                <w:bCs/>
-                <w:sz w:val="22"/>
-                <w:szCs w:val="22"/>
-              </w:rPr>
             </w:pPr>
             <w:r>
               <w:rPr>
@@ -8692,7 +7854,6 @@
               </w:rPr>
               <w:t>./</w:t>
             </w:r>
-            <w:proofErr w:type="spellStart"/>
             <w:r>
               <w:rPr>
                 <w:rFonts w:ascii="Arial" w:eastAsia="Times New Roman" w:hAnsi="Arial" w:cs="Arial"/>
@@ -8700,9 +7861,8 @@
                 <w:sz w:val="22"/>
                 <w:szCs w:val="22"/>
               </w:rPr>
-              <w:t>GenerateLDIF</w:t>
-            </w:r>
-            <w:proofErr w:type="spellEnd"/>
+              <w:t xml:space="preserve">GenerateLDIF </w:t>
+            </w:r>
             <w:r>
               <w:rPr>
                 <w:rFonts w:ascii="Arial" w:eastAsia="Times New Roman" w:hAnsi="Arial" w:cs="Arial"/>
@@ -8710,19 +7870,8 @@
                 <w:sz w:val="22"/>
                 <w:szCs w:val="22"/>
               </w:rPr>
-              <w:t xml:space="preserve"> </w:t>
-            </w:r>
-            <w:proofErr w:type="spellStart"/>
-            <w:r>
-              <w:rPr>
-                <w:rFonts w:ascii="Arial" w:eastAsia="Times New Roman" w:hAnsi="Arial" w:cs="Arial"/>
-                <w:bCs/>
-                <w:sz w:val="22"/>
-                <w:szCs w:val="22"/>
-              </w:rPr>
               <w:t>VisProactive_Diameter</w:t>
             </w:r>
-            <w:proofErr w:type="spellEnd"/>
           </w:p>
           <w:p>
             <w:pPr>
@@ -8866,27 +8015,7 @@
                 <w:sz w:val="22"/>
                 <w:szCs w:val="22"/>
               </w:rPr>
-              <w:t xml:space="preserve">FTP the </w:t>
-            </w:r>
-            <w:proofErr w:type="spellStart"/>
-            <w:r>
-              <w:rPr>
-                <w:rFonts w:ascii="Arial" w:hAnsi="Arial" w:cs="Arial"/>
-                <w:bCs/>
-                <w:sz w:val="22"/>
-                <w:szCs w:val="22"/>
-              </w:rPr>
-              <w:t>ldif</w:t>
-            </w:r>
-            <w:proofErr w:type="spellEnd"/>
-            <w:r>
-              <w:rPr>
-                <w:rFonts w:ascii="Arial" w:hAnsi="Arial" w:cs="Arial"/>
-                <w:bCs/>
-                <w:sz w:val="22"/>
-                <w:szCs w:val="22"/>
-              </w:rPr>
-              <w:t xml:space="preserve"> file</w:t>
+              <w:t>FTP the ldif file</w:t>
             </w:r>
             <w:r>
               <w:rPr>
@@ -9066,67 +8195,7 @@
                 <w:sz w:val="22"/>
                 <w:szCs w:val="22"/>
               </w:rPr>
-              <w:t xml:space="preserve"> /</w:t>
-            </w:r>
-            <w:proofErr w:type="spellStart"/>
-            <w:r>
-              <w:rPr>
-                <w:rFonts w:ascii="Arial" w:hAnsi="Arial" w:cs="Arial"/>
-                <w:bCs/>
-                <w:sz w:val="22"/>
-                <w:szCs w:val="22"/>
-              </w:rPr>
-              <w:t>usr</w:t>
-            </w:r>
-            <w:proofErr w:type="spellEnd"/>
-            <w:r>
-              <w:rPr>
-                <w:rFonts w:ascii="Arial" w:hAnsi="Arial" w:cs="Arial"/>
-                <w:bCs/>
-                <w:sz w:val="22"/>
-                <w:szCs w:val="22"/>
-              </w:rPr>
-              <w:t>/</w:t>
-            </w:r>
-            <w:proofErr w:type="spellStart"/>
-            <w:r>
-              <w:rPr>
-                <w:rFonts w:ascii="Arial" w:hAnsi="Arial" w:cs="Arial"/>
-                <w:bCs/>
-                <w:sz w:val="22"/>
-                <w:szCs w:val="22"/>
-              </w:rPr>
-              <w:t>netscape</w:t>
-            </w:r>
-            <w:proofErr w:type="spellEnd"/>
-            <w:r>
-              <w:rPr>
-                <w:rFonts w:ascii="Arial" w:hAnsi="Arial" w:cs="Arial"/>
-                <w:bCs/>
-                <w:sz w:val="22"/>
-                <w:szCs w:val="22"/>
-              </w:rPr>
-              <w:t>/server4/</w:t>
-            </w:r>
-            <w:proofErr w:type="spellStart"/>
-            <w:r>
-              <w:rPr>
-                <w:rFonts w:ascii="Arial" w:hAnsi="Arial" w:cs="Arial"/>
-                <w:bCs/>
-                <w:sz w:val="22"/>
-                <w:szCs w:val="22"/>
-              </w:rPr>
-              <w:t>cgi</w:t>
-            </w:r>
-            <w:proofErr w:type="spellEnd"/>
-            <w:r>
-              <w:rPr>
-                <w:rFonts w:ascii="Arial" w:hAnsi="Arial" w:cs="Arial"/>
-                <w:bCs/>
-                <w:sz w:val="22"/>
-                <w:szCs w:val="22"/>
-              </w:rPr>
-              <w:t>-bin</w:t>
+              <w:t xml:space="preserve"> /usr/netscape/server4/cgi-bin</w:t>
             </w:r>
           </w:p>
           <w:p>
@@ -9155,27 +8224,7 @@
                 <w:sz w:val="22"/>
                 <w:szCs w:val="22"/>
               </w:rPr>
-              <w:t>/crossroads/</w:t>
-            </w:r>
-            <w:proofErr w:type="spellStart"/>
-            <w:r>
-              <w:rPr>
-                <w:rFonts w:ascii="Arial" w:hAnsi="Arial" w:cs="Arial"/>
-                <w:bCs/>
-                <w:sz w:val="22"/>
-                <w:szCs w:val="22"/>
-              </w:rPr>
-              <w:t>cgi</w:t>
-            </w:r>
-            <w:proofErr w:type="spellEnd"/>
-            <w:r>
-              <w:rPr>
-                <w:rFonts w:ascii="Arial" w:hAnsi="Arial" w:cs="Arial"/>
-                <w:bCs/>
-                <w:sz w:val="22"/>
-                <w:szCs w:val="22"/>
-              </w:rPr>
-              <w:t>-bin</w:t>
+              <w:t>/crossroads/cgi-bin</w:t>
             </w:r>
           </w:p>
           <w:p>
@@ -9255,9 +8304,8 @@
                 <w:sz w:val="22"/>
                 <w:szCs w:val="22"/>
               </w:rPr>
-              <w:t xml:space="preserve">Execute the following command from the </w:t>
-            </w:r>
-            <w:proofErr w:type="spellStart"/>
+              <w:t>Execute the following command from the cgi-bin directory above</w:t>
+            </w:r>
             <w:r>
               <w:rPr>
                 <w:rFonts w:ascii="Arial" w:hAnsi="Arial" w:cs="Arial"/>
@@ -9265,9 +8313,8 @@
                 <w:sz w:val="22"/>
                 <w:szCs w:val="22"/>
               </w:rPr>
-              <w:t>cgi</w:t>
-            </w:r>
-            <w:proofErr w:type="spellEnd"/>
+              <w:t xml:space="preserve"> (Step 2)</w:t>
+            </w:r>
             <w:r>
               <w:rPr>
                 <w:rFonts w:ascii="Arial" w:hAnsi="Arial" w:cs="Arial"/>
@@ -9275,46 +8322,60 @@
                 <w:sz w:val="22"/>
                 <w:szCs w:val="22"/>
               </w:rPr>
-              <w:t>-bin directory above</w:t>
-            </w:r>
-            <w:r>
+              <w:t>:</w:t>
+            </w:r>
+          </w:p>
+          <w:p>
+            <w:pPr>
               <w:rPr>
                 <w:rFonts w:ascii="Arial" w:hAnsi="Arial" w:cs="Arial"/>
                 <w:bCs/>
                 <w:sz w:val="22"/>
                 <w:szCs w:val="22"/>
               </w:rPr>
-              <w:t xml:space="preserve"> (Step 2)</w:t>
-            </w:r>
-            <w:r>
+            </w:pPr>
+          </w:p>
+          <w:p>
+            <w:pPr>
               <w:rPr>
                 <w:rFonts w:ascii="Arial" w:hAnsi="Arial" w:cs="Arial"/>
                 <w:bCs/>
                 <w:sz w:val="22"/>
                 <w:szCs w:val="22"/>
               </w:rPr>
-              <w:t>:</w:t>
-            </w:r>
-          </w:p>
-          <w:p>
-            <w:pPr>
+            </w:pPr>
+            <w:r>
               <w:rPr>
                 <w:rFonts w:ascii="Arial" w:hAnsi="Arial" w:cs="Arial"/>
                 <w:bCs/>
                 <w:sz w:val="22"/>
                 <w:szCs w:val="22"/>
               </w:rPr>
-            </w:pPr>
-          </w:p>
-          <w:p>
-            <w:pPr>
+              <w:t xml:space="preserve">./addLDIF </w:t>
+            </w:r>
+            <w:r>
+              <w:rPr>
+                <w:rFonts w:ascii="Arial" w:hAnsi="Arial" w:cs="Arial"/>
+                <w:bCs/>
+              </w:rPr>
+              <w:t>VisProactive_Diameter</w:t>
+            </w:r>
+            <w:r>
               <w:rPr>
                 <w:rFonts w:ascii="Arial" w:hAnsi="Arial" w:cs="Arial"/>
                 <w:bCs/>
                 <w:sz w:val="22"/>
                 <w:szCs w:val="22"/>
               </w:rPr>
-            </w:pPr>
+              <w:t xml:space="preserve">.ldif –e </w:t>
+            </w:r>
+            <w:r>
+              <w:rPr>
+                <w:rFonts w:ascii="Arial" w:hAnsi="Arial" w:cs="Arial"/>
+                <w:bCs/>
+              </w:rPr>
+              <w:t>VisProactive_Diameter</w:t>
+            </w:r>
             <w:r>
               <w:rPr>
                 <w:rFonts w:ascii="Arial" w:hAnsi="Arial" w:cs="Arial"/>
@@ -9322,53 +8383,8 @@
                 <w:sz w:val="22"/>
                 <w:szCs w:val="22"/>
               </w:rPr>
-              <w:t xml:space="preserve">./addLDIF </w:t>
-            </w:r>
-            <w:proofErr w:type="spellStart"/>
-            <w:r>
-              <w:rPr>
-                <w:rFonts w:ascii="Arial" w:hAnsi="Arial" w:cs="Arial"/>
-                <w:bCs/>
-              </w:rPr>
-              <w:t>VisProactive_Diameter</w:t>
-            </w:r>
-            <w:r>
-              <w:rPr>
-                <w:rFonts w:ascii="Arial" w:hAnsi="Arial" w:cs="Arial"/>
-                <w:bCs/>
-                <w:sz w:val="22"/>
-                <w:szCs w:val="22"/>
-              </w:rPr>
-              <w:t>.ldif</w:t>
-            </w:r>
-            <w:proofErr w:type="spellEnd"/>
-            <w:r>
-              <w:rPr>
-                <w:rFonts w:ascii="Arial" w:hAnsi="Arial" w:cs="Arial"/>
-                <w:bCs/>
-                <w:sz w:val="22"/>
-                <w:szCs w:val="22"/>
-              </w:rPr>
-              <w:t xml:space="preserve"> –e </w:t>
-            </w:r>
-            <w:proofErr w:type="spellStart"/>
-            <w:r>
-              <w:rPr>
-                <w:rFonts w:ascii="Arial" w:hAnsi="Arial" w:cs="Arial"/>
-                <w:bCs/>
-              </w:rPr>
-              <w:t>VisProactive_Diameter</w:t>
-            </w:r>
-            <w:r>
-              <w:rPr>
-                <w:rFonts w:ascii="Arial" w:hAnsi="Arial" w:cs="Arial"/>
-                <w:bCs/>
-                <w:sz w:val="22"/>
-                <w:szCs w:val="22"/>
-              </w:rPr>
               <w:t>.rejects</w:t>
             </w:r>
-            <w:proofErr w:type="spellEnd"/>
             <w:r>
               <w:rPr>
                 <w:rFonts w:ascii="Arial" w:hAnsi="Arial" w:cs="Arial"/>
@@ -9466,7 +8482,6 @@
                 <w:szCs w:val="24"/>
               </w:rPr>
             </w:pPr>
-            <w:proofErr w:type="spellStart"/>
             <w:r>
               <w:rPr>
                 <w:rFonts w:ascii="Arial" w:hAnsi="Arial" w:cs="Arial"/>
@@ -9483,7 +8498,6 @@
               </w:rPr>
               <w:t>.rejects</w:t>
             </w:r>
-            <w:proofErr w:type="spellEnd"/>
           </w:p>
           <w:p>
             <w:pPr>
@@ -9644,25 +8658,7 @@
                 <w:sz w:val="24"/>
                 <w:szCs w:val="24"/>
               </w:rPr>
-              <w:t>From the /crossroads/</w:t>
-            </w:r>
-            <w:proofErr w:type="spellStart"/>
-            <w:r>
-              <w:rPr>
-                <w:rFonts w:ascii="Arial" w:hAnsi="Arial" w:cs="Arial"/>
-                <w:sz w:val="24"/>
-                <w:szCs w:val="24"/>
-              </w:rPr>
-              <w:t>cgi</w:t>
-            </w:r>
-            <w:proofErr w:type="spellEnd"/>
-            <w:r>
-              <w:rPr>
-                <w:rFonts w:ascii="Arial" w:hAnsi="Arial" w:cs="Arial"/>
-                <w:sz w:val="24"/>
-                <w:szCs w:val="24"/>
-              </w:rPr>
-              <w:t xml:space="preserve">-bin directory on the crossroads app tier server, </w:t>
+              <w:t xml:space="preserve">From the /crossroads/cgi-bin directory on the crossroads app tier server, </w:t>
             </w:r>
           </w:p>
           <w:p>
@@ -9783,7 +8779,6 @@
               </w:rPr>
               <w:t xml:space="preserve"> ./</w:t>
             </w:r>
-            <w:proofErr w:type="spellStart"/>
             <w:r>
               <w:rPr>
                 <w:rFonts w:ascii="Arial" w:hAnsi="Arial" w:cs="Arial"/>
@@ -9809,7 +8804,6 @@
               </w:rPr>
               <w:t>sql</w:t>
             </w:r>
-            <w:proofErr w:type="spellEnd"/>
             <w:r>
               <w:rPr>
                 <w:rFonts w:ascii="Arial" w:hAnsi="Arial" w:cs="Arial"/>
@@ -10266,16 +9260,8 @@
               <w:rPr>
                 <w:rFonts w:ascii="Courier New" w:hAnsi="Courier New" w:cs="Courier New"/>
               </w:rPr>
-              <w:t># ./bin/</w:t>
-            </w:r>
-            <w:proofErr w:type="spellStart"/>
-            <w:r>
-              <w:rPr>
-                <w:rFonts w:ascii="Courier New" w:hAnsi="Courier New" w:cs="Courier New"/>
-              </w:rPr>
-              <w:t>stopserv</w:t>
-            </w:r>
-            <w:proofErr w:type="spellEnd"/>
+              <w:t># ./bin/stopserv</w:t>
+            </w:r>
           </w:p>
           <w:p>
             <w:pPr>
@@ -10305,63 +9291,7 @@
               <w:rPr>
                 <w:rFonts w:ascii="Courier New" w:hAnsi="Courier New" w:cs="Courier New"/>
               </w:rPr>
-              <w:t xml:space="preserve"># </w:t>
-            </w:r>
-            <w:proofErr w:type="spellStart"/>
-            <w:r>
-              <w:rPr>
-                <w:rFonts w:ascii="Courier New" w:hAnsi="Courier New" w:cs="Courier New"/>
-              </w:rPr>
-              <w:t>ps</w:t>
-            </w:r>
-            <w:proofErr w:type="spellEnd"/>
-            <w:r>
-              <w:rPr>
-                <w:rFonts w:ascii="Courier New" w:hAnsi="Courier New" w:cs="Courier New"/>
-              </w:rPr>
-              <w:t xml:space="preserve"> -</w:t>
-            </w:r>
-            <w:proofErr w:type="spellStart"/>
-            <w:r>
-              <w:rPr>
-                <w:rFonts w:ascii="Courier New" w:hAnsi="Courier New" w:cs="Courier New"/>
-              </w:rPr>
-              <w:t>ef</w:t>
-            </w:r>
-            <w:proofErr w:type="spellEnd"/>
-            <w:r>
-              <w:rPr>
-                <w:rFonts w:ascii="Courier New" w:hAnsi="Courier New" w:cs="Courier New"/>
-              </w:rPr>
-              <w:t xml:space="preserve"> | </w:t>
-            </w:r>
-            <w:proofErr w:type="spellStart"/>
-            <w:r>
-              <w:rPr>
-                <w:rFonts w:ascii="Courier New" w:hAnsi="Courier New" w:cs="Courier New"/>
-              </w:rPr>
-              <w:t>grep</w:t>
-            </w:r>
-            <w:proofErr w:type="spellEnd"/>
-            <w:r>
-              <w:rPr>
-                <w:rFonts w:ascii="Courier New" w:hAnsi="Courier New" w:cs="Courier New"/>
-              </w:rPr>
-              <w:t xml:space="preserve"> '</w:t>
-            </w:r>
-            <w:proofErr w:type="spellStart"/>
-            <w:r>
-              <w:rPr>
-                <w:rFonts w:ascii="Courier New" w:hAnsi="Courier New" w:cs="Courier New"/>
-              </w:rPr>
-              <w:t>webservd</w:t>
-            </w:r>
-            <w:proofErr w:type="spellEnd"/>
-            <w:r>
-              <w:rPr>
-                <w:rFonts w:ascii="Courier New" w:hAnsi="Courier New" w:cs="Courier New"/>
-              </w:rPr>
-              <w:t>.*https-crossroads'</w:t>
+              <w:t># ps -ef | grep 'webservd.*https-crossroads'</w:t>
             </w:r>
           </w:p>
           <w:p>
@@ -10378,47 +9308,7 @@
                 <w:sz w:val="24"/>
                 <w:szCs w:val="24"/>
               </w:rPr>
-              <w:t>Ensure that there are not any "</w:t>
-            </w:r>
-            <w:proofErr w:type="spellStart"/>
-            <w:r>
-              <w:rPr>
-                <w:b/>
-                <w:bCs/>
-                <w:sz w:val="24"/>
-                <w:szCs w:val="24"/>
-              </w:rPr>
-              <w:t>webservd</w:t>
-            </w:r>
-            <w:proofErr w:type="spellEnd"/>
-            <w:r>
-              <w:rPr>
-                <w:b/>
-                <w:bCs/>
-                <w:sz w:val="24"/>
-                <w:szCs w:val="24"/>
-              </w:rPr>
-              <w:t xml:space="preserve">.*https-crossroads" processes running. </w:t>
-            </w:r>
-            <w:proofErr w:type="gramStart"/>
-            <w:r>
-              <w:rPr>
-                <w:b/>
-                <w:bCs/>
-                <w:sz w:val="24"/>
-                <w:szCs w:val="24"/>
-              </w:rPr>
-              <w:t>if</w:t>
-            </w:r>
-            <w:proofErr w:type="gramEnd"/>
-            <w:r>
-              <w:rPr>
-                <w:b/>
-                <w:bCs/>
-                <w:sz w:val="24"/>
-                <w:szCs w:val="24"/>
-              </w:rPr>
-              <w:t xml:space="preserve"> there are, gently kill them. Then start the web servers up:</w:t>
+              <w:t>Ensure that there are not any "webservd.*https-crossroads" processes running. if there are, gently kill them. Then start the web servers up:</w:t>
             </w:r>
           </w:p>
           <w:p>
@@ -10449,16 +9339,8 @@
               <w:rPr>
                 <w:rFonts w:ascii="Courier New" w:hAnsi="Courier New" w:cs="Courier New"/>
               </w:rPr>
-              <w:t># ./bin/</w:t>
-            </w:r>
-            <w:proofErr w:type="spellStart"/>
-            <w:r>
-              <w:rPr>
-                <w:rFonts w:ascii="Courier New" w:hAnsi="Courier New" w:cs="Courier New"/>
-              </w:rPr>
-              <w:t>startserv</w:t>
-            </w:r>
-            <w:proofErr w:type="spellEnd"/>
+              <w:t># ./bin/startserv</w:t>
+            </w:r>
           </w:p>
           <w:p>
             <w:pPr>
@@ -10568,21 +9450,12 @@
       <w:bookmarkStart w:id="365" w:name="_Toc333931146"/>
       <w:bookmarkStart w:id="366" w:name="_Toc393176830"/>
       <w:bookmarkStart w:id="367" w:name="_Toc395548642"/>
-      <w:proofErr w:type="spellStart"/>
       <w:r>
         <w:rPr>
           <w:sz w:val="28"/>
           <w:szCs w:val="28"/>
         </w:rPr>
-        <w:t>Backout</w:t>
-      </w:r>
-      <w:proofErr w:type="spellEnd"/>
-      <w:r>
-        <w:rPr>
-          <w:sz w:val="28"/>
-          <w:szCs w:val="28"/>
-        </w:rPr>
-        <w:t xml:space="preserve"> Procedure</w:t>
+        <w:t>Backout Procedure</w:t>
       </w:r>
       <w:bookmarkStart w:id="368" w:name="_Toc311351909"/>
       <w:bookmarkStart w:id="369" w:name="_Toc311359707"/>
@@ -10660,21 +9533,7 @@
         <w:rPr>
           <w:szCs w:val="24"/>
         </w:rPr>
-        <w:t xml:space="preserve">To completely </w:t>
-      </w:r>
-      <w:proofErr w:type="spellStart"/>
-      <w:r>
-        <w:rPr>
-          <w:szCs w:val="24"/>
-        </w:rPr>
-        <w:t>backout</w:t>
-      </w:r>
-      <w:proofErr w:type="spellEnd"/>
-      <w:r>
-        <w:rPr>
-          <w:szCs w:val="24"/>
-        </w:rPr>
-        <w:t xml:space="preserve"> this release, perform the following:</w:t>
+        <w:t>To completely backout this release, perform the following:</w:t>
       </w:r>
     </w:p>
     <w:p>
@@ -10706,7 +9565,6 @@
         </w:rPr>
         <w:t>./</w:t>
       </w:r>
-      <w:proofErr w:type="spellStart"/>
       <w:r>
         <w:rPr>
           <w:rFonts w:cs="Arial"/>
@@ -10734,32 +9592,13 @@
         </w:rPr>
         <w:t>backout</w:t>
       </w:r>
-      <w:proofErr w:type="spellEnd"/>
       <w:r>
         <w:rPr>
           <w:rFonts w:cs="Arial"/>
           <w:sz w:val="24"/>
           <w:szCs w:val="24"/>
         </w:rPr>
-        <w:t xml:space="preserve"> from the </w:t>
-      </w:r>
-      <w:proofErr w:type="spellStart"/>
-      <w:r>
-        <w:rPr>
-          <w:rFonts w:cs="Arial"/>
-          <w:sz w:val="24"/>
-          <w:szCs w:val="24"/>
-        </w:rPr>
-        <w:t>cgi</w:t>
-      </w:r>
-      <w:proofErr w:type="spellEnd"/>
-      <w:r>
-        <w:rPr>
-          <w:rFonts w:cs="Arial"/>
-          <w:sz w:val="24"/>
-          <w:szCs w:val="24"/>
-        </w:rPr>
-        <w:t>-bin directory</w:t>
+        <w:t xml:space="preserve"> from the cgi-bin directory</w:t>
       </w:r>
     </w:p>
     <w:p>
@@ -10792,7 +9631,6 @@
         </w:rPr>
         <w:t xml:space="preserve">./runSqlRunner.sh </w:t>
       </w:r>
-      <w:proofErr w:type="spellStart"/>
       <w:r>
         <w:rPr>
           <w:rFonts w:cs="Arial"/>
@@ -10811,7 +9649,6 @@
         </w:rPr>
         <w:t>.backout.sql</w:t>
       </w:r>
-      <w:proofErr w:type="spellEnd"/>
     </w:p>
     <w:p>
       <w:pPr>
@@ -10832,25 +9669,7 @@
           <w:sz w:val="24"/>
           <w:szCs w:val="24"/>
         </w:rPr>
-        <w:t xml:space="preserve">Restore the </w:t>
-      </w:r>
-      <w:proofErr w:type="spellStart"/>
-      <w:r>
-        <w:rPr>
-          <w:rFonts w:cs="Arial"/>
-          <w:sz w:val="24"/>
-          <w:szCs w:val="24"/>
-        </w:rPr>
-        <w:t>httpd.conf</w:t>
-      </w:r>
-      <w:proofErr w:type="spellEnd"/>
-      <w:r>
-        <w:rPr>
-          <w:rFonts w:cs="Arial"/>
-          <w:sz w:val="24"/>
-          <w:szCs w:val="24"/>
-        </w:rPr>
-        <w:t xml:space="preserve"> file from backup and restart the proxy servers.</w:t>
+        <w:t>Restore the httpd.conf file from backup and restart the proxy servers.</w:t>
       </w:r>
     </w:p>
     <w:p>
@@ -11064,6 +9883,9 @@
       </w:r>
       <w:bookmarkEnd w:id="461"/>
       <w:bookmarkEnd w:id="462"/>
+      <w:r>
+        <w:t xml:space="preserve"> and Non Syniverse Company</w:t>
+      </w:r>
     </w:p>
     <w:p>
       <w:pPr>
@@ -11094,15 +9916,30 @@
         <w:pStyle w:val="text"/>
       </w:pPr>
       <w:r>
+        <w:t xml:space="preserve">Verify that </w:t>
+      </w:r>
+    </w:p>
+    <w:p>
+      <w:pPr>
+        <w:pStyle w:val="text"/>
+        <w:numPr>
+          <w:ilvl w:val="0"/>
+          <w:numId w:val="49"/>
+        </w:numPr>
+      </w:pPr>
+      <w:r>
+        <w:rPr>
+          <w:lang w:eastAsia="zh-CN"/>
+        </w:rPr>
         <w:lastRenderedPageBreak/>
-        <w:t xml:space="preserve">Verify that </w:t>
+        <w:t>T</w:t>
       </w:r>
       <w:r>
         <w:rPr>
           <w:rFonts w:hint="eastAsia"/>
           <w:lang w:eastAsia="zh-CN"/>
         </w:rPr>
-        <w:t xml:space="preserve">the </w:t>
+        <w:t xml:space="preserve">he </w:t>
       </w:r>
       <w:r>
         <w:t>company permission</w:t>
@@ -11143,6 +9980,170 @@
       <w:r>
         <w:t xml:space="preserve"> and assigned to Syniverse.</w:t>
       </w:r>
+    </w:p>
+    <w:p>
+      <w:pPr>
+        <w:pStyle w:val="text"/>
+        <w:numPr>
+          <w:ilvl w:val="0"/>
+          <w:numId w:val="49"/>
+        </w:numPr>
+      </w:pPr>
+      <w:r>
+        <w:rPr>
+          <w:b/>
+          <w:noProof/>
+        </w:rPr>
+        <w:t>Diameter (requires Visibility Diameter Option)</w:t>
+      </w:r>
+      <w:r>
+        <w:rPr>
+          <w:noProof/>
+        </w:rPr>
+        <w:t xml:space="preserve"> is enabled only if </w:t>
+      </w:r>
+      <w:r>
+        <w:rPr>
+          <w:b/>
+          <w:noProof/>
+        </w:rPr>
+        <w:t>Diameter Option</w:t>
+      </w:r>
+      <w:r>
+        <w:rPr>
+          <w:noProof/>
+        </w:rPr>
+        <w:t xml:space="preserve"> is </w:t>
+      </w:r>
+      <w:r>
+        <w:rPr>
+          <w:rFonts w:hint="eastAsia"/>
+          <w:noProof/>
+          <w:lang w:eastAsia="zh-CN"/>
+        </w:rPr>
+        <w:t>checked</w:t>
+      </w:r>
+      <w:r>
+        <w:rPr>
+          <w:noProof/>
+        </w:rPr>
+        <w:t>.</w:t>
+      </w:r>
+    </w:p>
+    <w:p>
+      <w:pPr>
+        <w:pStyle w:val="text"/>
+        <w:rPr>
+          <w:noProof/>
+          <w:lang w:eastAsia="zh-CN"/>
+        </w:rPr>
+      </w:pPr>
+      <w:r>
+        <w:rPr>
+          <w:noProof/>
+          <w:lang w:eastAsia="zh-CN"/>
+        </w:rPr>
+        <w:t>T</w:t>
+      </w:r>
+      <w:r>
+        <w:rPr>
+          <w:noProof/>
+          <w:lang w:eastAsia="zh-CN"/>
+        </w:rPr>
+        <w:t xml:space="preserve">he company permission </w:t>
+      </w:r>
+      <w:r>
+        <w:rPr>
+          <w:b/>
+          <w:noProof/>
+        </w:rPr>
+        <w:t>Diameter (requires Visibility Diameter Option)</w:t>
+      </w:r>
+      <w:r>
+        <w:rPr>
+          <w:noProof/>
+        </w:rPr>
+        <w:t xml:space="preserve"> </w:t>
+      </w:r>
+      <w:r>
+        <w:rPr>
+          <w:noProof/>
+          <w:lang w:eastAsia="zh-CN"/>
+        </w:rPr>
+        <w:t xml:space="preserve"> is granted to Syniverse company</w:t>
+      </w:r>
+      <w:r>
+        <w:rPr>
+          <w:noProof/>
+          <w:lang w:eastAsia="zh-CN"/>
+        </w:rPr>
+        <w:t xml:space="preserve"> by default</w:t>
+      </w:r>
+    </w:p>
+    <w:p>
+      <w:pPr>
+        <w:pStyle w:val="text"/>
+      </w:pPr>
+      <w:r>
+        <w:rPr>
+          <w:noProof/>
+          <w:lang w:eastAsia="zh-CN"/>
+        </w:rPr>
+        <w:t xml:space="preserve">The company permission </w:t>
+      </w:r>
+      <w:r>
+        <w:rPr>
+          <w:b/>
+          <w:noProof/>
+        </w:rPr>
+        <w:t>Diameter (requires Visibility Diameter Option)</w:t>
+      </w:r>
+      <w:r>
+        <w:rPr>
+          <w:noProof/>
+        </w:rPr>
+        <w:t xml:space="preserve"> </w:t>
+      </w:r>
+      <w:r>
+        <w:rPr>
+          <w:noProof/>
+          <w:lang w:eastAsia="zh-CN"/>
+        </w:rPr>
+        <w:t xml:space="preserve"> is </w:t>
+      </w:r>
+      <w:r>
+        <w:rPr>
+          <w:noProof/>
+          <w:lang w:eastAsia="zh-CN"/>
+        </w:rPr>
+        <w:t xml:space="preserve">NOT </w:t>
+      </w:r>
+      <w:r>
+        <w:rPr>
+          <w:noProof/>
+          <w:lang w:eastAsia="zh-CN"/>
+        </w:rPr>
+        <w:t xml:space="preserve">granted to </w:t>
+      </w:r>
+      <w:r>
+        <w:rPr>
+          <w:noProof/>
+          <w:lang w:eastAsia="zh-CN"/>
+        </w:rPr>
+        <w:t xml:space="preserve">Non </w:t>
+      </w:r>
+      <w:r>
+        <w:rPr>
+          <w:noProof/>
+          <w:lang w:eastAsia="zh-CN"/>
+        </w:rPr>
+        <w:t>Syniverse company by default</w:t>
+      </w:r>
+    </w:p>
+    <w:p>
+      <w:pPr>
+        <w:pStyle w:val="text"/>
+      </w:pPr>
     </w:p>
     <w:p>
       <w:pPr>
@@ -11219,6 +10220,9 @@
       </w:r>
       <w:bookmarkEnd w:id="463"/>
       <w:bookmarkEnd w:id="464"/>
+      <w:r>
+        <w:t xml:space="preserve"> and Non Syniverse User</w:t>
+      </w:r>
     </w:p>
     <w:p>
       <w:pPr>
@@ -11244,12 +10248,25 @@
         <w:rPr>
           <w:noProof/>
         </w:rPr>
-        <w:t>For a Syniverse User, please assign all these user permissions OR pick a user who already h</w:t>
+        <w:lastRenderedPageBreak/>
+        <w:t>For a Syniverse User</w:t>
       </w:r>
       <w:r>
         <w:rPr>
           <w:noProof/>
         </w:rPr>
+        <w:t xml:space="preserve"> or Non Syniverse User</w:t>
+      </w:r>
+      <w:r>
+        <w:rPr>
+          <w:noProof/>
+        </w:rPr>
+        <w:t>, please assign all these user permissions OR pick a user who already h</w:t>
+      </w:r>
+      <w:r>
+        <w:rPr>
+          <w:noProof/>
+        </w:rPr>
         <w:t>ave the red marked permissions</w:t>
       </w:r>
       <w:r>
@@ -11261,38 +10278,124 @@
     </w:p>
     <w:p>
       <w:pPr>
+        <w:rPr>
+          <w:noProof/>
+        </w:rPr>
+      </w:pPr>
+      <w:r>
+        <w:rPr>
+          <w:noProof/>
+        </w:rPr>
+        <w:t>The red marked permission “</w:t>
+      </w:r>
+      <w:r>
         <w:rPr>
           <w:noProof/>
           <w:lang w:eastAsia="zh-CN"/>
         </w:rPr>
-      </w:pPr>
-    </w:p>
-    <w:p>
-      <w:pPr>
-        <w:rPr>
-          <w:noProof/>
-        </w:rPr>
-      </w:pPr>
-    </w:p>
-    <w:p>
-      <w:pPr>
-        <w:rPr>
-          <w:noProof/>
-        </w:rPr>
-      </w:pPr>
-    </w:p>
-    <w:p>
-      <w:pPr>
-        <w:rPr>
-          <w:noProof/>
-        </w:rPr>
-      </w:pPr>
+        <w:t>Alert</w:t>
+      </w:r>
       <w:r>
         <w:rPr>
           <w:noProof/>
           <w:lang w:eastAsia="zh-CN"/>
         </w:rPr>
-        <w:lastRenderedPageBreak/>
+        <w:t xml:space="preserve"> </w:t>
+      </w:r>
+      <w:r>
+        <w:rPr>
+          <w:rFonts w:hint="eastAsia"/>
+          <w:noProof/>
+          <w:lang w:eastAsia="zh-CN"/>
+        </w:rPr>
+        <w:t xml:space="preserve"> Po</w:t>
+      </w:r>
+      <w:r>
+        <w:rPr>
+          <w:noProof/>
+          <w:lang w:eastAsia="zh-CN"/>
+        </w:rPr>
+        <w:t>d</w:t>
+      </w:r>
+      <w:r>
+        <w:rPr>
+          <w:noProof/>
+        </w:rPr>
+        <w:t xml:space="preserve">” and “Heat Map Pod” under </w:t>
+      </w:r>
+      <w:r>
+        <w:rPr>
+          <w:b/>
+          <w:noProof/>
+        </w:rPr>
+        <w:t>“</w:t>
+      </w:r>
+      <w:r>
+        <w:rPr>
+          <w:b/>
+          <w:noProof/>
+        </w:rPr>
+        <w:t>VisProactive - Diameter</w:t>
+      </w:r>
+      <w:r>
+        <w:rPr>
+          <w:b/>
+          <w:noProof/>
+        </w:rPr>
+        <w:t>”</w:t>
+      </w:r>
+      <w:r>
+        <w:rPr>
+          <w:noProof/>
+        </w:rPr>
+        <w:t xml:space="preserve">  will bring “</w:t>
+      </w:r>
+      <w:r>
+        <w:rPr>
+          <w:noProof/>
+        </w:rPr>
+        <w:t>Alert</w:t>
+      </w:r>
+      <w:r>
+        <w:rPr>
+          <w:noProof/>
+        </w:rPr>
+        <w:t xml:space="preserve"> Pod” and “Heat Map Pod” link respectively</w:t>
+      </w:r>
+    </w:p>
+    <w:p>
+      <w:pPr>
+        <w:rPr>
+          <w:noProof/>
+          <w:lang w:eastAsia="zh-CN"/>
+        </w:rPr>
+      </w:pPr>
+    </w:p>
+    <w:p>
+      <w:pPr>
+        <w:rPr>
+          <w:noProof/>
+        </w:rPr>
+      </w:pPr>
+    </w:p>
+    <w:p>
+      <w:pPr>
+        <w:rPr>
+          <w:noProof/>
+        </w:rPr>
+      </w:pPr>
+    </w:p>
+    <w:p>
+      <w:pPr>
+        <w:rPr>
+          <w:noProof/>
+        </w:rPr>
+      </w:pPr>
+      <w:r>
+        <w:rPr>
+          <w:noProof/>
+          <w:lang w:eastAsia="zh-CN"/>
+        </w:rPr>
         <w:drawing>
           <wp:inline distT="0" distB="0" distL="0" distR="0" wp14:anchorId="720A820D" wp14:editId="182C2882">
             <wp:extent cx="5486400" cy="2705100"/>
@@ -11343,13 +10446,8 @@
           <w:noProof/>
         </w:rPr>
       </w:pPr>
-    </w:p>
-    <w:p>
-      <w:pPr>
-        <w:rPr>
-          <w:noProof/>
-        </w:rPr>
-      </w:pPr>
+      <w:bookmarkStart w:id="465" w:name="_GoBack"/>
+      <w:bookmarkEnd w:id="465"/>
     </w:p>
     <w:p>
       <w:pPr>
@@ -11445,626 +10543,6 @@
     </w:p>
     <w:p>
       <w:pPr>
-        <w:rPr>
-          <w:noProof/>
-        </w:rPr>
-      </w:pPr>
-    </w:p>
-    <w:p>
-      <w:pPr>
-        <w:pStyle w:val="Heading3"/>
-        <w:numPr>
-          <w:ilvl w:val="0"/>
-          <w:numId w:val="45"/>
-        </w:numPr>
-        <w:tabs>
-          <w:tab w:val="clear" w:pos="1080"/>
-        </w:tabs>
-        <w:spacing w:before="240" w:after="60"/>
-      </w:pPr>
-      <w:bookmarkStart w:id="465" w:name="_Toc393176835"/>
-      <w:bookmarkStart w:id="466" w:name="_Toc395548647"/>
-      <w:r>
-        <w:t>Customer Test Company</w:t>
-      </w:r>
-      <w:bookmarkEnd w:id="465"/>
-      <w:bookmarkEnd w:id="466"/>
-    </w:p>
-    <w:p>
-      <w:pPr>
-        <w:rPr>
-          <w:noProof/>
-        </w:rPr>
-      </w:pPr>
-    </w:p>
-    <w:p>
-      <w:pPr>
-        <w:rPr>
-          <w:noProof/>
-        </w:rPr>
-      </w:pPr>
-      <w:r>
-        <w:rPr>
-          <w:noProof/>
-        </w:rPr>
-        <w:t xml:space="preserve">For a Non-Syniverse Test Company , please </w:t>
-      </w:r>
-      <w:r>
-        <w:rPr>
-          <w:noProof/>
-        </w:rPr>
-        <w:t xml:space="preserve">ensure that </w:t>
-      </w:r>
-      <w:r>
-        <w:rPr>
-          <w:b/>
-          <w:noProof/>
-        </w:rPr>
-        <w:t>Diameter (requires Visibility Diameter Option)</w:t>
-      </w:r>
-      <w:r>
-        <w:rPr>
-          <w:noProof/>
-        </w:rPr>
-        <w:t xml:space="preserve"> is enabled only if </w:t>
-      </w:r>
-      <w:r>
-        <w:rPr>
-          <w:b/>
-          <w:noProof/>
-        </w:rPr>
-        <w:t>Diameter Option</w:t>
-      </w:r>
-      <w:r>
-        <w:rPr>
-          <w:noProof/>
-        </w:rPr>
-        <w:t xml:space="preserve"> is </w:t>
-      </w:r>
-      <w:r>
-        <w:rPr>
-          <w:rFonts w:hint="eastAsia"/>
-          <w:noProof/>
-          <w:lang w:eastAsia="zh-CN"/>
-        </w:rPr>
-        <w:t>checked</w:t>
-      </w:r>
-      <w:r>
-        <w:rPr>
-          <w:noProof/>
-        </w:rPr>
-        <w:t xml:space="preserve">. </w:t>
-      </w:r>
-    </w:p>
-    <w:p>
-      <w:pPr>
-        <w:rPr>
-          <w:noProof/>
-          <w:lang w:eastAsia="zh-CN"/>
-        </w:rPr>
-      </w:pPr>
-      <w:r>
-        <w:rPr>
-          <w:noProof/>
-        </w:rPr>
-        <w:t>C</w:t>
-      </w:r>
-      <w:r>
-        <w:rPr>
-          <w:noProof/>
-        </w:rPr>
-        <w:t xml:space="preserve">heck </w:t>
-      </w:r>
-      <w:r>
-        <w:rPr>
-          <w:b/>
-          <w:noProof/>
-        </w:rPr>
-        <w:t>Diameter (requires Visibility Diameter Option)</w:t>
-      </w:r>
-      <w:r>
-        <w:rPr>
-          <w:noProof/>
-        </w:rPr>
-        <w:t xml:space="preserve"> </w:t>
-      </w:r>
-      <w:r>
-        <w:rPr>
-          <w:noProof/>
-        </w:rPr>
-        <w:t>and click Continue</w:t>
-      </w:r>
-      <w:r>
-        <w:rPr>
-          <w:noProof/>
-        </w:rPr>
-        <w:t xml:space="preserve"> button on the bottom</w:t>
-      </w:r>
-    </w:p>
-    <w:p>
-      <w:pPr>
-        <w:rPr>
-          <w:noProof/>
-          <w:lang w:eastAsia="zh-CN"/>
-        </w:rPr>
-      </w:pPr>
-      <w:r>
-        <w:rPr>
-          <w:noProof/>
-          <w:lang w:eastAsia="zh-CN"/>
-        </w:rPr>
-        <w:lastRenderedPageBreak/>
-        <w:drawing>
-          <wp:inline distT="0" distB="0" distL="0" distR="0" wp14:anchorId="464784F5" wp14:editId="40C47808">
-            <wp:extent cx="5486400" cy="4481195"/>
-            <wp:effectExtent l="0" t="0" r="0" b="0"/>
-            <wp:docPr id="4" name="Picture 4"/>
-            <wp:cNvGraphicFramePr>
-              <a:graphicFrameLocks xmlns:a="http://schemas.openxmlformats.org/drawingml/2006/main" noChangeAspect="1"/>
-            </wp:cNvGraphicFramePr>
-            <a:graphic xmlns:a="http://schemas.openxmlformats.org/drawingml/2006/main">
-              <a:graphicData uri="http://schemas.openxmlformats.org/drawingml/2006/picture">
-                <pic:pic xmlns:pic="http://schemas.openxmlformats.org/drawingml/2006/picture">
-                  <pic:nvPicPr>
-                    <pic:cNvPr id="0" name=""/>
-                    <pic:cNvPicPr/>
-                  </pic:nvPicPr>
-                  <pic:blipFill>
-                    <a:blip r:embed="rId22"/>
-                    <a:stretch>
-                      <a:fillRect/>
-                    </a:stretch>
-                  </pic:blipFill>
-                  <pic:spPr>
-                    <a:xfrm>
-                      <a:off x="0" y="0"/>
-                      <a:ext cx="5486400" cy="4481195"/>
-                    </a:xfrm>
-                    <a:prstGeom prst="rect">
-                      <a:avLst/>
-                    </a:prstGeom>
-                  </pic:spPr>
-                </pic:pic>
-              </a:graphicData>
-            </a:graphic>
-          </wp:inline>
-        </w:drawing>
-      </w:r>
-    </w:p>
-    <w:p>
-      <w:pPr>
-        <w:rPr>
-          <w:noProof/>
-          <w:lang w:eastAsia="zh-CN"/>
-        </w:rPr>
-      </w:pPr>
-    </w:p>
-    <w:p>
-      <w:pPr>
-        <w:rPr>
-          <w:noProof/>
-          <w:lang w:eastAsia="zh-CN"/>
-        </w:rPr>
-      </w:pPr>
-      <w:r>
-        <w:rPr>
-          <w:noProof/>
-          <w:lang w:eastAsia="zh-CN"/>
-        </w:rPr>
-        <w:lastRenderedPageBreak/>
-        <w:drawing>
-          <wp:inline distT="0" distB="0" distL="0" distR="0" wp14:anchorId="07667C91" wp14:editId="01C56BC5">
-            <wp:extent cx="5486400" cy="4495800"/>
-            <wp:effectExtent l="0" t="0" r="0" b="0"/>
-            <wp:docPr id="5" name="Picture 5"/>
-            <wp:cNvGraphicFramePr>
-              <a:graphicFrameLocks xmlns:a="http://schemas.openxmlformats.org/drawingml/2006/main" noChangeAspect="1"/>
-            </wp:cNvGraphicFramePr>
-            <a:graphic xmlns:a="http://schemas.openxmlformats.org/drawingml/2006/main">
-              <a:graphicData uri="http://schemas.openxmlformats.org/drawingml/2006/picture">
-                <pic:pic xmlns:pic="http://schemas.openxmlformats.org/drawingml/2006/picture">
-                  <pic:nvPicPr>
-                    <pic:cNvPr id="0" name=""/>
-                    <pic:cNvPicPr/>
-                  </pic:nvPicPr>
-                  <pic:blipFill>
-                    <a:blip r:embed="rId23"/>
-                    <a:stretch>
-                      <a:fillRect/>
-                    </a:stretch>
-                  </pic:blipFill>
-                  <pic:spPr>
-                    <a:xfrm>
-                      <a:off x="0" y="0"/>
-                      <a:ext cx="5486400" cy="4495800"/>
-                    </a:xfrm>
-                    <a:prstGeom prst="rect">
-                      <a:avLst/>
-                    </a:prstGeom>
-                  </pic:spPr>
-                </pic:pic>
-              </a:graphicData>
-            </a:graphic>
-          </wp:inline>
-        </w:drawing>
-      </w:r>
-    </w:p>
-    <w:p>
-      <w:pPr>
-        <w:rPr>
-          <w:noProof/>
-        </w:rPr>
-      </w:pPr>
-    </w:p>
-    <w:p>
-      <w:pPr>
-        <w:pStyle w:val="Heading3"/>
-        <w:numPr>
-          <w:ilvl w:val="0"/>
-          <w:numId w:val="45"/>
-        </w:numPr>
-        <w:tabs>
-          <w:tab w:val="clear" w:pos="1080"/>
-        </w:tabs>
-        <w:spacing w:before="240" w:after="60"/>
-      </w:pPr>
-      <w:bookmarkStart w:id="467" w:name="_Toc393176836"/>
-      <w:bookmarkStart w:id="468" w:name="_Toc395548648"/>
-      <w:r>
-        <w:t>Customer Test Company User</w:t>
-      </w:r>
-      <w:bookmarkEnd w:id="467"/>
-      <w:bookmarkEnd w:id="468"/>
-    </w:p>
-    <w:p>
-      <w:pPr>
-        <w:rPr>
-          <w:noProof/>
-        </w:rPr>
-      </w:pPr>
-    </w:p>
-    <w:p>
-      <w:pPr>
-        <w:rPr>
-          <w:noProof/>
-        </w:rPr>
-      </w:pPr>
-      <w:r>
-        <w:rPr>
-          <w:noProof/>
-        </w:rPr>
-        <w:t xml:space="preserve">Assign these user permission to the above test company User. </w:t>
-      </w:r>
-    </w:p>
-    <w:p>
-      <w:pPr>
-        <w:rPr>
-          <w:noProof/>
-        </w:rPr>
-      </w:pPr>
-      <w:r>
-        <w:rPr>
-          <w:noProof/>
-        </w:rPr>
-        <w:t>The red marked permission “</w:t>
-      </w:r>
-      <w:r>
-        <w:rPr>
-          <w:rFonts w:hint="eastAsia"/>
-          <w:noProof/>
-          <w:lang w:eastAsia="zh-CN"/>
-        </w:rPr>
-        <w:t xml:space="preserve">Alarm Pod </w:t>
-      </w:r>
-      <w:r>
-        <w:rPr>
-          <w:noProof/>
-          <w:lang w:eastAsia="zh-CN"/>
-        </w:rPr>
-        <w:t>View</w:t>
-      </w:r>
-      <w:r>
-        <w:rPr>
-          <w:noProof/>
-        </w:rPr>
-        <w:t>”</w:t>
-      </w:r>
-      <w:r>
-        <w:rPr>
-          <w:noProof/>
-        </w:rPr>
-        <w:t xml:space="preserve"> and “</w:t>
-      </w:r>
-      <w:r>
-        <w:rPr>
-          <w:noProof/>
-        </w:rPr>
-        <w:t>Heat Map Pod</w:t>
-      </w:r>
-      <w:r>
-        <w:rPr>
-          <w:noProof/>
-        </w:rPr>
-        <w:t>”</w:t>
-      </w:r>
-      <w:r>
-        <w:rPr>
-          <w:noProof/>
-        </w:rPr>
-        <w:t xml:space="preserve"> </w:t>
-      </w:r>
-      <w:r>
-        <w:rPr>
-          <w:noProof/>
-        </w:rPr>
-        <w:t xml:space="preserve">under </w:t>
-      </w:r>
-      <w:r>
-        <w:rPr>
-          <w:b/>
-          <w:noProof/>
-        </w:rPr>
-        <w:t>“</w:t>
-      </w:r>
-      <w:r>
-        <w:rPr>
-          <w:b/>
-          <w:noProof/>
-        </w:rPr>
-        <w:t>VisProactive - Diameter</w:t>
-      </w:r>
-      <w:r>
-        <w:rPr>
-          <w:b/>
-          <w:noProof/>
-        </w:rPr>
-        <w:t>”</w:t>
-      </w:r>
-      <w:r>
-        <w:rPr>
-          <w:noProof/>
-        </w:rPr>
-        <w:t xml:space="preserve">  </w:t>
-      </w:r>
-      <w:r>
-        <w:rPr>
-          <w:noProof/>
-        </w:rPr>
-        <w:t xml:space="preserve">will bring </w:t>
-      </w:r>
-      <w:r>
-        <w:rPr>
-          <w:noProof/>
-        </w:rPr>
-        <w:t>“</w:t>
-      </w:r>
-      <w:r>
-        <w:rPr>
-          <w:noProof/>
-        </w:rPr>
-        <w:t>Alarm Pod</w:t>
-      </w:r>
-      <w:r>
-        <w:rPr>
-          <w:noProof/>
-        </w:rPr>
-        <w:t>”</w:t>
-      </w:r>
-      <w:r>
-        <w:rPr>
-          <w:noProof/>
-        </w:rPr>
-        <w:t xml:space="preserve"> and “Heat Map Pod” </w:t>
-      </w:r>
-      <w:r>
-        <w:rPr>
-          <w:noProof/>
-        </w:rPr>
-        <w:t xml:space="preserve">link </w:t>
-      </w:r>
-      <w:r>
-        <w:rPr>
-          <w:noProof/>
-        </w:rPr>
-        <w:t>respectively</w:t>
-      </w:r>
-      <w:r>
-        <w:rPr>
-          <w:noProof/>
-        </w:rPr>
-        <w:t>, and  “Alarm Pod Update”</w:t>
-      </w:r>
-      <w:r>
-        <w:rPr>
-          <w:noProof/>
-        </w:rPr>
-        <w:t xml:space="preserve"> brings up no link</w:t>
-      </w:r>
-    </w:p>
-    <w:p>
-      <w:pPr>
-        <w:rPr>
-          <w:noProof/>
-        </w:rPr>
-      </w:pPr>
-    </w:p>
-    <w:p>
-      <w:pPr>
-        <w:rPr>
-          <w:noProof/>
-        </w:rPr>
-      </w:pPr>
-      <w:r>
-        <w:rPr>
-          <w:noProof/>
-          <w:lang w:eastAsia="zh-CN"/>
-        </w:rPr>
-        <w:lastRenderedPageBreak/>
-        <w:drawing>
-          <wp:inline distT="0" distB="0" distL="0" distR="0" wp14:anchorId="4F3FE4E7" wp14:editId="613D465C">
-            <wp:extent cx="5486400" cy="3721735"/>
-            <wp:effectExtent l="0" t="0" r="0" b="0"/>
-            <wp:docPr id="9" name="Picture 9"/>
-            <wp:cNvGraphicFramePr>
-              <a:graphicFrameLocks xmlns:a="http://schemas.openxmlformats.org/drawingml/2006/main" noChangeAspect="1"/>
-            </wp:cNvGraphicFramePr>
-            <a:graphic xmlns:a="http://schemas.openxmlformats.org/drawingml/2006/main">
-              <a:graphicData uri="http://schemas.openxmlformats.org/drawingml/2006/picture">
-                <pic:pic xmlns:pic="http://schemas.openxmlformats.org/drawingml/2006/picture">
-                  <pic:nvPicPr>
-                    <pic:cNvPr id="0" name=""/>
-                    <pic:cNvPicPr/>
-                  </pic:nvPicPr>
-                  <pic:blipFill>
-                    <a:blip r:embed="rId24"/>
-                    <a:stretch>
-                      <a:fillRect/>
-                    </a:stretch>
-                  </pic:blipFill>
-                  <pic:spPr>
-                    <a:xfrm>
-                      <a:off x="0" y="0"/>
-                      <a:ext cx="5486400" cy="3721735"/>
-                    </a:xfrm>
-                    <a:prstGeom prst="rect">
-                      <a:avLst/>
-                    </a:prstGeom>
-                  </pic:spPr>
-                </pic:pic>
-              </a:graphicData>
-            </a:graphic>
-          </wp:inline>
-        </w:drawing>
-      </w:r>
-      <w:bookmarkStart w:id="469" w:name="_GoBack"/>
-      <w:bookmarkEnd w:id="469"/>
-    </w:p>
-    <w:p>
-      <w:pPr>
-        <w:rPr>
-          <w:noProof/>
-        </w:rPr>
-      </w:pPr>
-    </w:p>
-    <w:p>
-      <w:pPr>
-        <w:rPr>
-          <w:noProof/>
-        </w:rPr>
-      </w:pPr>
-    </w:p>
-    <w:p>
-      <w:pPr>
-        <w:rPr>
-          <w:noProof/>
-        </w:rPr>
-      </w:pPr>
-      <w:r>
-        <w:rPr>
-          <w:noProof/>
-        </w:rPr>
-        <w:t xml:space="preserve">This user should see these links under </w:t>
-      </w:r>
-      <w:r>
-        <w:rPr>
-          <w:rFonts w:hint="eastAsia"/>
-          <w:b/>
-          <w:noProof/>
-          <w:lang w:eastAsia="zh-CN"/>
-        </w:rPr>
-        <w:t>Visibility</w:t>
-      </w:r>
-      <w:r>
-        <w:rPr>
-          <w:noProof/>
-        </w:rPr>
-        <w:t xml:space="preserve"> tab. </w:t>
-      </w:r>
-      <w:r>
-        <w:rPr>
-          <w:noProof/>
-        </w:rPr>
-        <w:t xml:space="preserve"> Logically all the links should be clicked and verified if they are showing properly or not.</w:t>
-      </w:r>
-    </w:p>
-    <w:p>
-      <w:pPr>
-        <w:rPr>
-          <w:noProof/>
-        </w:rPr>
-      </w:pPr>
-    </w:p>
-    <w:p>
-      <w:pPr>
-        <w:rPr>
-          <w:noProof/>
-        </w:rPr>
-      </w:pPr>
-    </w:p>
-    <w:p>
-      <w:pPr>
-        <w:rPr>
-          <w:noProof/>
-        </w:rPr>
-      </w:pPr>
-      <w:r>
-        <w:rPr>
-          <w:noProof/>
-          <w:lang w:eastAsia="zh-CN"/>
-        </w:rPr>
-        <w:drawing>
-          <wp:inline distT="0" distB="0" distL="0" distR="0" wp14:anchorId="2610F2AB" wp14:editId="733A3EA5">
-            <wp:extent cx="5486400" cy="2884805"/>
-            <wp:effectExtent l="0" t="0" r="0" b="0"/>
-            <wp:docPr id="12" name="Picture 12"/>
-            <wp:cNvGraphicFramePr>
-              <a:graphicFrameLocks xmlns:a="http://schemas.openxmlformats.org/drawingml/2006/main" noChangeAspect="1"/>
-            </wp:cNvGraphicFramePr>
-            <a:graphic xmlns:a="http://schemas.openxmlformats.org/drawingml/2006/main">
-              <a:graphicData uri="http://schemas.openxmlformats.org/drawingml/2006/picture">
-                <pic:pic xmlns:pic="http://schemas.openxmlformats.org/drawingml/2006/picture">
-                  <pic:nvPicPr>
-                    <pic:cNvPr id="0" name=""/>
-                    <pic:cNvPicPr/>
-                  </pic:nvPicPr>
-                  <pic:blipFill>
-                    <a:blip r:embed="rId25"/>
-                    <a:stretch>
-                      <a:fillRect/>
-                    </a:stretch>
-                  </pic:blipFill>
-                  <pic:spPr>
-                    <a:xfrm>
-                      <a:off x="0" y="0"/>
-                      <a:ext cx="5486400" cy="2884805"/>
-                    </a:xfrm>
-                    <a:prstGeom prst="rect">
-                      <a:avLst/>
-                    </a:prstGeom>
-                  </pic:spPr>
-                </pic:pic>
-              </a:graphicData>
-            </a:graphic>
-          </wp:inline>
-        </w:drawing>
-      </w:r>
-    </w:p>
-    <w:p>
-      <w:pPr>
-        <w:rPr>
-          <w:noProof/>
-        </w:rPr>
-      </w:pPr>
-    </w:p>
-    <w:p>
-      <w:pPr>
-        <w:rPr>
-          <w:noProof/>
-        </w:rPr>
-      </w:pPr>
-    </w:p>
-    <w:p>
-      <w:pPr>
         <w:pStyle w:val="Heading1"/>
         <w:numPr>
           <w:ilvl w:val="0"/>
@@ -12076,8 +10554,8 @@
           <w:szCs w:val="28"/>
         </w:rPr>
       </w:pPr>
-      <w:bookmarkStart w:id="470" w:name="_Toc393176837"/>
-      <w:bookmarkStart w:id="471" w:name="_Toc395548649"/>
+      <w:bookmarkStart w:id="466" w:name="_Toc393176837"/>
+      <w:bookmarkStart w:id="467" w:name="_Toc395548649"/>
       <w:bookmarkEnd w:id="448"/>
       <w:bookmarkEnd w:id="449"/>
       <w:bookmarkEnd w:id="450"/>
@@ -12131,8 +10609,8 @@
       <w:bookmarkEnd w:id="445"/>
       <w:bookmarkEnd w:id="446"/>
       <w:bookmarkEnd w:id="447"/>
-      <w:bookmarkEnd w:id="470"/>
-      <w:bookmarkEnd w:id="471"/>
+      <w:bookmarkEnd w:id="466"/>
+      <w:bookmarkEnd w:id="467"/>
     </w:p>
     <w:p>
       <w:pPr>
@@ -12181,7 +10659,7 @@
       </w:pPr>
     </w:p>
     <w:sectPr>
-      <w:footerReference w:type="default" r:id="rId26"/>
+      <w:footerReference w:type="default" r:id="rId22"/>
       <w:pgSz w:w="12240" w:h="15840" w:code="1"/>
       <w:pgMar w:top="1440" w:right="720" w:bottom="1440" w:left="1800" w:header="720" w:footer="720" w:gutter="0"/>
       <w:cols w:space="720"/>
@@ -12485,7 +10963,7 @@
         <w:rStyle w:val="PageNumber"/>
         <w:noProof/>
       </w:rPr>
-      <w:t>16</w:t>
+      <w:t>12</w:t>
     </w:r>
     <w:r>
       <w:rPr>
@@ -15241,6 +13719,95 @@
     </w:lvl>
   </w:abstractNum>
   <w:abstractNum w:abstractNumId="26">
+    <w:nsid w:val="55D45AC9"/>
+    <w:multiLevelType w:val="hybridMultilevel"/>
+    <w:tmpl w:val="457037C2"/>
+    <w:lvl w:ilvl="0" w:tplc="0409000F">
+      <w:start w:val="1"/>
+      <w:numFmt w:val="decimal"/>
+      <w:lvlText w:val="%1."/>
+      <w:lvlJc w:val="left"/>
+      <w:pPr>
+        <w:ind w:left="720" w:hanging="360"/>
+      </w:pPr>
+      <w:rPr>
+        <w:rFonts w:hint="default"/>
+      </w:rPr>
+    </w:lvl>
+    <w:lvl w:ilvl="1" w:tplc="04090019" w:tentative="1">
+      <w:start w:val="1"/>
+      <w:numFmt w:val="lowerLetter"/>
+      <w:lvlText w:val="%2."/>
+      <w:lvlJc w:val="left"/>
+      <w:pPr>
+        <w:ind w:left="1440" w:hanging="360"/>
+      </w:pPr>
+    </w:lvl>
+    <w:lvl w:ilvl="2" w:tplc="0409001B" w:tentative="1">
+      <w:start w:val="1"/>
+      <w:numFmt w:val="lowerRoman"/>
+      <w:lvlText w:val="%3."/>
+      <w:lvlJc w:val="right"/>
+      <w:pPr>
+        <w:ind w:left="2160" w:hanging="180"/>
+      </w:pPr>
+    </w:lvl>
+    <w:lvl w:ilvl="3" w:tplc="0409000F" w:tentative="1">
+      <w:start w:val="1"/>
+      <w:numFmt w:val="decimal"/>
+      <w:lvlText w:val="%4."/>
+      <w:lvlJc w:val="left"/>
+      <w:pPr>
+        <w:ind w:left="2880" w:hanging="360"/>
+      </w:pPr>
+    </w:lvl>
+    <w:lvl w:ilvl="4" w:tplc="04090019" w:tentative="1">
+      <w:start w:val="1"/>
+      <w:numFmt w:val="lowerLetter"/>
+      <w:lvlText w:val="%5."/>
+      <w:lvlJc w:val="left"/>
+      <w:pPr>
+        <w:ind w:left="3600" w:hanging="360"/>
+      </w:pPr>
+    </w:lvl>
+    <w:lvl w:ilvl="5" w:tplc="0409001B" w:tentative="1">
+      <w:start w:val="1"/>
+      <w:numFmt w:val="lowerRoman"/>
+      <w:lvlText w:val="%6."/>
+      <w:lvlJc w:val="right"/>
+      <w:pPr>
+        <w:ind w:left="4320" w:hanging="180"/>
+      </w:pPr>
+    </w:lvl>
+    <w:lvl w:ilvl="6" w:tplc="0409000F" w:tentative="1">
+      <w:start w:val="1"/>
+      <w:numFmt w:val="decimal"/>
+      <w:lvlText w:val="%7."/>
+      <w:lvlJc w:val="left"/>
+      <w:pPr>
+        <w:ind w:left="5040" w:hanging="360"/>
+      </w:pPr>
+    </w:lvl>
+    <w:lvl w:ilvl="7" w:tplc="04090019" w:tentative="1">
+      <w:start w:val="1"/>
+      <w:numFmt w:val="lowerLetter"/>
+      <w:lvlText w:val="%8."/>
+      <w:lvlJc w:val="left"/>
+      <w:pPr>
+        <w:ind w:left="5760" w:hanging="360"/>
+      </w:pPr>
+    </w:lvl>
+    <w:lvl w:ilvl="8" w:tplc="0409001B" w:tentative="1">
+      <w:start w:val="1"/>
+      <w:numFmt w:val="lowerRoman"/>
+      <w:lvlText w:val="%9."/>
+      <w:lvlJc w:val="right"/>
+      <w:pPr>
+        <w:ind w:left="6480" w:hanging="180"/>
+      </w:pPr>
+    </w:lvl>
+  </w:abstractNum>
+  <w:abstractNum w:abstractNumId="27">
     <w:nsid w:val="59D46CED"/>
     <w:multiLevelType w:val="hybridMultilevel"/>
     <w:tmpl w:val="4CEAFD2E"/>
@@ -15329,7 +13896,7 @@
       </w:pPr>
     </w:lvl>
   </w:abstractNum>
-  <w:abstractNum w:abstractNumId="27">
+  <w:abstractNum w:abstractNumId="28">
     <w:nsid w:val="5B870241"/>
     <w:multiLevelType w:val="hybridMultilevel"/>
     <w:tmpl w:val="65025746"/>
@@ -15415,7 +13982,7 @@
       </w:pPr>
     </w:lvl>
   </w:abstractNum>
-  <w:abstractNum w:abstractNumId="28">
+  <w:abstractNum w:abstractNumId="29">
     <w:nsid w:val="5C365D95"/>
     <w:multiLevelType w:val="hybridMultilevel"/>
     <w:tmpl w:val="11CE7A52"/>
@@ -15528,7 +14095,7 @@
       </w:rPr>
     </w:lvl>
   </w:abstractNum>
-  <w:abstractNum w:abstractNumId="29">
+  <w:abstractNum w:abstractNumId="30">
     <w:nsid w:val="5E6B055F"/>
     <w:multiLevelType w:val="hybridMultilevel"/>
     <w:tmpl w:val="B4F24310"/>
@@ -15641,7 +14208,7 @@
       </w:rPr>
     </w:lvl>
   </w:abstractNum>
-  <w:abstractNum w:abstractNumId="30">
+  <w:abstractNum w:abstractNumId="31">
     <w:nsid w:val="5F4B7B4D"/>
     <w:multiLevelType w:val="hybridMultilevel"/>
     <w:tmpl w:val="3B64EA6C"/>
@@ -15756,7 +14323,7 @@
       </w:rPr>
     </w:lvl>
   </w:abstractNum>
-  <w:abstractNum w:abstractNumId="31">
+  <w:abstractNum w:abstractNumId="32">
     <w:nsid w:val="6A017EA1"/>
     <w:multiLevelType w:val="hybridMultilevel"/>
     <w:tmpl w:val="37E23978"/>
@@ -15845,7 +14412,7 @@
       </w:pPr>
     </w:lvl>
   </w:abstractNum>
-  <w:abstractNum w:abstractNumId="32">
+  <w:abstractNum w:abstractNumId="33">
     <w:nsid w:val="7AD16A45"/>
     <w:multiLevelType w:val="hybridMultilevel"/>
     <w:tmpl w:val="4CEAFD2E"/>
@@ -15934,7 +14501,7 @@
       </w:pPr>
     </w:lvl>
   </w:abstractNum>
-  <w:abstractNum w:abstractNumId="33">
+  <w:abstractNum w:abstractNumId="34">
     <w:nsid w:val="7B681F2F"/>
     <w:multiLevelType w:val="hybridMultilevel"/>
     <w:tmpl w:val="ECE00F42"/>
@@ -16020,7 +14587,7 @@
       </w:pPr>
     </w:lvl>
   </w:abstractNum>
-  <w:abstractNum w:abstractNumId="34">
+  <w:abstractNum w:abstractNumId="35">
     <w:nsid w:val="7C9948F3"/>
     <w:multiLevelType w:val="multilevel"/>
     <w:tmpl w:val="0409001F"/>
@@ -16147,13 +14714,13 @@
     <w:abstractNumId w:val="12"/>
   </w:num>
   <w:num w:numId="3">
-    <w:abstractNumId w:val="29"/>
+    <w:abstractNumId w:val="30"/>
   </w:num>
   <w:num w:numId="4">
     <w:abstractNumId w:val="5"/>
   </w:num>
   <w:num w:numId="5">
-    <w:abstractNumId w:val="34"/>
+    <w:abstractNumId w:val="35"/>
   </w:num>
   <w:num w:numId="6">
     <w:abstractNumId w:val="20"/>
@@ -16189,7 +14756,7 @@
     <w:abstractNumId w:val="0"/>
   </w:num>
   <w:num w:numId="17">
-    <w:abstractNumId w:val="28"/>
+    <w:abstractNumId w:val="29"/>
   </w:num>
   <w:num w:numId="18">
     <w:abstractNumId w:val="6"/>
@@ -16201,7 +14768,7 @@
     <w:abstractNumId w:val="25"/>
   </w:num>
   <w:num w:numId="21">
-    <w:abstractNumId w:val="27"/>
+    <w:abstractNumId w:val="28"/>
     <w:lvlOverride w:ilvl="0">
       <w:startOverride w:val="1"/>
     </w:lvlOverride>
@@ -16231,7 +14798,7 @@
     </w:lvlOverride>
   </w:num>
   <w:num w:numId="22">
-    <w:abstractNumId w:val="33"/>
+    <w:abstractNumId w:val="34"/>
     <w:lvlOverride w:ilvl="0">
       <w:startOverride w:val="1"/>
     </w:lvlOverride>
@@ -16276,7 +14843,7 @@
     <w:abstractNumId w:val="23"/>
   </w:num>
   <w:num w:numId="28">
-    <w:abstractNumId w:val="26"/>
+    <w:abstractNumId w:val="27"/>
   </w:num>
   <w:num w:numId="29">
     <w:abstractNumId w:val="2"/>
@@ -16285,7 +14852,7 @@
     <w:abstractNumId w:val="10"/>
   </w:num>
   <w:num w:numId="31">
-    <w:abstractNumId w:val="32"/>
+    <w:abstractNumId w:val="33"/>
   </w:num>
   <w:num w:numId="32">
     <w:abstractNumId w:val="4"/>
@@ -16309,7 +14876,7 @@
     <w:abstractNumId w:val="9"/>
   </w:num>
   <w:num w:numId="39">
-    <w:abstractNumId w:val="30"/>
+    <w:abstractNumId w:val="31"/>
   </w:num>
   <w:num w:numId="40">
     <w:abstractNumId w:val="14"/>
@@ -16321,7 +14888,7 @@
     <w:abstractNumId w:val="13"/>
   </w:num>
   <w:num w:numId="43">
-    <w:abstractNumId w:val="31"/>
+    <w:abstractNumId w:val="32"/>
   </w:num>
   <w:num w:numId="44">
     <w:abstractNumId w:val="12"/>
@@ -16337,6 +14904,9 @@
   </w:num>
   <w:num w:numId="48">
     <w:abstractNumId w:val="23"/>
+  </w:num>
+  <w:num w:numId="49">
+    <w:abstractNumId w:val="26"/>
   </w:num>
   <w:numIdMacAtCleanup w:val="10"/>
 </w:numbering>
@@ -18221,6 +16791,24 @@
 </file>
 
 <file path=customXml/item1.xml><?xml version="1.0" encoding="utf-8"?>
+<?mso-contentType ?>
+<FormTemplates xmlns="http://schemas.microsoft.com/sharepoint/v3/contenttype/forms">
+  <Display>DocumentLibraryForm</Display>
+  <Edit>DocumentLibraryForm</Edit>
+  <New>DocumentLibraryForm</New>
+</FormTemplates>
+</file>
+
+<file path=customXml/item2.xml><?xml version="1.0" encoding="utf-8"?>
+<p:properties xmlns:p="http://schemas.microsoft.com/office/2006/metadata/properties" xmlns:xsi="http://www.w3.org/2001/XMLSchema-instance" xmlns:pc="http://schemas.microsoft.com/office/infopath/2007/PartnerControls">
+  <documentManagement>
+    <Type_x0020_of_x0020_Document xmlns="b8df573e-26be-4c48-8b55-2d0ad7b433a9">Release Notes</Type_x0020_of_x0020_Document>
+    <Release xmlns="b8df573e-26be-4c48-8b55-2d0ad7b433a9">6.20.00</Release>
+  </documentManagement>
+</p:properties>
+</file>
+
+<file path=customXml/item3.xml><?xml version="1.0" encoding="utf-8"?>
 <ct:contentTypeSchema xmlns:ct="http://schemas.microsoft.com/office/2006/metadata/contentType" xmlns:ma="http://schemas.microsoft.com/office/2006/metadata/properties/metaAttributes" ct:_="" ma:_="" ma:contentTypeName="Document" ma:contentTypeID="0x0101008AC889FABA9D644DB44AD1E3D24CBEE5" ma:contentTypeVersion="4" ma:contentTypeDescription="Create a new document." ma:contentTypeScope="" ma:versionID="68cbe10864b8e08c16fca6ff559535d8">
   <xsd:schema xmlns:xsd="http://www.w3.org/2001/XMLSchema" xmlns:xs="http://www.w3.org/2001/XMLSchema" xmlns:p="http://schemas.microsoft.com/office/2006/metadata/properties" xmlns:ns2="b8df573e-26be-4c48-8b55-2d0ad7b433a9" targetNamespace="http://schemas.microsoft.com/office/2006/metadata/properties" ma:root="true" ma:fieldsID="29f881cdcc988fb687721ada93fad7c1" ns2:_="">
     <xsd:import namespace="b8df573e-26be-4c48-8b55-2d0ad7b433a9"/>
@@ -18397,29 +16985,29 @@
 </ct:contentTypeSchema>
 </file>
 
-<file path=customXml/item2.xml><?xml version="1.0" encoding="utf-8"?>
-<p:properties xmlns:p="http://schemas.microsoft.com/office/2006/metadata/properties" xmlns:xsi="http://www.w3.org/2001/XMLSchema-instance" xmlns:pc="http://schemas.microsoft.com/office/infopath/2007/PartnerControls">
-  <documentManagement>
-    <Type_x0020_of_x0020_Document xmlns="b8df573e-26be-4c48-8b55-2d0ad7b433a9">Release Notes</Type_x0020_of_x0020_Document>
-    <Release xmlns="b8df573e-26be-4c48-8b55-2d0ad7b433a9">6.20.00</Release>
-  </documentManagement>
-</p:properties>
-</file>
-
-<file path=customXml/item3.xml><?xml version="1.0" encoding="utf-8"?>
-<?mso-contentType ?>
-<FormTemplates xmlns="http://schemas.microsoft.com/sharepoint/v3/contenttype/forms">
-  <Display>DocumentLibraryForm</Display>
-  <Edit>DocumentLibraryForm</Edit>
-  <New>DocumentLibraryForm</New>
-</FormTemplates>
-</file>
-
 <file path=customXml/item4.xml><?xml version="1.0" encoding="utf-8"?>
 <b:Sources xmlns:b="http://schemas.openxmlformats.org/officeDocument/2006/bibliography" xmlns="http://schemas.openxmlformats.org/officeDocument/2006/bibliography" SelectedStyle="\APA.XSL" StyleName="APA"/>
 </file>
 
 <file path=customXml/itemProps1.xml><?xml version="1.0" encoding="utf-8"?>
+<ds:datastoreItem xmlns:ds="http://schemas.openxmlformats.org/officeDocument/2006/customXml" ds:itemID="{ACD308E7-7D46-4D2E-9197-CD29D86874DA}">
+  <ds:schemaRefs>
+    <ds:schemaRef ds:uri="http://schemas.microsoft.com/sharepoint/v3/contenttype/forms"/>
+  </ds:schemaRefs>
+</ds:datastoreItem>
+</file>
+
+<file path=customXml/itemProps2.xml><?xml version="1.0" encoding="utf-8"?>
+<ds:datastoreItem xmlns:ds="http://schemas.openxmlformats.org/officeDocument/2006/customXml" ds:itemID="{A91B3468-F78E-4884-B7E1-1CF2A7E0F983}">
+  <ds:schemaRefs>
+    <ds:schemaRef ds:uri="http://schemas.microsoft.com/office/2006/metadata/properties"/>
+    <ds:schemaRef ds:uri="http://schemas.microsoft.com/office/infopath/2007/PartnerControls"/>
+    <ds:schemaRef ds:uri="b8df573e-26be-4c48-8b55-2d0ad7b433a9"/>
+  </ds:schemaRefs>
+</ds:datastoreItem>
+</file>
+
+<file path=customXml/itemProps3.xml><?xml version="1.0" encoding="utf-8"?>
 <ds:datastoreItem xmlns:ds="http://schemas.openxmlformats.org/officeDocument/2006/customXml" ds:itemID="{9F201634-B698-4E72-8E44-ECF367B3129E}">
   <ds:schemaRefs>
     <ds:schemaRef ds:uri="http://schemas.microsoft.com/office/2006/metadata/contentType"/>
@@ -18437,26 +17025,8 @@
 </ds:datastoreItem>
 </file>
 
-<file path=customXml/itemProps2.xml><?xml version="1.0" encoding="utf-8"?>
-<ds:datastoreItem xmlns:ds="http://schemas.openxmlformats.org/officeDocument/2006/customXml" ds:itemID="{A91B3468-F78E-4884-B7E1-1CF2A7E0F983}">
-  <ds:schemaRefs>
-    <ds:schemaRef ds:uri="http://schemas.microsoft.com/office/2006/metadata/properties"/>
-    <ds:schemaRef ds:uri="http://schemas.microsoft.com/office/infopath/2007/PartnerControls"/>
-    <ds:schemaRef ds:uri="b8df573e-26be-4c48-8b55-2d0ad7b433a9"/>
-  </ds:schemaRefs>
-</ds:datastoreItem>
-</file>
-
-<file path=customXml/itemProps3.xml><?xml version="1.0" encoding="utf-8"?>
-<ds:datastoreItem xmlns:ds="http://schemas.openxmlformats.org/officeDocument/2006/customXml" ds:itemID="{ACD308E7-7D46-4D2E-9197-CD29D86874DA}">
-  <ds:schemaRefs>
-    <ds:schemaRef ds:uri="http://schemas.microsoft.com/sharepoint/v3/contenttype/forms"/>
-  </ds:schemaRefs>
-</ds:datastoreItem>
-</file>
-
 <file path=customXml/itemProps4.xml><?xml version="1.0" encoding="utf-8"?>
-<ds:datastoreItem xmlns:ds="http://schemas.openxmlformats.org/officeDocument/2006/customXml" ds:itemID="{74F34621-B868-4CCF-95EA-3709D0C69887}">
+<ds:datastoreItem xmlns:ds="http://schemas.openxmlformats.org/officeDocument/2006/customXml" ds:itemID="{524074D2-C634-4FAD-A2AC-EE046C36DD0C}">
   <ds:schemaRefs>
     <ds:schemaRef ds:uri="http://schemas.openxmlformats.org/officeDocument/2006/bibliography"/>
   </ds:schemaRefs>

</xml_diff>